<commit_message>
Please update personal contributions
</commit_message>
<xml_diff>
--- a/Documents/Railroad Signaling Block Design Tool - Milestone 1.docx
+++ b/Documents/Railroad Signaling Block Design Tool - Milestone 1.docx
@@ -860,10 +860,3866 @@
     <w:p>
       <w:pPr>
         <w:pStyle w:val="NoSpacing"/>
-      </w:pPr>
-    </w:p>
+        <w:jc w:val="center"/>
+      </w:pPr>
+      <w:r>
+        <w:rPr>
+          <w:b/>
+          <w:u w:val="single"/>
+        </w:rPr>
+        <w:t>Summary of Contribution of Each Team Member</w:t>
+      </w:r>
+    </w:p>
+    <w:p>
+      <w:pPr>
+        <w:pStyle w:val="NoSpacing"/>
+        <w:jc w:val="center"/>
+      </w:pPr>
+    </w:p>
+    <w:p>
+      <w:pPr>
+        <w:pStyle w:val="NoSpacing"/>
+      </w:pPr>
+      <w:r>
+        <w:rPr>
+          <w:u w:val="single"/>
+        </w:rPr>
+        <w:t>Ken:</w:t>
+      </w:r>
+      <w:r>
+        <w:t xml:space="preserve"> I created a C# project in Visual Studio 2013 to store the code associated with the GE algorithms used for the multiple calculations. I implemented a C# class called Physics.cs. In it are the algorithms to calculate the physical kinematic equations. I also implemented a C# class called GEAlgorithms. In that class is the algorithm to calculate the safe breaking distance of a locomotive. All of these have been presented and critiqued by Dan Ballesty at GE. </w:t>
+      </w:r>
+    </w:p>
+    <w:p>
+      <w:pPr>
+        <w:pStyle w:val="NoSpacing"/>
+      </w:pPr>
+    </w:p>
+    <w:p>
+      <w:pPr>
+        <w:pStyle w:val="NoSpacing"/>
+      </w:pPr>
+      <w:r>
+        <w:rPr>
+          <w:u w:val="single"/>
+        </w:rPr>
+        <w:t>Chris:</w:t>
+      </w:r>
+    </w:p>
+    <w:p>
+      <w:pPr>
+        <w:pStyle w:val="NoSpacing"/>
+      </w:pPr>
+    </w:p>
+    <w:p>
+      <w:pPr>
+        <w:pStyle w:val="NoSpacing"/>
+      </w:pPr>
+      <w:r>
+        <w:rPr>
+          <w:u w:val="single"/>
+        </w:rPr>
+        <w:t>Chad:</w:t>
+      </w:r>
+    </w:p>
+    <w:p>
+      <w:pPr>
+        <w:pStyle w:val="NoSpacing"/>
+      </w:pPr>
+    </w:p>
+    <w:p>
+      <w:pPr>
+        <w:pStyle w:val="NoSpacing"/>
+      </w:pPr>
+      <w:r>
+        <w:rPr>
+          <w:u w:val="single"/>
+        </w:rPr>
+        <w:t>Zach:</w:t>
+      </w:r>
+    </w:p>
+    <w:p>
+      <w:pPr>
+        <w:pStyle w:val="NoSpacing"/>
+      </w:pPr>
+    </w:p>
+    <w:p>
+      <w:pPr>
+        <w:pStyle w:val="NoSpacing"/>
+        <w:jc w:val="center"/>
+        <w:rPr>
+          <w:b/>
+          <w:u w:val="single"/>
+        </w:rPr>
+      </w:pPr>
+    </w:p>
+    <w:p>
+      <w:pPr>
+        <w:pStyle w:val="NoSpacing"/>
+        <w:jc w:val="center"/>
+        <w:rPr>
+          <w:b/>
+          <w:u w:val="single"/>
+        </w:rPr>
+      </w:pPr>
+    </w:p>
+    <w:p>
+      <w:pPr>
+        <w:pStyle w:val="NoSpacing"/>
+        <w:jc w:val="center"/>
+        <w:rPr>
+          <w:b/>
+          <w:u w:val="single"/>
+        </w:rPr>
+      </w:pPr>
+    </w:p>
+    <w:p>
+      <w:pPr>
+        <w:pStyle w:val="NoSpacing"/>
+        <w:jc w:val="center"/>
+        <w:rPr>
+          <w:b/>
+          <w:u w:val="single"/>
+        </w:rPr>
+      </w:pPr>
+    </w:p>
+    <w:p>
+      <w:pPr>
+        <w:pStyle w:val="NoSpacing"/>
+        <w:jc w:val="center"/>
+        <w:rPr>
+          <w:b/>
+          <w:u w:val="single"/>
+        </w:rPr>
+      </w:pPr>
+    </w:p>
+    <w:p>
+      <w:pPr>
+        <w:pStyle w:val="NoSpacing"/>
+        <w:jc w:val="center"/>
+      </w:pPr>
+      <w:r>
+        <w:rPr>
+          <w:b/>
+          <w:u w:val="single"/>
+        </w:rPr>
+        <w:lastRenderedPageBreak/>
+        <w:t>Plan for</w:t>
+      </w:r>
+      <w:r>
+        <w:rPr>
+          <w:b/>
+          <w:u w:val="single"/>
+        </w:rPr>
+        <w:t xml:space="preserve"> Milestone</w:t>
+      </w:r>
+      <w:r>
+        <w:rPr>
+          <w:b/>
+          <w:u w:val="single"/>
+        </w:rPr>
+        <w:t xml:space="preserve"> 2</w:t>
+      </w:r>
+      <w:r>
+        <w:br/>
+      </w:r>
+    </w:p>
+    <w:tbl>
+      <w:tblPr>
+        <w:tblStyle w:val="TableGrid"/>
+        <w:tblW w:w="0" w:type="auto"/>
+        <w:tblLook w:val="04A0"/>
+      </w:tblPr>
+      <w:tblGrid>
+        <w:gridCol w:w="1915"/>
+        <w:gridCol w:w="1915"/>
+        <w:gridCol w:w="1915"/>
+        <w:gridCol w:w="1915"/>
+        <w:gridCol w:w="1916"/>
+      </w:tblGrid>
+      <w:tr>
+        <w:tc>
+          <w:tcPr>
+            <w:tcW w:w="1915" w:type="dxa"/>
+          </w:tcPr>
+          <w:p>
+            <w:pPr>
+              <w:pStyle w:val="NoSpacing"/>
+            </w:pPr>
+            <w:r>
+              <w:t>Task</w:t>
+            </w:r>
+          </w:p>
+        </w:tc>
+        <w:tc>
+          <w:tcPr>
+            <w:tcW w:w="1915" w:type="dxa"/>
+          </w:tcPr>
+          <w:p>
+            <w:pPr>
+              <w:pStyle w:val="NoSpacing"/>
+            </w:pPr>
+            <w:r>
+              <w:t>Zachary McHenry</w:t>
+            </w:r>
+          </w:p>
+        </w:tc>
+        <w:tc>
+          <w:tcPr>
+            <w:tcW w:w="1915" w:type="dxa"/>
+          </w:tcPr>
+          <w:p>
+            <w:pPr>
+              <w:pStyle w:val="NoSpacing"/>
+            </w:pPr>
+            <w:r>
+              <w:t>Christopher Diebold</w:t>
+            </w:r>
+          </w:p>
+        </w:tc>
+        <w:tc>
+          <w:tcPr>
+            <w:tcW w:w="1915" w:type="dxa"/>
+          </w:tcPr>
+          <w:p>
+            <w:pPr>
+              <w:pStyle w:val="NoSpacing"/>
+            </w:pPr>
+            <w:r>
+              <w:t>Kenneth Truex</w:t>
+            </w:r>
+          </w:p>
+        </w:tc>
+        <w:tc>
+          <w:tcPr>
+            <w:tcW w:w="1916" w:type="dxa"/>
+          </w:tcPr>
+          <w:p>
+            <w:pPr>
+              <w:pStyle w:val="NoSpacing"/>
+            </w:pPr>
+            <w:r>
+              <w:t>Chad Mason</w:t>
+            </w:r>
+          </w:p>
+        </w:tc>
+      </w:tr>
+      <w:tr>
+        <w:tc>
+          <w:tcPr>
+            <w:tcW w:w="1915" w:type="dxa"/>
+          </w:tcPr>
+          <w:p>
+            <w:pPr>
+              <w:pStyle w:val="NoSpacing"/>
+            </w:pPr>
+            <w:r>
+              <w:t>Parsing the Database</w:t>
+            </w:r>
+          </w:p>
+        </w:tc>
+        <w:tc>
+          <w:tcPr>
+            <w:tcW w:w="1915" w:type="dxa"/>
+          </w:tcPr>
+          <w:p>
+            <w:pPr>
+              <w:pStyle w:val="NoSpacing"/>
+              <w:jc w:val="center"/>
+            </w:pPr>
+            <w:r>
+              <w:t>0%</w:t>
+            </w:r>
+          </w:p>
+        </w:tc>
+        <w:tc>
+          <w:tcPr>
+            <w:tcW w:w="1915" w:type="dxa"/>
+          </w:tcPr>
+          <w:p>
+            <w:pPr>
+              <w:pStyle w:val="NoSpacing"/>
+              <w:jc w:val="center"/>
+            </w:pPr>
+            <w:r>
+              <w:t>100%</w:t>
+            </w:r>
+          </w:p>
+        </w:tc>
+        <w:tc>
+          <w:tcPr>
+            <w:tcW w:w="1915" w:type="dxa"/>
+          </w:tcPr>
+          <w:p>
+            <w:pPr>
+              <w:pStyle w:val="NoSpacing"/>
+              <w:jc w:val="center"/>
+            </w:pPr>
+            <w:r>
+              <w:t>100%</w:t>
+            </w:r>
+          </w:p>
+        </w:tc>
+        <w:tc>
+          <w:tcPr>
+            <w:tcW w:w="1916" w:type="dxa"/>
+          </w:tcPr>
+          <w:p>
+            <w:pPr>
+              <w:pStyle w:val="NoSpacing"/>
+              <w:jc w:val="center"/>
+            </w:pPr>
+            <w:r>
+              <w:t>0%</w:t>
+            </w:r>
+          </w:p>
+        </w:tc>
+      </w:tr>
+      <w:tr>
+        <w:tc>
+          <w:tcPr>
+            <w:tcW w:w="1915" w:type="dxa"/>
+          </w:tcPr>
+          <w:p>
+            <w:pPr>
+              <w:pStyle w:val="NoSpacing"/>
+            </w:pPr>
+            <w:r>
+              <w:t>Do a GUI Mockup and Present to GE</w:t>
+            </w:r>
+          </w:p>
+        </w:tc>
+        <w:tc>
+          <w:tcPr>
+            <w:tcW w:w="1915" w:type="dxa"/>
+          </w:tcPr>
+          <w:p>
+            <w:pPr>
+              <w:pStyle w:val="NoSpacing"/>
+              <w:jc w:val="center"/>
+            </w:pPr>
+            <w:r>
+              <w:t>100%</w:t>
+            </w:r>
+          </w:p>
+        </w:tc>
+        <w:tc>
+          <w:tcPr>
+            <w:tcW w:w="1915" w:type="dxa"/>
+          </w:tcPr>
+          <w:p>
+            <w:pPr>
+              <w:pStyle w:val="NoSpacing"/>
+              <w:jc w:val="center"/>
+            </w:pPr>
+            <w:r>
+              <w:t>0%</w:t>
+            </w:r>
+          </w:p>
+        </w:tc>
+        <w:tc>
+          <w:tcPr>
+            <w:tcW w:w="1915" w:type="dxa"/>
+          </w:tcPr>
+          <w:p>
+            <w:pPr>
+              <w:pStyle w:val="NoSpacing"/>
+              <w:jc w:val="center"/>
+            </w:pPr>
+            <w:r>
+              <w:t>0%</w:t>
+            </w:r>
+          </w:p>
+        </w:tc>
+        <w:tc>
+          <w:tcPr>
+            <w:tcW w:w="1916" w:type="dxa"/>
+          </w:tcPr>
+          <w:p>
+            <w:pPr>
+              <w:pStyle w:val="NoSpacing"/>
+              <w:jc w:val="center"/>
+            </w:pPr>
+            <w:r>
+              <w:t>100%</w:t>
+            </w:r>
+          </w:p>
+        </w:tc>
+      </w:tr>
+      <w:tr>
+        <w:tc>
+          <w:tcPr>
+            <w:tcW w:w="1915" w:type="dxa"/>
+          </w:tcPr>
+          <w:p>
+            <w:pPr>
+              <w:pStyle w:val="NoSpacing"/>
+            </w:pPr>
+          </w:p>
+        </w:tc>
+        <w:tc>
+          <w:tcPr>
+            <w:tcW w:w="1915" w:type="dxa"/>
+          </w:tcPr>
+          <w:p>
+            <w:pPr>
+              <w:pStyle w:val="NoSpacing"/>
+              <w:jc w:val="center"/>
+            </w:pPr>
+          </w:p>
+        </w:tc>
+        <w:tc>
+          <w:tcPr>
+            <w:tcW w:w="1915" w:type="dxa"/>
+          </w:tcPr>
+          <w:p>
+            <w:pPr>
+              <w:pStyle w:val="NoSpacing"/>
+              <w:jc w:val="center"/>
+            </w:pPr>
+          </w:p>
+        </w:tc>
+        <w:tc>
+          <w:tcPr>
+            <w:tcW w:w="1915" w:type="dxa"/>
+          </w:tcPr>
+          <w:p>
+            <w:pPr>
+              <w:pStyle w:val="NoSpacing"/>
+              <w:jc w:val="center"/>
+            </w:pPr>
+          </w:p>
+        </w:tc>
+        <w:tc>
+          <w:tcPr>
+            <w:tcW w:w="1916" w:type="dxa"/>
+          </w:tcPr>
+          <w:p>
+            <w:pPr>
+              <w:pStyle w:val="NoSpacing"/>
+              <w:jc w:val="center"/>
+            </w:pPr>
+          </w:p>
+        </w:tc>
+      </w:tr>
+    </w:tbl>
     <w:p/>
-    <w:p/>
+    <w:p>
+      <w:pPr>
+        <w:jc w:val="center"/>
+      </w:pPr>
+      <w:r>
+        <w:rPr>
+          <w:b/>
+          <w:u w:val="single"/>
+        </w:rPr>
+        <w:t>Summary of Milestone 2 Tasks</w:t>
+      </w:r>
+    </w:p>
+    <w:p>
+      <w:pPr>
+        <w:jc w:val="center"/>
+      </w:pPr>
+    </w:p>
+    <w:p>
+      <w:pPr>
+        <w:pStyle w:val="NoSpacing"/>
+        <w:rPr>
+          <w:u w:val="single"/>
+        </w:rPr>
+      </w:pPr>
+      <w:r>
+        <w:rPr>
+          <w:u w:val="single"/>
+        </w:rPr>
+        <w:t xml:space="preserve">Parsing the Database: </w:t>
+      </w:r>
+    </w:p>
+    <w:p>
+      <w:pPr>
+        <w:pStyle w:val="NoSpacing"/>
+      </w:pPr>
+      <w:r>
+        <w:t xml:space="preserve">Take our skeleton infrastructure of a database and add to it the functionality of information </w:t>
+      </w:r>
+      <w:r>
+        <w:t>retrieval. Set it up so that the user can enter query commands and actually retrieve</w:t>
+      </w:r>
+      <w:r>
+        <w:t xml:space="preserve"> information stored in the data</w:t>
+      </w:r>
+      <w:r>
+        <w:t>base.</w:t>
+      </w:r>
+    </w:p>
+    <w:p>
+      <w:pPr>
+        <w:pStyle w:val="NoSpacing"/>
+      </w:pPr>
+    </w:p>
+    <w:p>
+      <w:pPr>
+        <w:pStyle w:val="NoSpacing"/>
+      </w:pPr>
+      <w:r>
+        <w:rPr>
+          <w:u w:val="single"/>
+        </w:rPr>
+        <w:t>Do a GUI Mockup and Present to GE:</w:t>
+      </w:r>
+    </w:p>
+    <w:p>
+      <w:pPr>
+        <w:pStyle w:val="NoSpacing"/>
+      </w:pPr>
+      <w:r>
+        <w:t xml:space="preserve">Take our design documents of our GUI that we created in Photoshop and implement it into C# code. After </w:t>
+      </w:r>
+      <w:r>
+        <w:t>completing the implementation, we will present it to Dan Ballesty for review and critique.</w:t>
+      </w:r>
+    </w:p>
+    <w:p>
+      <w:pPr>
+        <w:pStyle w:val="NoSpacing"/>
+      </w:pPr>
+    </w:p>
+    <w:p>
+      <w:pPr>
+        <w:pStyle w:val="NoSpacing"/>
+        <w:jc w:val="center"/>
+      </w:pPr>
+      <w:r>
+        <w:rPr>
+          <w:b/>
+          <w:u w:val="single"/>
+        </w:rPr>
+        <w:t>Sponsor Feedback on Each Task for the Current Milestone</w:t>
+      </w:r>
+    </w:p>
+    <w:p>
+      <w:pPr>
+        <w:pStyle w:val="NoSpacing"/>
+        <w:jc w:val="center"/>
+      </w:pPr>
+    </w:p>
+    <w:p>
+      <w:pPr>
+        <w:pStyle w:val="NoSpacing"/>
+      </w:pPr>
+    </w:p>
+    <w:p>
+      <w:pPr>
+        <w:pStyle w:val="NoSpacing"/>
+        <w:rPr>
+          <w:u w:val="single"/>
+        </w:rPr>
+      </w:pPr>
+      <w:r>
+        <w:rPr>
+          <w:u w:val="single"/>
+        </w:rPr>
+        <w:t xml:space="preserve">1.  Obtain Requirement Document From GE: </w:t>
+      </w:r>
+    </w:p>
+    <w:p>
+      <w:pPr>
+        <w:pStyle w:val="NoSpacing"/>
+      </w:pPr>
+    </w:p>
+    <w:p>
+      <w:pPr>
+        <w:pStyle w:val="NoSpacing"/>
+        <w:rPr>
+          <w:u w:val="single"/>
+        </w:rPr>
+      </w:pPr>
+      <w:r>
+        <w:rPr>
+          <w:u w:val="single"/>
+        </w:rPr>
+        <w:t xml:space="preserve">2. </w:t>
+      </w:r>
+      <w:r>
+        <w:rPr>
+          <w:u w:val="single"/>
+        </w:rPr>
+        <w:t>Decide on IDE/Programming Language/Database Tools:</w:t>
+      </w:r>
+    </w:p>
+    <w:p>
+      <w:pPr>
+        <w:pStyle w:val="NoSpacing"/>
+      </w:pPr>
+    </w:p>
+    <w:p>
+      <w:pPr>
+        <w:pStyle w:val="NoSpacing"/>
+        <w:rPr>
+          <w:u w:val="single"/>
+        </w:rPr>
+      </w:pPr>
+      <w:r>
+        <w:rPr>
+          <w:u w:val="single"/>
+        </w:rPr>
+        <w:t xml:space="preserve">3. </w:t>
+      </w:r>
+      <w:r>
+        <w:rPr>
+          <w:u w:val="single"/>
+        </w:rPr>
+        <w:t>Evaluate Selected Tools with Small Examples to Analyze Integration/Cohesiveness of Tools</w:t>
+      </w:r>
+      <w:r>
+        <w:rPr>
+          <w:u w:val="single"/>
+        </w:rPr>
+        <w:t>:</w:t>
+      </w:r>
+    </w:p>
+    <w:p>
+      <w:pPr>
+        <w:pStyle w:val="NoSpacing"/>
+      </w:pPr>
+    </w:p>
+    <w:p>
+      <w:pPr>
+        <w:pStyle w:val="NoSpacing"/>
+        <w:rPr>
+          <w:u w:val="single"/>
+        </w:rPr>
+      </w:pPr>
+      <w:r>
+        <w:rPr>
+          <w:u w:val="single"/>
+        </w:rPr>
+        <w:t>4. Begin Drafting Design of Program and GUI</w:t>
+      </w:r>
+      <w:r>
+        <w:rPr>
+          <w:u w:val="single"/>
+        </w:rPr>
+        <w:t>:</w:t>
+      </w:r>
+    </w:p>
+    <w:p>
+      <w:pPr>
+        <w:pStyle w:val="NoSpacing"/>
+        <w:rPr>
+          <w:u w:val="single"/>
+        </w:rPr>
+      </w:pPr>
+    </w:p>
+    <w:p>
+      <w:pPr>
+        <w:pStyle w:val="NoSpacing"/>
+        <w:rPr>
+          <w:u w:val="single"/>
+        </w:rPr>
+      </w:pPr>
+    </w:p>
+    <w:p>
+      <w:pPr>
+        <w:pStyle w:val="NoSpacing"/>
+        <w:rPr>
+          <w:u w:val="single"/>
+        </w:rPr>
+      </w:pPr>
+    </w:p>
+    <w:p>
+      <w:pPr>
+        <w:pStyle w:val="NoSpacing"/>
+        <w:rPr>
+          <w:u w:val="single"/>
+        </w:rPr>
+      </w:pPr>
+    </w:p>
+    <w:p>
+      <w:pPr>
+        <w:pStyle w:val="NoSpacing"/>
+        <w:rPr>
+          <w:u w:val="single"/>
+        </w:rPr>
+      </w:pPr>
+    </w:p>
+    <w:p>
+      <w:pPr>
+        <w:pStyle w:val="NoSpacing"/>
+      </w:pPr>
+      <w:r>
+        <w:t>Sponsor Signature: _______________________________ Date: ________</w:t>
+      </w:r>
+    </w:p>
+    <w:p>
+      <w:pPr>
+        <w:pStyle w:val="NoSpacing"/>
+      </w:pPr>
+    </w:p>
+    <w:p>
+      <w:pPr>
+        <w:pStyle w:val="NoSpacing"/>
+      </w:pPr>
+    </w:p>
+    <w:p>
+      <w:pPr>
+        <w:pStyle w:val="NoSpacing"/>
+      </w:pPr>
+    </w:p>
+    <w:p>
+      <w:pPr>
+        <w:pStyle w:val="NoSpacing"/>
+      </w:pPr>
+    </w:p>
+    <w:p>
+      <w:pPr>
+        <w:pStyle w:val="NoSpacing"/>
+      </w:pPr>
+    </w:p>
+    <w:p>
+      <w:pPr>
+        <w:pStyle w:val="NoSpacing"/>
+      </w:pPr>
+    </w:p>
+    <w:p>
+      <w:pPr>
+        <w:pStyle w:val="NoSpacing"/>
+      </w:pPr>
+    </w:p>
+    <w:p>
+      <w:pPr>
+        <w:pStyle w:val="NoSpacing"/>
+      </w:pPr>
+    </w:p>
+    <w:p>
+      <w:pPr>
+        <w:pStyle w:val="NoSpacing"/>
+        <w:jc w:val="center"/>
+        <w:rPr>
+          <w:b/>
+          <w:u w:val="single"/>
+        </w:rPr>
+      </w:pPr>
+      <w:r>
+        <w:rPr>
+          <w:b/>
+          <w:u w:val="single"/>
+        </w:rPr>
+        <w:lastRenderedPageBreak/>
+        <w:t>Sponsor Evaluation</w:t>
+      </w:r>
+    </w:p>
+    <w:p>
+      <w:pPr>
+        <w:pStyle w:val="NoSpacing"/>
+        <w:jc w:val="center"/>
+        <w:rPr>
+          <w:b/>
+          <w:u w:val="single"/>
+        </w:rPr>
+      </w:pPr>
+    </w:p>
+    <w:p>
+      <w:pPr>
+        <w:pStyle w:val="NoSpacing"/>
+      </w:pPr>
+    </w:p>
+    <w:tbl>
+      <w:tblPr>
+        <w:tblW w:w="0" w:type="auto"/>
+        <w:tblCellSpacing w:w="15" w:type="dxa"/>
+        <w:tblBorders>
+          <w:top w:val="outset" w:sz="6" w:space="0" w:color="auto"/>
+          <w:left w:val="outset" w:sz="6" w:space="0" w:color="auto"/>
+          <w:bottom w:val="outset" w:sz="6" w:space="0" w:color="auto"/>
+          <w:right w:val="outset" w:sz="6" w:space="0" w:color="auto"/>
+        </w:tblBorders>
+        <w:tblCellMar>
+          <w:top w:w="15" w:type="dxa"/>
+          <w:left w:w="15" w:type="dxa"/>
+          <w:bottom w:w="15" w:type="dxa"/>
+          <w:right w:w="15" w:type="dxa"/>
+        </w:tblCellMar>
+        <w:tblLook w:val="04A0"/>
+      </w:tblPr>
+      <w:tblGrid>
+        <w:gridCol w:w="1785"/>
+        <w:gridCol w:w="480"/>
+        <w:gridCol w:w="480"/>
+        <w:gridCol w:w="480"/>
+        <w:gridCol w:w="480"/>
+        <w:gridCol w:w="480"/>
+        <w:gridCol w:w="480"/>
+        <w:gridCol w:w="480"/>
+        <w:gridCol w:w="480"/>
+        <w:gridCol w:w="480"/>
+        <w:gridCol w:w="480"/>
+        <w:gridCol w:w="480"/>
+        <w:gridCol w:w="480"/>
+        <w:gridCol w:w="480"/>
+        <w:gridCol w:w="480"/>
+        <w:gridCol w:w="480"/>
+        <w:gridCol w:w="495"/>
+      </w:tblGrid>
+      <w:tr>
+        <w:trPr>
+          <w:tblCellSpacing w:w="15" w:type="dxa"/>
+        </w:trPr>
+        <w:tc>
+          <w:tcPr>
+            <w:tcW w:w="0" w:type="auto"/>
+            <w:tcBorders>
+              <w:top w:val="outset" w:sz="6" w:space="0" w:color="auto"/>
+              <w:left w:val="outset" w:sz="6" w:space="0" w:color="auto"/>
+              <w:bottom w:val="outset" w:sz="6" w:space="0" w:color="auto"/>
+              <w:right w:val="outset" w:sz="6" w:space="0" w:color="auto"/>
+            </w:tcBorders>
+            <w:vAlign w:val="center"/>
+            <w:hideMark/>
+          </w:tcPr>
+          <w:p>
+            <w:pPr>
+              <w:spacing w:after="0" w:line="240" w:lineRule="auto"/>
+              <w:jc w:val="center"/>
+              <w:rPr>
+                <w:rFonts w:ascii="Times New Roman" w:eastAsia="Times New Roman" w:hAnsi="Times New Roman" w:cs="Times New Roman"/>
+                <w:sz w:val="24"/>
+                <w:szCs w:val="24"/>
+              </w:rPr>
+            </w:pPr>
+            <w:r>
+              <w:rPr>
+                <w:rFonts w:ascii="Times New Roman" w:eastAsia="Times New Roman" w:hAnsi="Times New Roman" w:cs="Times New Roman"/>
+                <w:sz w:val="24"/>
+                <w:szCs w:val="24"/>
+              </w:rPr>
+              <w:t xml:space="preserve">  </w:t>
+            </w:r>
+            <w:r>
+              <w:rPr>
+                <w:rFonts w:ascii="Times New Roman" w:eastAsia="Times New Roman" w:hAnsi="Times New Roman" w:cs="Times New Roman"/>
+                <w:sz w:val="24"/>
+                <w:szCs w:val="24"/>
+              </w:rPr>
+              <w:t>Kenneth Truex</w:t>
+            </w:r>
+          </w:p>
+        </w:tc>
+        <w:tc>
+          <w:tcPr>
+            <w:tcW w:w="450" w:type="dxa"/>
+            <w:tcBorders>
+              <w:top w:val="outset" w:sz="6" w:space="0" w:color="auto"/>
+              <w:left w:val="outset" w:sz="6" w:space="0" w:color="auto"/>
+              <w:bottom w:val="outset" w:sz="6" w:space="0" w:color="auto"/>
+              <w:right w:val="outset" w:sz="6" w:space="0" w:color="auto"/>
+            </w:tcBorders>
+            <w:vAlign w:val="center"/>
+            <w:hideMark/>
+          </w:tcPr>
+          <w:p>
+            <w:pPr>
+              <w:spacing w:after="0" w:line="240" w:lineRule="auto"/>
+              <w:jc w:val="center"/>
+              <w:rPr>
+                <w:rFonts w:ascii="Times New Roman" w:eastAsia="Times New Roman" w:hAnsi="Times New Roman" w:cs="Times New Roman"/>
+                <w:sz w:val="24"/>
+                <w:szCs w:val="24"/>
+              </w:rPr>
+            </w:pPr>
+            <w:r>
+              <w:rPr>
+                <w:rFonts w:ascii="Times New Roman" w:eastAsia="Times New Roman" w:hAnsi="Times New Roman" w:cs="Times New Roman"/>
+                <w:sz w:val="24"/>
+                <w:szCs w:val="24"/>
+              </w:rPr>
+              <w:t>0</w:t>
+            </w:r>
+          </w:p>
+        </w:tc>
+        <w:tc>
+          <w:tcPr>
+            <w:tcW w:w="450" w:type="dxa"/>
+            <w:tcBorders>
+              <w:top w:val="outset" w:sz="6" w:space="0" w:color="auto"/>
+              <w:left w:val="outset" w:sz="6" w:space="0" w:color="auto"/>
+              <w:bottom w:val="outset" w:sz="6" w:space="0" w:color="auto"/>
+              <w:right w:val="outset" w:sz="6" w:space="0" w:color="auto"/>
+            </w:tcBorders>
+            <w:vAlign w:val="center"/>
+            <w:hideMark/>
+          </w:tcPr>
+          <w:p>
+            <w:pPr>
+              <w:spacing w:after="0" w:line="240" w:lineRule="auto"/>
+              <w:jc w:val="center"/>
+              <w:rPr>
+                <w:rFonts w:ascii="Times New Roman" w:eastAsia="Times New Roman" w:hAnsi="Times New Roman" w:cs="Times New Roman"/>
+                <w:sz w:val="24"/>
+                <w:szCs w:val="24"/>
+              </w:rPr>
+            </w:pPr>
+            <w:r>
+              <w:rPr>
+                <w:rFonts w:ascii="Times New Roman" w:eastAsia="Times New Roman" w:hAnsi="Times New Roman" w:cs="Times New Roman"/>
+                <w:sz w:val="24"/>
+                <w:szCs w:val="24"/>
+              </w:rPr>
+              <w:t>1</w:t>
+            </w:r>
+          </w:p>
+        </w:tc>
+        <w:tc>
+          <w:tcPr>
+            <w:tcW w:w="450" w:type="dxa"/>
+            <w:tcBorders>
+              <w:top w:val="outset" w:sz="6" w:space="0" w:color="auto"/>
+              <w:left w:val="outset" w:sz="6" w:space="0" w:color="auto"/>
+              <w:bottom w:val="outset" w:sz="6" w:space="0" w:color="auto"/>
+              <w:right w:val="outset" w:sz="6" w:space="0" w:color="auto"/>
+            </w:tcBorders>
+            <w:vAlign w:val="center"/>
+            <w:hideMark/>
+          </w:tcPr>
+          <w:p>
+            <w:pPr>
+              <w:spacing w:after="0" w:line="240" w:lineRule="auto"/>
+              <w:jc w:val="center"/>
+              <w:rPr>
+                <w:rFonts w:ascii="Times New Roman" w:eastAsia="Times New Roman" w:hAnsi="Times New Roman" w:cs="Times New Roman"/>
+                <w:sz w:val="24"/>
+                <w:szCs w:val="24"/>
+              </w:rPr>
+            </w:pPr>
+            <w:r>
+              <w:rPr>
+                <w:rFonts w:ascii="Times New Roman" w:eastAsia="Times New Roman" w:hAnsi="Times New Roman" w:cs="Times New Roman"/>
+                <w:sz w:val="24"/>
+                <w:szCs w:val="24"/>
+              </w:rPr>
+              <w:t>2</w:t>
+            </w:r>
+          </w:p>
+        </w:tc>
+        <w:tc>
+          <w:tcPr>
+            <w:tcW w:w="450" w:type="dxa"/>
+            <w:tcBorders>
+              <w:top w:val="outset" w:sz="6" w:space="0" w:color="auto"/>
+              <w:left w:val="outset" w:sz="6" w:space="0" w:color="auto"/>
+              <w:bottom w:val="outset" w:sz="6" w:space="0" w:color="auto"/>
+              <w:right w:val="outset" w:sz="6" w:space="0" w:color="auto"/>
+            </w:tcBorders>
+            <w:vAlign w:val="center"/>
+            <w:hideMark/>
+          </w:tcPr>
+          <w:p>
+            <w:pPr>
+              <w:spacing w:after="0" w:line="240" w:lineRule="auto"/>
+              <w:jc w:val="center"/>
+              <w:rPr>
+                <w:rFonts w:ascii="Times New Roman" w:eastAsia="Times New Roman" w:hAnsi="Times New Roman" w:cs="Times New Roman"/>
+                <w:sz w:val="24"/>
+                <w:szCs w:val="24"/>
+              </w:rPr>
+            </w:pPr>
+            <w:r>
+              <w:rPr>
+                <w:rFonts w:ascii="Times New Roman" w:eastAsia="Times New Roman" w:hAnsi="Times New Roman" w:cs="Times New Roman"/>
+                <w:sz w:val="24"/>
+                <w:szCs w:val="24"/>
+              </w:rPr>
+              <w:t>3</w:t>
+            </w:r>
+          </w:p>
+        </w:tc>
+        <w:tc>
+          <w:tcPr>
+            <w:tcW w:w="450" w:type="dxa"/>
+            <w:tcBorders>
+              <w:top w:val="outset" w:sz="6" w:space="0" w:color="auto"/>
+              <w:left w:val="outset" w:sz="6" w:space="0" w:color="auto"/>
+              <w:bottom w:val="outset" w:sz="6" w:space="0" w:color="auto"/>
+              <w:right w:val="outset" w:sz="6" w:space="0" w:color="auto"/>
+            </w:tcBorders>
+            <w:vAlign w:val="center"/>
+            <w:hideMark/>
+          </w:tcPr>
+          <w:p>
+            <w:pPr>
+              <w:spacing w:after="0" w:line="240" w:lineRule="auto"/>
+              <w:jc w:val="center"/>
+              <w:rPr>
+                <w:rFonts w:ascii="Times New Roman" w:eastAsia="Times New Roman" w:hAnsi="Times New Roman" w:cs="Times New Roman"/>
+                <w:sz w:val="24"/>
+                <w:szCs w:val="24"/>
+              </w:rPr>
+            </w:pPr>
+            <w:r>
+              <w:rPr>
+                <w:rFonts w:ascii="Times New Roman" w:eastAsia="Times New Roman" w:hAnsi="Times New Roman" w:cs="Times New Roman"/>
+                <w:sz w:val="24"/>
+                <w:szCs w:val="24"/>
+              </w:rPr>
+              <w:t>4</w:t>
+            </w:r>
+          </w:p>
+        </w:tc>
+        <w:tc>
+          <w:tcPr>
+            <w:tcW w:w="450" w:type="dxa"/>
+            <w:tcBorders>
+              <w:top w:val="outset" w:sz="6" w:space="0" w:color="auto"/>
+              <w:left w:val="outset" w:sz="6" w:space="0" w:color="auto"/>
+              <w:bottom w:val="outset" w:sz="6" w:space="0" w:color="auto"/>
+              <w:right w:val="outset" w:sz="6" w:space="0" w:color="auto"/>
+            </w:tcBorders>
+            <w:vAlign w:val="center"/>
+            <w:hideMark/>
+          </w:tcPr>
+          <w:p>
+            <w:pPr>
+              <w:spacing w:after="0" w:line="240" w:lineRule="auto"/>
+              <w:jc w:val="center"/>
+              <w:rPr>
+                <w:rFonts w:ascii="Times New Roman" w:eastAsia="Times New Roman" w:hAnsi="Times New Roman" w:cs="Times New Roman"/>
+                <w:sz w:val="24"/>
+                <w:szCs w:val="24"/>
+              </w:rPr>
+            </w:pPr>
+            <w:r>
+              <w:rPr>
+                <w:rFonts w:ascii="Times New Roman" w:eastAsia="Times New Roman" w:hAnsi="Times New Roman" w:cs="Times New Roman"/>
+                <w:sz w:val="24"/>
+                <w:szCs w:val="24"/>
+              </w:rPr>
+              <w:t>5</w:t>
+            </w:r>
+          </w:p>
+        </w:tc>
+        <w:tc>
+          <w:tcPr>
+            <w:tcW w:w="450" w:type="dxa"/>
+            <w:tcBorders>
+              <w:top w:val="outset" w:sz="6" w:space="0" w:color="auto"/>
+              <w:left w:val="outset" w:sz="6" w:space="0" w:color="auto"/>
+              <w:bottom w:val="outset" w:sz="6" w:space="0" w:color="auto"/>
+              <w:right w:val="outset" w:sz="6" w:space="0" w:color="auto"/>
+            </w:tcBorders>
+            <w:vAlign w:val="center"/>
+            <w:hideMark/>
+          </w:tcPr>
+          <w:p>
+            <w:pPr>
+              <w:spacing w:after="0" w:line="240" w:lineRule="auto"/>
+              <w:jc w:val="center"/>
+              <w:rPr>
+                <w:rFonts w:ascii="Times New Roman" w:eastAsia="Times New Roman" w:hAnsi="Times New Roman" w:cs="Times New Roman"/>
+                <w:sz w:val="24"/>
+                <w:szCs w:val="24"/>
+              </w:rPr>
+            </w:pPr>
+            <w:r>
+              <w:rPr>
+                <w:rFonts w:ascii="Times New Roman" w:eastAsia="Times New Roman" w:hAnsi="Times New Roman" w:cs="Times New Roman"/>
+                <w:sz w:val="24"/>
+                <w:szCs w:val="24"/>
+              </w:rPr>
+              <w:t>5.5</w:t>
+            </w:r>
+          </w:p>
+        </w:tc>
+        <w:tc>
+          <w:tcPr>
+            <w:tcW w:w="450" w:type="dxa"/>
+            <w:tcBorders>
+              <w:top w:val="outset" w:sz="6" w:space="0" w:color="auto"/>
+              <w:left w:val="outset" w:sz="6" w:space="0" w:color="auto"/>
+              <w:bottom w:val="outset" w:sz="6" w:space="0" w:color="auto"/>
+              <w:right w:val="outset" w:sz="6" w:space="0" w:color="auto"/>
+            </w:tcBorders>
+            <w:vAlign w:val="center"/>
+            <w:hideMark/>
+          </w:tcPr>
+          <w:p>
+            <w:pPr>
+              <w:spacing w:after="0" w:line="240" w:lineRule="auto"/>
+              <w:jc w:val="center"/>
+              <w:rPr>
+                <w:rFonts w:ascii="Times New Roman" w:eastAsia="Times New Roman" w:hAnsi="Times New Roman" w:cs="Times New Roman"/>
+                <w:sz w:val="24"/>
+                <w:szCs w:val="24"/>
+              </w:rPr>
+            </w:pPr>
+            <w:r>
+              <w:rPr>
+                <w:rFonts w:ascii="Times New Roman" w:eastAsia="Times New Roman" w:hAnsi="Times New Roman" w:cs="Times New Roman"/>
+                <w:sz w:val="24"/>
+                <w:szCs w:val="24"/>
+              </w:rPr>
+              <w:t>6</w:t>
+            </w:r>
+          </w:p>
+        </w:tc>
+        <w:tc>
+          <w:tcPr>
+            <w:tcW w:w="450" w:type="dxa"/>
+            <w:tcBorders>
+              <w:top w:val="outset" w:sz="6" w:space="0" w:color="auto"/>
+              <w:left w:val="outset" w:sz="6" w:space="0" w:color="auto"/>
+              <w:bottom w:val="outset" w:sz="6" w:space="0" w:color="auto"/>
+              <w:right w:val="outset" w:sz="6" w:space="0" w:color="auto"/>
+            </w:tcBorders>
+            <w:vAlign w:val="center"/>
+            <w:hideMark/>
+          </w:tcPr>
+          <w:p>
+            <w:pPr>
+              <w:spacing w:after="0" w:line="240" w:lineRule="auto"/>
+              <w:jc w:val="center"/>
+              <w:rPr>
+                <w:rFonts w:ascii="Times New Roman" w:eastAsia="Times New Roman" w:hAnsi="Times New Roman" w:cs="Times New Roman"/>
+                <w:sz w:val="24"/>
+                <w:szCs w:val="24"/>
+              </w:rPr>
+            </w:pPr>
+            <w:r>
+              <w:rPr>
+                <w:rFonts w:ascii="Times New Roman" w:eastAsia="Times New Roman" w:hAnsi="Times New Roman" w:cs="Times New Roman"/>
+                <w:sz w:val="24"/>
+                <w:szCs w:val="24"/>
+              </w:rPr>
+              <w:t>6.5</w:t>
+            </w:r>
+          </w:p>
+        </w:tc>
+        <w:tc>
+          <w:tcPr>
+            <w:tcW w:w="450" w:type="dxa"/>
+            <w:tcBorders>
+              <w:top w:val="outset" w:sz="6" w:space="0" w:color="auto"/>
+              <w:left w:val="outset" w:sz="6" w:space="0" w:color="auto"/>
+              <w:bottom w:val="outset" w:sz="6" w:space="0" w:color="auto"/>
+              <w:right w:val="outset" w:sz="6" w:space="0" w:color="auto"/>
+            </w:tcBorders>
+            <w:vAlign w:val="center"/>
+            <w:hideMark/>
+          </w:tcPr>
+          <w:p>
+            <w:pPr>
+              <w:spacing w:after="0" w:line="240" w:lineRule="auto"/>
+              <w:jc w:val="center"/>
+              <w:rPr>
+                <w:rFonts w:ascii="Times New Roman" w:eastAsia="Times New Roman" w:hAnsi="Times New Roman" w:cs="Times New Roman"/>
+                <w:sz w:val="24"/>
+                <w:szCs w:val="24"/>
+              </w:rPr>
+            </w:pPr>
+            <w:r>
+              <w:rPr>
+                <w:rFonts w:ascii="Times New Roman" w:eastAsia="Times New Roman" w:hAnsi="Times New Roman" w:cs="Times New Roman"/>
+                <w:sz w:val="24"/>
+                <w:szCs w:val="24"/>
+              </w:rPr>
+              <w:t>7</w:t>
+            </w:r>
+          </w:p>
+        </w:tc>
+        <w:tc>
+          <w:tcPr>
+            <w:tcW w:w="450" w:type="dxa"/>
+            <w:tcBorders>
+              <w:top w:val="outset" w:sz="6" w:space="0" w:color="auto"/>
+              <w:left w:val="outset" w:sz="6" w:space="0" w:color="auto"/>
+              <w:bottom w:val="outset" w:sz="6" w:space="0" w:color="auto"/>
+              <w:right w:val="outset" w:sz="6" w:space="0" w:color="auto"/>
+            </w:tcBorders>
+            <w:vAlign w:val="center"/>
+            <w:hideMark/>
+          </w:tcPr>
+          <w:p>
+            <w:pPr>
+              <w:spacing w:after="0" w:line="240" w:lineRule="auto"/>
+              <w:jc w:val="center"/>
+              <w:rPr>
+                <w:rFonts w:ascii="Times New Roman" w:eastAsia="Times New Roman" w:hAnsi="Times New Roman" w:cs="Times New Roman"/>
+                <w:sz w:val="24"/>
+                <w:szCs w:val="24"/>
+              </w:rPr>
+            </w:pPr>
+            <w:r>
+              <w:rPr>
+                <w:rFonts w:ascii="Times New Roman" w:eastAsia="Times New Roman" w:hAnsi="Times New Roman" w:cs="Times New Roman"/>
+                <w:sz w:val="24"/>
+                <w:szCs w:val="24"/>
+              </w:rPr>
+              <w:t>7.5</w:t>
+            </w:r>
+          </w:p>
+        </w:tc>
+        <w:tc>
+          <w:tcPr>
+            <w:tcW w:w="450" w:type="dxa"/>
+            <w:tcBorders>
+              <w:top w:val="outset" w:sz="6" w:space="0" w:color="auto"/>
+              <w:left w:val="outset" w:sz="6" w:space="0" w:color="auto"/>
+              <w:bottom w:val="outset" w:sz="6" w:space="0" w:color="auto"/>
+              <w:right w:val="outset" w:sz="6" w:space="0" w:color="auto"/>
+            </w:tcBorders>
+            <w:vAlign w:val="center"/>
+            <w:hideMark/>
+          </w:tcPr>
+          <w:p>
+            <w:pPr>
+              <w:spacing w:after="0" w:line="240" w:lineRule="auto"/>
+              <w:jc w:val="center"/>
+              <w:rPr>
+                <w:rFonts w:ascii="Times New Roman" w:eastAsia="Times New Roman" w:hAnsi="Times New Roman" w:cs="Times New Roman"/>
+                <w:sz w:val="24"/>
+                <w:szCs w:val="24"/>
+              </w:rPr>
+            </w:pPr>
+            <w:r>
+              <w:rPr>
+                <w:rFonts w:ascii="Times New Roman" w:eastAsia="Times New Roman" w:hAnsi="Times New Roman" w:cs="Times New Roman"/>
+                <w:sz w:val="24"/>
+                <w:szCs w:val="24"/>
+              </w:rPr>
+              <w:t>8</w:t>
+            </w:r>
+          </w:p>
+        </w:tc>
+        <w:tc>
+          <w:tcPr>
+            <w:tcW w:w="450" w:type="dxa"/>
+            <w:tcBorders>
+              <w:top w:val="outset" w:sz="6" w:space="0" w:color="auto"/>
+              <w:left w:val="outset" w:sz="6" w:space="0" w:color="auto"/>
+              <w:bottom w:val="outset" w:sz="6" w:space="0" w:color="auto"/>
+              <w:right w:val="outset" w:sz="6" w:space="0" w:color="auto"/>
+            </w:tcBorders>
+            <w:vAlign w:val="center"/>
+            <w:hideMark/>
+          </w:tcPr>
+          <w:p>
+            <w:pPr>
+              <w:spacing w:after="0" w:line="240" w:lineRule="auto"/>
+              <w:jc w:val="center"/>
+              <w:rPr>
+                <w:rFonts w:ascii="Times New Roman" w:eastAsia="Times New Roman" w:hAnsi="Times New Roman" w:cs="Times New Roman"/>
+                <w:sz w:val="24"/>
+                <w:szCs w:val="24"/>
+              </w:rPr>
+            </w:pPr>
+            <w:r>
+              <w:rPr>
+                <w:rFonts w:ascii="Times New Roman" w:eastAsia="Times New Roman" w:hAnsi="Times New Roman" w:cs="Times New Roman"/>
+                <w:sz w:val="24"/>
+                <w:szCs w:val="24"/>
+              </w:rPr>
+              <w:t>8.5</w:t>
+            </w:r>
+          </w:p>
+        </w:tc>
+        <w:tc>
+          <w:tcPr>
+            <w:tcW w:w="450" w:type="dxa"/>
+            <w:tcBorders>
+              <w:top w:val="outset" w:sz="6" w:space="0" w:color="auto"/>
+              <w:left w:val="outset" w:sz="6" w:space="0" w:color="auto"/>
+              <w:bottom w:val="outset" w:sz="6" w:space="0" w:color="auto"/>
+              <w:right w:val="outset" w:sz="6" w:space="0" w:color="auto"/>
+            </w:tcBorders>
+            <w:vAlign w:val="center"/>
+            <w:hideMark/>
+          </w:tcPr>
+          <w:p>
+            <w:pPr>
+              <w:spacing w:after="0" w:line="240" w:lineRule="auto"/>
+              <w:jc w:val="center"/>
+              <w:rPr>
+                <w:rFonts w:ascii="Times New Roman" w:eastAsia="Times New Roman" w:hAnsi="Times New Roman" w:cs="Times New Roman"/>
+                <w:sz w:val="24"/>
+                <w:szCs w:val="24"/>
+              </w:rPr>
+            </w:pPr>
+            <w:r>
+              <w:rPr>
+                <w:rFonts w:ascii="Times New Roman" w:eastAsia="Times New Roman" w:hAnsi="Times New Roman" w:cs="Times New Roman"/>
+                <w:sz w:val="24"/>
+                <w:szCs w:val="24"/>
+              </w:rPr>
+              <w:t>9</w:t>
+            </w:r>
+          </w:p>
+        </w:tc>
+        <w:tc>
+          <w:tcPr>
+            <w:tcW w:w="450" w:type="dxa"/>
+            <w:tcBorders>
+              <w:top w:val="outset" w:sz="6" w:space="0" w:color="auto"/>
+              <w:left w:val="outset" w:sz="6" w:space="0" w:color="auto"/>
+              <w:bottom w:val="outset" w:sz="6" w:space="0" w:color="auto"/>
+              <w:right w:val="outset" w:sz="6" w:space="0" w:color="auto"/>
+            </w:tcBorders>
+            <w:vAlign w:val="center"/>
+            <w:hideMark/>
+          </w:tcPr>
+          <w:p>
+            <w:pPr>
+              <w:spacing w:after="0" w:line="240" w:lineRule="auto"/>
+              <w:jc w:val="center"/>
+              <w:rPr>
+                <w:rFonts w:ascii="Times New Roman" w:eastAsia="Times New Roman" w:hAnsi="Times New Roman" w:cs="Times New Roman"/>
+                <w:sz w:val="24"/>
+                <w:szCs w:val="24"/>
+              </w:rPr>
+            </w:pPr>
+            <w:r>
+              <w:rPr>
+                <w:rFonts w:ascii="Times New Roman" w:eastAsia="Times New Roman" w:hAnsi="Times New Roman" w:cs="Times New Roman"/>
+                <w:sz w:val="24"/>
+                <w:szCs w:val="24"/>
+              </w:rPr>
+              <w:t>9.5</w:t>
+            </w:r>
+          </w:p>
+        </w:tc>
+        <w:tc>
+          <w:tcPr>
+            <w:tcW w:w="450" w:type="dxa"/>
+            <w:tcBorders>
+              <w:top w:val="outset" w:sz="6" w:space="0" w:color="auto"/>
+              <w:left w:val="outset" w:sz="6" w:space="0" w:color="auto"/>
+              <w:bottom w:val="outset" w:sz="6" w:space="0" w:color="auto"/>
+              <w:right w:val="outset" w:sz="6" w:space="0" w:color="auto"/>
+            </w:tcBorders>
+            <w:vAlign w:val="center"/>
+            <w:hideMark/>
+          </w:tcPr>
+          <w:p>
+            <w:pPr>
+              <w:spacing w:after="0" w:line="240" w:lineRule="auto"/>
+              <w:jc w:val="center"/>
+              <w:rPr>
+                <w:rFonts w:ascii="Times New Roman" w:eastAsia="Times New Roman" w:hAnsi="Times New Roman" w:cs="Times New Roman"/>
+                <w:sz w:val="24"/>
+                <w:szCs w:val="24"/>
+              </w:rPr>
+            </w:pPr>
+            <w:r>
+              <w:rPr>
+                <w:rFonts w:ascii="Times New Roman" w:eastAsia="Times New Roman" w:hAnsi="Times New Roman" w:cs="Times New Roman"/>
+                <w:sz w:val="24"/>
+                <w:szCs w:val="24"/>
+              </w:rPr>
+              <w:t>10</w:t>
+            </w:r>
+          </w:p>
+        </w:tc>
+      </w:tr>
+      <w:tr>
+        <w:trPr>
+          <w:tblCellSpacing w:w="15" w:type="dxa"/>
+        </w:trPr>
+        <w:tc>
+          <w:tcPr>
+            <w:tcW w:w="0" w:type="auto"/>
+            <w:tcBorders>
+              <w:top w:val="outset" w:sz="6" w:space="0" w:color="auto"/>
+              <w:left w:val="outset" w:sz="6" w:space="0" w:color="auto"/>
+              <w:bottom w:val="outset" w:sz="6" w:space="0" w:color="auto"/>
+              <w:right w:val="outset" w:sz="6" w:space="0" w:color="auto"/>
+            </w:tcBorders>
+            <w:vAlign w:val="center"/>
+            <w:hideMark/>
+          </w:tcPr>
+          <w:p>
+            <w:pPr>
+              <w:spacing w:after="0" w:line="240" w:lineRule="auto"/>
+              <w:jc w:val="center"/>
+              <w:rPr>
+                <w:rFonts w:ascii="Times New Roman" w:eastAsia="Times New Roman" w:hAnsi="Times New Roman" w:cs="Times New Roman"/>
+                <w:sz w:val="24"/>
+                <w:szCs w:val="24"/>
+              </w:rPr>
+            </w:pPr>
+            <w:r>
+              <w:rPr>
+                <w:rFonts w:ascii="Times New Roman" w:eastAsia="Times New Roman" w:hAnsi="Times New Roman" w:cs="Times New Roman"/>
+                <w:sz w:val="24"/>
+                <w:szCs w:val="24"/>
+              </w:rPr>
+              <w:t>Christopher Diebold</w:t>
+            </w:r>
+          </w:p>
+        </w:tc>
+        <w:tc>
+          <w:tcPr>
+            <w:tcW w:w="0" w:type="auto"/>
+            <w:tcBorders>
+              <w:top w:val="outset" w:sz="6" w:space="0" w:color="auto"/>
+              <w:left w:val="outset" w:sz="6" w:space="0" w:color="auto"/>
+              <w:bottom w:val="outset" w:sz="6" w:space="0" w:color="auto"/>
+              <w:right w:val="outset" w:sz="6" w:space="0" w:color="auto"/>
+            </w:tcBorders>
+            <w:vAlign w:val="center"/>
+            <w:hideMark/>
+          </w:tcPr>
+          <w:p>
+            <w:pPr>
+              <w:spacing w:after="0" w:line="240" w:lineRule="auto"/>
+              <w:jc w:val="center"/>
+              <w:rPr>
+                <w:rFonts w:ascii="Times New Roman" w:eastAsia="Times New Roman" w:hAnsi="Times New Roman" w:cs="Times New Roman"/>
+                <w:sz w:val="24"/>
+                <w:szCs w:val="24"/>
+              </w:rPr>
+            </w:pPr>
+            <w:r>
+              <w:rPr>
+                <w:rFonts w:ascii="Times New Roman" w:eastAsia="Times New Roman" w:hAnsi="Times New Roman" w:cs="Times New Roman"/>
+                <w:sz w:val="24"/>
+                <w:szCs w:val="24"/>
+              </w:rPr>
+              <w:t>0</w:t>
+            </w:r>
+          </w:p>
+        </w:tc>
+        <w:tc>
+          <w:tcPr>
+            <w:tcW w:w="0" w:type="auto"/>
+            <w:tcBorders>
+              <w:top w:val="outset" w:sz="6" w:space="0" w:color="auto"/>
+              <w:left w:val="outset" w:sz="6" w:space="0" w:color="auto"/>
+              <w:bottom w:val="outset" w:sz="6" w:space="0" w:color="auto"/>
+              <w:right w:val="outset" w:sz="6" w:space="0" w:color="auto"/>
+            </w:tcBorders>
+            <w:vAlign w:val="center"/>
+            <w:hideMark/>
+          </w:tcPr>
+          <w:p>
+            <w:pPr>
+              <w:spacing w:after="0" w:line="240" w:lineRule="auto"/>
+              <w:jc w:val="center"/>
+              <w:rPr>
+                <w:rFonts w:ascii="Times New Roman" w:eastAsia="Times New Roman" w:hAnsi="Times New Roman" w:cs="Times New Roman"/>
+                <w:sz w:val="24"/>
+                <w:szCs w:val="24"/>
+              </w:rPr>
+            </w:pPr>
+            <w:r>
+              <w:rPr>
+                <w:rFonts w:ascii="Times New Roman" w:eastAsia="Times New Roman" w:hAnsi="Times New Roman" w:cs="Times New Roman"/>
+                <w:sz w:val="24"/>
+                <w:szCs w:val="24"/>
+              </w:rPr>
+              <w:t>1</w:t>
+            </w:r>
+          </w:p>
+        </w:tc>
+        <w:tc>
+          <w:tcPr>
+            <w:tcW w:w="0" w:type="auto"/>
+            <w:tcBorders>
+              <w:top w:val="outset" w:sz="6" w:space="0" w:color="auto"/>
+              <w:left w:val="outset" w:sz="6" w:space="0" w:color="auto"/>
+              <w:bottom w:val="outset" w:sz="6" w:space="0" w:color="auto"/>
+              <w:right w:val="outset" w:sz="6" w:space="0" w:color="auto"/>
+            </w:tcBorders>
+            <w:vAlign w:val="center"/>
+            <w:hideMark/>
+          </w:tcPr>
+          <w:p>
+            <w:pPr>
+              <w:spacing w:after="0" w:line="240" w:lineRule="auto"/>
+              <w:jc w:val="center"/>
+              <w:rPr>
+                <w:rFonts w:ascii="Times New Roman" w:eastAsia="Times New Roman" w:hAnsi="Times New Roman" w:cs="Times New Roman"/>
+                <w:sz w:val="24"/>
+                <w:szCs w:val="24"/>
+              </w:rPr>
+            </w:pPr>
+            <w:r>
+              <w:rPr>
+                <w:rFonts w:ascii="Times New Roman" w:eastAsia="Times New Roman" w:hAnsi="Times New Roman" w:cs="Times New Roman"/>
+                <w:sz w:val="24"/>
+                <w:szCs w:val="24"/>
+              </w:rPr>
+              <w:t>2</w:t>
+            </w:r>
+          </w:p>
+        </w:tc>
+        <w:tc>
+          <w:tcPr>
+            <w:tcW w:w="0" w:type="auto"/>
+            <w:tcBorders>
+              <w:top w:val="outset" w:sz="6" w:space="0" w:color="auto"/>
+              <w:left w:val="outset" w:sz="6" w:space="0" w:color="auto"/>
+              <w:bottom w:val="outset" w:sz="6" w:space="0" w:color="auto"/>
+              <w:right w:val="outset" w:sz="6" w:space="0" w:color="auto"/>
+            </w:tcBorders>
+            <w:vAlign w:val="center"/>
+            <w:hideMark/>
+          </w:tcPr>
+          <w:p>
+            <w:pPr>
+              <w:spacing w:after="0" w:line="240" w:lineRule="auto"/>
+              <w:jc w:val="center"/>
+              <w:rPr>
+                <w:rFonts w:ascii="Times New Roman" w:eastAsia="Times New Roman" w:hAnsi="Times New Roman" w:cs="Times New Roman"/>
+                <w:sz w:val="24"/>
+                <w:szCs w:val="24"/>
+              </w:rPr>
+            </w:pPr>
+            <w:r>
+              <w:rPr>
+                <w:rFonts w:ascii="Times New Roman" w:eastAsia="Times New Roman" w:hAnsi="Times New Roman" w:cs="Times New Roman"/>
+                <w:sz w:val="24"/>
+                <w:szCs w:val="24"/>
+              </w:rPr>
+              <w:t>3</w:t>
+            </w:r>
+          </w:p>
+        </w:tc>
+        <w:tc>
+          <w:tcPr>
+            <w:tcW w:w="0" w:type="auto"/>
+            <w:tcBorders>
+              <w:top w:val="outset" w:sz="6" w:space="0" w:color="auto"/>
+              <w:left w:val="outset" w:sz="6" w:space="0" w:color="auto"/>
+              <w:bottom w:val="outset" w:sz="6" w:space="0" w:color="auto"/>
+              <w:right w:val="outset" w:sz="6" w:space="0" w:color="auto"/>
+            </w:tcBorders>
+            <w:vAlign w:val="center"/>
+            <w:hideMark/>
+          </w:tcPr>
+          <w:p>
+            <w:pPr>
+              <w:spacing w:after="0" w:line="240" w:lineRule="auto"/>
+              <w:jc w:val="center"/>
+              <w:rPr>
+                <w:rFonts w:ascii="Times New Roman" w:eastAsia="Times New Roman" w:hAnsi="Times New Roman" w:cs="Times New Roman"/>
+                <w:sz w:val="24"/>
+                <w:szCs w:val="24"/>
+              </w:rPr>
+            </w:pPr>
+            <w:r>
+              <w:rPr>
+                <w:rFonts w:ascii="Times New Roman" w:eastAsia="Times New Roman" w:hAnsi="Times New Roman" w:cs="Times New Roman"/>
+                <w:sz w:val="24"/>
+                <w:szCs w:val="24"/>
+              </w:rPr>
+              <w:t>4</w:t>
+            </w:r>
+          </w:p>
+        </w:tc>
+        <w:tc>
+          <w:tcPr>
+            <w:tcW w:w="0" w:type="auto"/>
+            <w:tcBorders>
+              <w:top w:val="outset" w:sz="6" w:space="0" w:color="auto"/>
+              <w:left w:val="outset" w:sz="6" w:space="0" w:color="auto"/>
+              <w:bottom w:val="outset" w:sz="6" w:space="0" w:color="auto"/>
+              <w:right w:val="outset" w:sz="6" w:space="0" w:color="auto"/>
+            </w:tcBorders>
+            <w:vAlign w:val="center"/>
+            <w:hideMark/>
+          </w:tcPr>
+          <w:p>
+            <w:pPr>
+              <w:spacing w:after="0" w:line="240" w:lineRule="auto"/>
+              <w:jc w:val="center"/>
+              <w:rPr>
+                <w:rFonts w:ascii="Times New Roman" w:eastAsia="Times New Roman" w:hAnsi="Times New Roman" w:cs="Times New Roman"/>
+                <w:sz w:val="24"/>
+                <w:szCs w:val="24"/>
+              </w:rPr>
+            </w:pPr>
+            <w:r>
+              <w:rPr>
+                <w:rFonts w:ascii="Times New Roman" w:eastAsia="Times New Roman" w:hAnsi="Times New Roman" w:cs="Times New Roman"/>
+                <w:sz w:val="24"/>
+                <w:szCs w:val="24"/>
+              </w:rPr>
+              <w:t>5</w:t>
+            </w:r>
+          </w:p>
+        </w:tc>
+        <w:tc>
+          <w:tcPr>
+            <w:tcW w:w="0" w:type="auto"/>
+            <w:tcBorders>
+              <w:top w:val="outset" w:sz="6" w:space="0" w:color="auto"/>
+              <w:left w:val="outset" w:sz="6" w:space="0" w:color="auto"/>
+              <w:bottom w:val="outset" w:sz="6" w:space="0" w:color="auto"/>
+              <w:right w:val="outset" w:sz="6" w:space="0" w:color="auto"/>
+            </w:tcBorders>
+            <w:vAlign w:val="center"/>
+            <w:hideMark/>
+          </w:tcPr>
+          <w:p>
+            <w:pPr>
+              <w:spacing w:after="0" w:line="240" w:lineRule="auto"/>
+              <w:jc w:val="center"/>
+              <w:rPr>
+                <w:rFonts w:ascii="Times New Roman" w:eastAsia="Times New Roman" w:hAnsi="Times New Roman" w:cs="Times New Roman"/>
+                <w:sz w:val="24"/>
+                <w:szCs w:val="24"/>
+              </w:rPr>
+            </w:pPr>
+            <w:r>
+              <w:rPr>
+                <w:rFonts w:ascii="Times New Roman" w:eastAsia="Times New Roman" w:hAnsi="Times New Roman" w:cs="Times New Roman"/>
+                <w:sz w:val="24"/>
+                <w:szCs w:val="24"/>
+              </w:rPr>
+              <w:t>5.5</w:t>
+            </w:r>
+          </w:p>
+        </w:tc>
+        <w:tc>
+          <w:tcPr>
+            <w:tcW w:w="0" w:type="auto"/>
+            <w:tcBorders>
+              <w:top w:val="outset" w:sz="6" w:space="0" w:color="auto"/>
+              <w:left w:val="outset" w:sz="6" w:space="0" w:color="auto"/>
+              <w:bottom w:val="outset" w:sz="6" w:space="0" w:color="auto"/>
+              <w:right w:val="outset" w:sz="6" w:space="0" w:color="auto"/>
+            </w:tcBorders>
+            <w:vAlign w:val="center"/>
+            <w:hideMark/>
+          </w:tcPr>
+          <w:p>
+            <w:pPr>
+              <w:spacing w:after="0" w:line="240" w:lineRule="auto"/>
+              <w:jc w:val="center"/>
+              <w:rPr>
+                <w:rFonts w:ascii="Times New Roman" w:eastAsia="Times New Roman" w:hAnsi="Times New Roman" w:cs="Times New Roman"/>
+                <w:sz w:val="24"/>
+                <w:szCs w:val="24"/>
+              </w:rPr>
+            </w:pPr>
+            <w:r>
+              <w:rPr>
+                <w:rFonts w:ascii="Times New Roman" w:eastAsia="Times New Roman" w:hAnsi="Times New Roman" w:cs="Times New Roman"/>
+                <w:sz w:val="24"/>
+                <w:szCs w:val="24"/>
+              </w:rPr>
+              <w:t>6</w:t>
+            </w:r>
+          </w:p>
+        </w:tc>
+        <w:tc>
+          <w:tcPr>
+            <w:tcW w:w="0" w:type="auto"/>
+            <w:tcBorders>
+              <w:top w:val="outset" w:sz="6" w:space="0" w:color="auto"/>
+              <w:left w:val="outset" w:sz="6" w:space="0" w:color="auto"/>
+              <w:bottom w:val="outset" w:sz="6" w:space="0" w:color="auto"/>
+              <w:right w:val="outset" w:sz="6" w:space="0" w:color="auto"/>
+            </w:tcBorders>
+            <w:vAlign w:val="center"/>
+            <w:hideMark/>
+          </w:tcPr>
+          <w:p>
+            <w:pPr>
+              <w:spacing w:after="0" w:line="240" w:lineRule="auto"/>
+              <w:jc w:val="center"/>
+              <w:rPr>
+                <w:rFonts w:ascii="Times New Roman" w:eastAsia="Times New Roman" w:hAnsi="Times New Roman" w:cs="Times New Roman"/>
+                <w:sz w:val="24"/>
+                <w:szCs w:val="24"/>
+              </w:rPr>
+            </w:pPr>
+            <w:r>
+              <w:rPr>
+                <w:rFonts w:ascii="Times New Roman" w:eastAsia="Times New Roman" w:hAnsi="Times New Roman" w:cs="Times New Roman"/>
+                <w:sz w:val="24"/>
+                <w:szCs w:val="24"/>
+              </w:rPr>
+              <w:t>6.5</w:t>
+            </w:r>
+          </w:p>
+        </w:tc>
+        <w:tc>
+          <w:tcPr>
+            <w:tcW w:w="0" w:type="auto"/>
+            <w:tcBorders>
+              <w:top w:val="outset" w:sz="6" w:space="0" w:color="auto"/>
+              <w:left w:val="outset" w:sz="6" w:space="0" w:color="auto"/>
+              <w:bottom w:val="outset" w:sz="6" w:space="0" w:color="auto"/>
+              <w:right w:val="outset" w:sz="6" w:space="0" w:color="auto"/>
+            </w:tcBorders>
+            <w:vAlign w:val="center"/>
+            <w:hideMark/>
+          </w:tcPr>
+          <w:p>
+            <w:pPr>
+              <w:spacing w:after="0" w:line="240" w:lineRule="auto"/>
+              <w:jc w:val="center"/>
+              <w:rPr>
+                <w:rFonts w:ascii="Times New Roman" w:eastAsia="Times New Roman" w:hAnsi="Times New Roman" w:cs="Times New Roman"/>
+                <w:sz w:val="24"/>
+                <w:szCs w:val="24"/>
+              </w:rPr>
+            </w:pPr>
+            <w:r>
+              <w:rPr>
+                <w:rFonts w:ascii="Times New Roman" w:eastAsia="Times New Roman" w:hAnsi="Times New Roman" w:cs="Times New Roman"/>
+                <w:sz w:val="24"/>
+                <w:szCs w:val="24"/>
+              </w:rPr>
+              <w:t>7</w:t>
+            </w:r>
+          </w:p>
+        </w:tc>
+        <w:tc>
+          <w:tcPr>
+            <w:tcW w:w="0" w:type="auto"/>
+            <w:tcBorders>
+              <w:top w:val="outset" w:sz="6" w:space="0" w:color="auto"/>
+              <w:left w:val="outset" w:sz="6" w:space="0" w:color="auto"/>
+              <w:bottom w:val="outset" w:sz="6" w:space="0" w:color="auto"/>
+              <w:right w:val="outset" w:sz="6" w:space="0" w:color="auto"/>
+            </w:tcBorders>
+            <w:vAlign w:val="center"/>
+            <w:hideMark/>
+          </w:tcPr>
+          <w:p>
+            <w:pPr>
+              <w:spacing w:after="0" w:line="240" w:lineRule="auto"/>
+              <w:jc w:val="center"/>
+              <w:rPr>
+                <w:rFonts w:ascii="Times New Roman" w:eastAsia="Times New Roman" w:hAnsi="Times New Roman" w:cs="Times New Roman"/>
+                <w:sz w:val="24"/>
+                <w:szCs w:val="24"/>
+              </w:rPr>
+            </w:pPr>
+            <w:r>
+              <w:rPr>
+                <w:rFonts w:ascii="Times New Roman" w:eastAsia="Times New Roman" w:hAnsi="Times New Roman" w:cs="Times New Roman"/>
+                <w:sz w:val="24"/>
+                <w:szCs w:val="24"/>
+              </w:rPr>
+              <w:t>7.5</w:t>
+            </w:r>
+          </w:p>
+        </w:tc>
+        <w:tc>
+          <w:tcPr>
+            <w:tcW w:w="0" w:type="auto"/>
+            <w:tcBorders>
+              <w:top w:val="outset" w:sz="6" w:space="0" w:color="auto"/>
+              <w:left w:val="outset" w:sz="6" w:space="0" w:color="auto"/>
+              <w:bottom w:val="outset" w:sz="6" w:space="0" w:color="auto"/>
+              <w:right w:val="outset" w:sz="6" w:space="0" w:color="auto"/>
+            </w:tcBorders>
+            <w:vAlign w:val="center"/>
+            <w:hideMark/>
+          </w:tcPr>
+          <w:p>
+            <w:pPr>
+              <w:spacing w:after="0" w:line="240" w:lineRule="auto"/>
+              <w:jc w:val="center"/>
+              <w:rPr>
+                <w:rFonts w:ascii="Times New Roman" w:eastAsia="Times New Roman" w:hAnsi="Times New Roman" w:cs="Times New Roman"/>
+                <w:sz w:val="24"/>
+                <w:szCs w:val="24"/>
+              </w:rPr>
+            </w:pPr>
+            <w:r>
+              <w:rPr>
+                <w:rFonts w:ascii="Times New Roman" w:eastAsia="Times New Roman" w:hAnsi="Times New Roman" w:cs="Times New Roman"/>
+                <w:sz w:val="24"/>
+                <w:szCs w:val="24"/>
+              </w:rPr>
+              <w:t>8</w:t>
+            </w:r>
+          </w:p>
+        </w:tc>
+        <w:tc>
+          <w:tcPr>
+            <w:tcW w:w="0" w:type="auto"/>
+            <w:tcBorders>
+              <w:top w:val="outset" w:sz="6" w:space="0" w:color="auto"/>
+              <w:left w:val="outset" w:sz="6" w:space="0" w:color="auto"/>
+              <w:bottom w:val="outset" w:sz="6" w:space="0" w:color="auto"/>
+              <w:right w:val="outset" w:sz="6" w:space="0" w:color="auto"/>
+            </w:tcBorders>
+            <w:vAlign w:val="center"/>
+            <w:hideMark/>
+          </w:tcPr>
+          <w:p>
+            <w:pPr>
+              <w:spacing w:after="0" w:line="240" w:lineRule="auto"/>
+              <w:jc w:val="center"/>
+              <w:rPr>
+                <w:rFonts w:ascii="Times New Roman" w:eastAsia="Times New Roman" w:hAnsi="Times New Roman" w:cs="Times New Roman"/>
+                <w:sz w:val="24"/>
+                <w:szCs w:val="24"/>
+              </w:rPr>
+            </w:pPr>
+            <w:r>
+              <w:rPr>
+                <w:rFonts w:ascii="Times New Roman" w:eastAsia="Times New Roman" w:hAnsi="Times New Roman" w:cs="Times New Roman"/>
+                <w:sz w:val="24"/>
+                <w:szCs w:val="24"/>
+              </w:rPr>
+              <w:t>8.5</w:t>
+            </w:r>
+          </w:p>
+        </w:tc>
+        <w:tc>
+          <w:tcPr>
+            <w:tcW w:w="0" w:type="auto"/>
+            <w:tcBorders>
+              <w:top w:val="outset" w:sz="6" w:space="0" w:color="auto"/>
+              <w:left w:val="outset" w:sz="6" w:space="0" w:color="auto"/>
+              <w:bottom w:val="outset" w:sz="6" w:space="0" w:color="auto"/>
+              <w:right w:val="outset" w:sz="6" w:space="0" w:color="auto"/>
+            </w:tcBorders>
+            <w:vAlign w:val="center"/>
+            <w:hideMark/>
+          </w:tcPr>
+          <w:p>
+            <w:pPr>
+              <w:spacing w:after="0" w:line="240" w:lineRule="auto"/>
+              <w:jc w:val="center"/>
+              <w:rPr>
+                <w:rFonts w:ascii="Times New Roman" w:eastAsia="Times New Roman" w:hAnsi="Times New Roman" w:cs="Times New Roman"/>
+                <w:sz w:val="24"/>
+                <w:szCs w:val="24"/>
+              </w:rPr>
+            </w:pPr>
+            <w:r>
+              <w:rPr>
+                <w:rFonts w:ascii="Times New Roman" w:eastAsia="Times New Roman" w:hAnsi="Times New Roman" w:cs="Times New Roman"/>
+                <w:sz w:val="24"/>
+                <w:szCs w:val="24"/>
+              </w:rPr>
+              <w:t>9</w:t>
+            </w:r>
+          </w:p>
+        </w:tc>
+        <w:tc>
+          <w:tcPr>
+            <w:tcW w:w="0" w:type="auto"/>
+            <w:tcBorders>
+              <w:top w:val="outset" w:sz="6" w:space="0" w:color="auto"/>
+              <w:left w:val="outset" w:sz="6" w:space="0" w:color="auto"/>
+              <w:bottom w:val="outset" w:sz="6" w:space="0" w:color="auto"/>
+              <w:right w:val="outset" w:sz="6" w:space="0" w:color="auto"/>
+            </w:tcBorders>
+            <w:vAlign w:val="center"/>
+            <w:hideMark/>
+          </w:tcPr>
+          <w:p>
+            <w:pPr>
+              <w:spacing w:after="0" w:line="240" w:lineRule="auto"/>
+              <w:jc w:val="center"/>
+              <w:rPr>
+                <w:rFonts w:ascii="Times New Roman" w:eastAsia="Times New Roman" w:hAnsi="Times New Roman" w:cs="Times New Roman"/>
+                <w:sz w:val="24"/>
+                <w:szCs w:val="24"/>
+              </w:rPr>
+            </w:pPr>
+            <w:r>
+              <w:rPr>
+                <w:rFonts w:ascii="Times New Roman" w:eastAsia="Times New Roman" w:hAnsi="Times New Roman" w:cs="Times New Roman"/>
+                <w:sz w:val="24"/>
+                <w:szCs w:val="24"/>
+              </w:rPr>
+              <w:t>9.5</w:t>
+            </w:r>
+          </w:p>
+        </w:tc>
+        <w:tc>
+          <w:tcPr>
+            <w:tcW w:w="0" w:type="auto"/>
+            <w:tcBorders>
+              <w:top w:val="outset" w:sz="6" w:space="0" w:color="auto"/>
+              <w:left w:val="outset" w:sz="6" w:space="0" w:color="auto"/>
+              <w:bottom w:val="outset" w:sz="6" w:space="0" w:color="auto"/>
+              <w:right w:val="outset" w:sz="6" w:space="0" w:color="auto"/>
+            </w:tcBorders>
+            <w:vAlign w:val="center"/>
+            <w:hideMark/>
+          </w:tcPr>
+          <w:p>
+            <w:pPr>
+              <w:spacing w:after="0" w:line="240" w:lineRule="auto"/>
+              <w:jc w:val="center"/>
+              <w:rPr>
+                <w:rFonts w:ascii="Times New Roman" w:eastAsia="Times New Roman" w:hAnsi="Times New Roman" w:cs="Times New Roman"/>
+                <w:sz w:val="24"/>
+                <w:szCs w:val="24"/>
+              </w:rPr>
+            </w:pPr>
+            <w:r>
+              <w:rPr>
+                <w:rFonts w:ascii="Times New Roman" w:eastAsia="Times New Roman" w:hAnsi="Times New Roman" w:cs="Times New Roman"/>
+                <w:sz w:val="24"/>
+                <w:szCs w:val="24"/>
+              </w:rPr>
+              <w:t>10</w:t>
+            </w:r>
+          </w:p>
+        </w:tc>
+      </w:tr>
+      <w:tr>
+        <w:trPr>
+          <w:tblCellSpacing w:w="15" w:type="dxa"/>
+        </w:trPr>
+        <w:tc>
+          <w:tcPr>
+            <w:tcW w:w="0" w:type="auto"/>
+            <w:tcBorders>
+              <w:top w:val="outset" w:sz="6" w:space="0" w:color="auto"/>
+              <w:left w:val="outset" w:sz="6" w:space="0" w:color="auto"/>
+              <w:bottom w:val="outset" w:sz="6" w:space="0" w:color="auto"/>
+              <w:right w:val="outset" w:sz="6" w:space="0" w:color="auto"/>
+            </w:tcBorders>
+            <w:vAlign w:val="center"/>
+            <w:hideMark/>
+          </w:tcPr>
+          <w:p>
+            <w:pPr>
+              <w:spacing w:after="0" w:line="240" w:lineRule="auto"/>
+              <w:jc w:val="center"/>
+              <w:rPr>
+                <w:rFonts w:ascii="Times New Roman" w:eastAsia="Times New Roman" w:hAnsi="Times New Roman" w:cs="Times New Roman"/>
+                <w:sz w:val="24"/>
+                <w:szCs w:val="24"/>
+              </w:rPr>
+            </w:pPr>
+            <w:r>
+              <w:rPr>
+                <w:rFonts w:ascii="Times New Roman" w:eastAsia="Times New Roman" w:hAnsi="Times New Roman" w:cs="Times New Roman"/>
+                <w:sz w:val="24"/>
+                <w:szCs w:val="24"/>
+              </w:rPr>
+              <w:t>Zachary McHenry</w:t>
+            </w:r>
+          </w:p>
+        </w:tc>
+        <w:tc>
+          <w:tcPr>
+            <w:tcW w:w="0" w:type="auto"/>
+            <w:tcBorders>
+              <w:top w:val="outset" w:sz="6" w:space="0" w:color="auto"/>
+              <w:left w:val="outset" w:sz="6" w:space="0" w:color="auto"/>
+              <w:bottom w:val="outset" w:sz="6" w:space="0" w:color="auto"/>
+              <w:right w:val="outset" w:sz="6" w:space="0" w:color="auto"/>
+            </w:tcBorders>
+            <w:vAlign w:val="center"/>
+            <w:hideMark/>
+          </w:tcPr>
+          <w:p>
+            <w:pPr>
+              <w:spacing w:after="0" w:line="240" w:lineRule="auto"/>
+              <w:jc w:val="center"/>
+              <w:rPr>
+                <w:rFonts w:ascii="Times New Roman" w:eastAsia="Times New Roman" w:hAnsi="Times New Roman" w:cs="Times New Roman"/>
+                <w:sz w:val="24"/>
+                <w:szCs w:val="24"/>
+              </w:rPr>
+            </w:pPr>
+            <w:r>
+              <w:rPr>
+                <w:rFonts w:ascii="Times New Roman" w:eastAsia="Times New Roman" w:hAnsi="Times New Roman" w:cs="Times New Roman"/>
+                <w:sz w:val="24"/>
+                <w:szCs w:val="24"/>
+              </w:rPr>
+              <w:t>0</w:t>
+            </w:r>
+          </w:p>
+        </w:tc>
+        <w:tc>
+          <w:tcPr>
+            <w:tcW w:w="0" w:type="auto"/>
+            <w:tcBorders>
+              <w:top w:val="outset" w:sz="6" w:space="0" w:color="auto"/>
+              <w:left w:val="outset" w:sz="6" w:space="0" w:color="auto"/>
+              <w:bottom w:val="outset" w:sz="6" w:space="0" w:color="auto"/>
+              <w:right w:val="outset" w:sz="6" w:space="0" w:color="auto"/>
+            </w:tcBorders>
+            <w:vAlign w:val="center"/>
+            <w:hideMark/>
+          </w:tcPr>
+          <w:p>
+            <w:pPr>
+              <w:spacing w:after="0" w:line="240" w:lineRule="auto"/>
+              <w:jc w:val="center"/>
+              <w:rPr>
+                <w:rFonts w:ascii="Times New Roman" w:eastAsia="Times New Roman" w:hAnsi="Times New Roman" w:cs="Times New Roman"/>
+                <w:sz w:val="24"/>
+                <w:szCs w:val="24"/>
+              </w:rPr>
+            </w:pPr>
+            <w:r>
+              <w:rPr>
+                <w:rFonts w:ascii="Times New Roman" w:eastAsia="Times New Roman" w:hAnsi="Times New Roman" w:cs="Times New Roman"/>
+                <w:sz w:val="24"/>
+                <w:szCs w:val="24"/>
+              </w:rPr>
+              <w:t>1</w:t>
+            </w:r>
+          </w:p>
+        </w:tc>
+        <w:tc>
+          <w:tcPr>
+            <w:tcW w:w="0" w:type="auto"/>
+            <w:tcBorders>
+              <w:top w:val="outset" w:sz="6" w:space="0" w:color="auto"/>
+              <w:left w:val="outset" w:sz="6" w:space="0" w:color="auto"/>
+              <w:bottom w:val="outset" w:sz="6" w:space="0" w:color="auto"/>
+              <w:right w:val="outset" w:sz="6" w:space="0" w:color="auto"/>
+            </w:tcBorders>
+            <w:vAlign w:val="center"/>
+            <w:hideMark/>
+          </w:tcPr>
+          <w:p>
+            <w:pPr>
+              <w:spacing w:after="0" w:line="240" w:lineRule="auto"/>
+              <w:jc w:val="center"/>
+              <w:rPr>
+                <w:rFonts w:ascii="Times New Roman" w:eastAsia="Times New Roman" w:hAnsi="Times New Roman" w:cs="Times New Roman"/>
+                <w:sz w:val="24"/>
+                <w:szCs w:val="24"/>
+              </w:rPr>
+            </w:pPr>
+            <w:r>
+              <w:rPr>
+                <w:rFonts w:ascii="Times New Roman" w:eastAsia="Times New Roman" w:hAnsi="Times New Roman" w:cs="Times New Roman"/>
+                <w:sz w:val="24"/>
+                <w:szCs w:val="24"/>
+              </w:rPr>
+              <w:t>2</w:t>
+            </w:r>
+          </w:p>
+        </w:tc>
+        <w:tc>
+          <w:tcPr>
+            <w:tcW w:w="0" w:type="auto"/>
+            <w:tcBorders>
+              <w:top w:val="outset" w:sz="6" w:space="0" w:color="auto"/>
+              <w:left w:val="outset" w:sz="6" w:space="0" w:color="auto"/>
+              <w:bottom w:val="outset" w:sz="6" w:space="0" w:color="auto"/>
+              <w:right w:val="outset" w:sz="6" w:space="0" w:color="auto"/>
+            </w:tcBorders>
+            <w:vAlign w:val="center"/>
+            <w:hideMark/>
+          </w:tcPr>
+          <w:p>
+            <w:pPr>
+              <w:spacing w:after="0" w:line="240" w:lineRule="auto"/>
+              <w:jc w:val="center"/>
+              <w:rPr>
+                <w:rFonts w:ascii="Times New Roman" w:eastAsia="Times New Roman" w:hAnsi="Times New Roman" w:cs="Times New Roman"/>
+                <w:sz w:val="24"/>
+                <w:szCs w:val="24"/>
+              </w:rPr>
+            </w:pPr>
+            <w:r>
+              <w:rPr>
+                <w:rFonts w:ascii="Times New Roman" w:eastAsia="Times New Roman" w:hAnsi="Times New Roman" w:cs="Times New Roman"/>
+                <w:sz w:val="24"/>
+                <w:szCs w:val="24"/>
+              </w:rPr>
+              <w:t>3</w:t>
+            </w:r>
+          </w:p>
+        </w:tc>
+        <w:tc>
+          <w:tcPr>
+            <w:tcW w:w="0" w:type="auto"/>
+            <w:tcBorders>
+              <w:top w:val="outset" w:sz="6" w:space="0" w:color="auto"/>
+              <w:left w:val="outset" w:sz="6" w:space="0" w:color="auto"/>
+              <w:bottom w:val="outset" w:sz="6" w:space="0" w:color="auto"/>
+              <w:right w:val="outset" w:sz="6" w:space="0" w:color="auto"/>
+            </w:tcBorders>
+            <w:vAlign w:val="center"/>
+            <w:hideMark/>
+          </w:tcPr>
+          <w:p>
+            <w:pPr>
+              <w:spacing w:after="0" w:line="240" w:lineRule="auto"/>
+              <w:jc w:val="center"/>
+              <w:rPr>
+                <w:rFonts w:ascii="Times New Roman" w:eastAsia="Times New Roman" w:hAnsi="Times New Roman" w:cs="Times New Roman"/>
+                <w:sz w:val="24"/>
+                <w:szCs w:val="24"/>
+              </w:rPr>
+            </w:pPr>
+            <w:r>
+              <w:rPr>
+                <w:rFonts w:ascii="Times New Roman" w:eastAsia="Times New Roman" w:hAnsi="Times New Roman" w:cs="Times New Roman"/>
+                <w:sz w:val="24"/>
+                <w:szCs w:val="24"/>
+              </w:rPr>
+              <w:t>4</w:t>
+            </w:r>
+          </w:p>
+        </w:tc>
+        <w:tc>
+          <w:tcPr>
+            <w:tcW w:w="0" w:type="auto"/>
+            <w:tcBorders>
+              <w:top w:val="outset" w:sz="6" w:space="0" w:color="auto"/>
+              <w:left w:val="outset" w:sz="6" w:space="0" w:color="auto"/>
+              <w:bottom w:val="outset" w:sz="6" w:space="0" w:color="auto"/>
+              <w:right w:val="outset" w:sz="6" w:space="0" w:color="auto"/>
+            </w:tcBorders>
+            <w:vAlign w:val="center"/>
+            <w:hideMark/>
+          </w:tcPr>
+          <w:p>
+            <w:pPr>
+              <w:spacing w:after="0" w:line="240" w:lineRule="auto"/>
+              <w:jc w:val="center"/>
+              <w:rPr>
+                <w:rFonts w:ascii="Times New Roman" w:eastAsia="Times New Roman" w:hAnsi="Times New Roman" w:cs="Times New Roman"/>
+                <w:sz w:val="24"/>
+                <w:szCs w:val="24"/>
+              </w:rPr>
+            </w:pPr>
+            <w:r>
+              <w:rPr>
+                <w:rFonts w:ascii="Times New Roman" w:eastAsia="Times New Roman" w:hAnsi="Times New Roman" w:cs="Times New Roman"/>
+                <w:sz w:val="24"/>
+                <w:szCs w:val="24"/>
+              </w:rPr>
+              <w:t>5</w:t>
+            </w:r>
+          </w:p>
+        </w:tc>
+        <w:tc>
+          <w:tcPr>
+            <w:tcW w:w="0" w:type="auto"/>
+            <w:tcBorders>
+              <w:top w:val="outset" w:sz="6" w:space="0" w:color="auto"/>
+              <w:left w:val="outset" w:sz="6" w:space="0" w:color="auto"/>
+              <w:bottom w:val="outset" w:sz="6" w:space="0" w:color="auto"/>
+              <w:right w:val="outset" w:sz="6" w:space="0" w:color="auto"/>
+            </w:tcBorders>
+            <w:vAlign w:val="center"/>
+            <w:hideMark/>
+          </w:tcPr>
+          <w:p>
+            <w:pPr>
+              <w:spacing w:after="0" w:line="240" w:lineRule="auto"/>
+              <w:jc w:val="center"/>
+              <w:rPr>
+                <w:rFonts w:ascii="Times New Roman" w:eastAsia="Times New Roman" w:hAnsi="Times New Roman" w:cs="Times New Roman"/>
+                <w:sz w:val="24"/>
+                <w:szCs w:val="24"/>
+              </w:rPr>
+            </w:pPr>
+            <w:r>
+              <w:rPr>
+                <w:rFonts w:ascii="Times New Roman" w:eastAsia="Times New Roman" w:hAnsi="Times New Roman" w:cs="Times New Roman"/>
+                <w:sz w:val="24"/>
+                <w:szCs w:val="24"/>
+              </w:rPr>
+              <w:t>5.5</w:t>
+            </w:r>
+          </w:p>
+        </w:tc>
+        <w:tc>
+          <w:tcPr>
+            <w:tcW w:w="0" w:type="auto"/>
+            <w:tcBorders>
+              <w:top w:val="outset" w:sz="6" w:space="0" w:color="auto"/>
+              <w:left w:val="outset" w:sz="6" w:space="0" w:color="auto"/>
+              <w:bottom w:val="outset" w:sz="6" w:space="0" w:color="auto"/>
+              <w:right w:val="outset" w:sz="6" w:space="0" w:color="auto"/>
+            </w:tcBorders>
+            <w:vAlign w:val="center"/>
+            <w:hideMark/>
+          </w:tcPr>
+          <w:p>
+            <w:pPr>
+              <w:spacing w:after="0" w:line="240" w:lineRule="auto"/>
+              <w:jc w:val="center"/>
+              <w:rPr>
+                <w:rFonts w:ascii="Times New Roman" w:eastAsia="Times New Roman" w:hAnsi="Times New Roman" w:cs="Times New Roman"/>
+                <w:sz w:val="24"/>
+                <w:szCs w:val="24"/>
+              </w:rPr>
+            </w:pPr>
+            <w:r>
+              <w:rPr>
+                <w:rFonts w:ascii="Times New Roman" w:eastAsia="Times New Roman" w:hAnsi="Times New Roman" w:cs="Times New Roman"/>
+                <w:sz w:val="24"/>
+                <w:szCs w:val="24"/>
+              </w:rPr>
+              <w:t>6</w:t>
+            </w:r>
+          </w:p>
+        </w:tc>
+        <w:tc>
+          <w:tcPr>
+            <w:tcW w:w="0" w:type="auto"/>
+            <w:tcBorders>
+              <w:top w:val="outset" w:sz="6" w:space="0" w:color="auto"/>
+              <w:left w:val="outset" w:sz="6" w:space="0" w:color="auto"/>
+              <w:bottom w:val="outset" w:sz="6" w:space="0" w:color="auto"/>
+              <w:right w:val="outset" w:sz="6" w:space="0" w:color="auto"/>
+            </w:tcBorders>
+            <w:vAlign w:val="center"/>
+            <w:hideMark/>
+          </w:tcPr>
+          <w:p>
+            <w:pPr>
+              <w:spacing w:after="0" w:line="240" w:lineRule="auto"/>
+              <w:jc w:val="center"/>
+              <w:rPr>
+                <w:rFonts w:ascii="Times New Roman" w:eastAsia="Times New Roman" w:hAnsi="Times New Roman" w:cs="Times New Roman"/>
+                <w:sz w:val="24"/>
+                <w:szCs w:val="24"/>
+              </w:rPr>
+            </w:pPr>
+            <w:r>
+              <w:rPr>
+                <w:rFonts w:ascii="Times New Roman" w:eastAsia="Times New Roman" w:hAnsi="Times New Roman" w:cs="Times New Roman"/>
+                <w:sz w:val="24"/>
+                <w:szCs w:val="24"/>
+              </w:rPr>
+              <w:t>6.5</w:t>
+            </w:r>
+          </w:p>
+        </w:tc>
+        <w:tc>
+          <w:tcPr>
+            <w:tcW w:w="0" w:type="auto"/>
+            <w:tcBorders>
+              <w:top w:val="outset" w:sz="6" w:space="0" w:color="auto"/>
+              <w:left w:val="outset" w:sz="6" w:space="0" w:color="auto"/>
+              <w:bottom w:val="outset" w:sz="6" w:space="0" w:color="auto"/>
+              <w:right w:val="outset" w:sz="6" w:space="0" w:color="auto"/>
+            </w:tcBorders>
+            <w:vAlign w:val="center"/>
+            <w:hideMark/>
+          </w:tcPr>
+          <w:p>
+            <w:pPr>
+              <w:spacing w:after="0" w:line="240" w:lineRule="auto"/>
+              <w:jc w:val="center"/>
+              <w:rPr>
+                <w:rFonts w:ascii="Times New Roman" w:eastAsia="Times New Roman" w:hAnsi="Times New Roman" w:cs="Times New Roman"/>
+                <w:sz w:val="24"/>
+                <w:szCs w:val="24"/>
+              </w:rPr>
+            </w:pPr>
+            <w:r>
+              <w:rPr>
+                <w:rFonts w:ascii="Times New Roman" w:eastAsia="Times New Roman" w:hAnsi="Times New Roman" w:cs="Times New Roman"/>
+                <w:sz w:val="24"/>
+                <w:szCs w:val="24"/>
+              </w:rPr>
+              <w:t>7</w:t>
+            </w:r>
+          </w:p>
+        </w:tc>
+        <w:tc>
+          <w:tcPr>
+            <w:tcW w:w="0" w:type="auto"/>
+            <w:tcBorders>
+              <w:top w:val="outset" w:sz="6" w:space="0" w:color="auto"/>
+              <w:left w:val="outset" w:sz="6" w:space="0" w:color="auto"/>
+              <w:bottom w:val="outset" w:sz="6" w:space="0" w:color="auto"/>
+              <w:right w:val="outset" w:sz="6" w:space="0" w:color="auto"/>
+            </w:tcBorders>
+            <w:vAlign w:val="center"/>
+            <w:hideMark/>
+          </w:tcPr>
+          <w:p>
+            <w:pPr>
+              <w:spacing w:after="0" w:line="240" w:lineRule="auto"/>
+              <w:jc w:val="center"/>
+              <w:rPr>
+                <w:rFonts w:ascii="Times New Roman" w:eastAsia="Times New Roman" w:hAnsi="Times New Roman" w:cs="Times New Roman"/>
+                <w:sz w:val="24"/>
+                <w:szCs w:val="24"/>
+              </w:rPr>
+            </w:pPr>
+            <w:r>
+              <w:rPr>
+                <w:rFonts w:ascii="Times New Roman" w:eastAsia="Times New Roman" w:hAnsi="Times New Roman" w:cs="Times New Roman"/>
+                <w:sz w:val="24"/>
+                <w:szCs w:val="24"/>
+              </w:rPr>
+              <w:t>7.5</w:t>
+            </w:r>
+          </w:p>
+        </w:tc>
+        <w:tc>
+          <w:tcPr>
+            <w:tcW w:w="0" w:type="auto"/>
+            <w:tcBorders>
+              <w:top w:val="outset" w:sz="6" w:space="0" w:color="auto"/>
+              <w:left w:val="outset" w:sz="6" w:space="0" w:color="auto"/>
+              <w:bottom w:val="outset" w:sz="6" w:space="0" w:color="auto"/>
+              <w:right w:val="outset" w:sz="6" w:space="0" w:color="auto"/>
+            </w:tcBorders>
+            <w:vAlign w:val="center"/>
+            <w:hideMark/>
+          </w:tcPr>
+          <w:p>
+            <w:pPr>
+              <w:spacing w:after="0" w:line="240" w:lineRule="auto"/>
+              <w:jc w:val="center"/>
+              <w:rPr>
+                <w:rFonts w:ascii="Times New Roman" w:eastAsia="Times New Roman" w:hAnsi="Times New Roman" w:cs="Times New Roman"/>
+                <w:sz w:val="24"/>
+                <w:szCs w:val="24"/>
+              </w:rPr>
+            </w:pPr>
+            <w:r>
+              <w:rPr>
+                <w:rFonts w:ascii="Times New Roman" w:eastAsia="Times New Roman" w:hAnsi="Times New Roman" w:cs="Times New Roman"/>
+                <w:sz w:val="24"/>
+                <w:szCs w:val="24"/>
+              </w:rPr>
+              <w:t>8</w:t>
+            </w:r>
+          </w:p>
+        </w:tc>
+        <w:tc>
+          <w:tcPr>
+            <w:tcW w:w="0" w:type="auto"/>
+            <w:tcBorders>
+              <w:top w:val="outset" w:sz="6" w:space="0" w:color="auto"/>
+              <w:left w:val="outset" w:sz="6" w:space="0" w:color="auto"/>
+              <w:bottom w:val="outset" w:sz="6" w:space="0" w:color="auto"/>
+              <w:right w:val="outset" w:sz="6" w:space="0" w:color="auto"/>
+            </w:tcBorders>
+            <w:vAlign w:val="center"/>
+            <w:hideMark/>
+          </w:tcPr>
+          <w:p>
+            <w:pPr>
+              <w:spacing w:after="0" w:line="240" w:lineRule="auto"/>
+              <w:jc w:val="center"/>
+              <w:rPr>
+                <w:rFonts w:ascii="Times New Roman" w:eastAsia="Times New Roman" w:hAnsi="Times New Roman" w:cs="Times New Roman"/>
+                <w:sz w:val="24"/>
+                <w:szCs w:val="24"/>
+              </w:rPr>
+            </w:pPr>
+            <w:r>
+              <w:rPr>
+                <w:rFonts w:ascii="Times New Roman" w:eastAsia="Times New Roman" w:hAnsi="Times New Roman" w:cs="Times New Roman"/>
+                <w:sz w:val="24"/>
+                <w:szCs w:val="24"/>
+              </w:rPr>
+              <w:t>8.5</w:t>
+            </w:r>
+          </w:p>
+        </w:tc>
+        <w:tc>
+          <w:tcPr>
+            <w:tcW w:w="0" w:type="auto"/>
+            <w:tcBorders>
+              <w:top w:val="outset" w:sz="6" w:space="0" w:color="auto"/>
+              <w:left w:val="outset" w:sz="6" w:space="0" w:color="auto"/>
+              <w:bottom w:val="outset" w:sz="6" w:space="0" w:color="auto"/>
+              <w:right w:val="outset" w:sz="6" w:space="0" w:color="auto"/>
+            </w:tcBorders>
+            <w:vAlign w:val="center"/>
+            <w:hideMark/>
+          </w:tcPr>
+          <w:p>
+            <w:pPr>
+              <w:spacing w:after="0" w:line="240" w:lineRule="auto"/>
+              <w:jc w:val="center"/>
+              <w:rPr>
+                <w:rFonts w:ascii="Times New Roman" w:eastAsia="Times New Roman" w:hAnsi="Times New Roman" w:cs="Times New Roman"/>
+                <w:sz w:val="24"/>
+                <w:szCs w:val="24"/>
+              </w:rPr>
+            </w:pPr>
+            <w:r>
+              <w:rPr>
+                <w:rFonts w:ascii="Times New Roman" w:eastAsia="Times New Roman" w:hAnsi="Times New Roman" w:cs="Times New Roman"/>
+                <w:sz w:val="24"/>
+                <w:szCs w:val="24"/>
+              </w:rPr>
+              <w:t>9</w:t>
+            </w:r>
+          </w:p>
+        </w:tc>
+        <w:tc>
+          <w:tcPr>
+            <w:tcW w:w="0" w:type="auto"/>
+            <w:tcBorders>
+              <w:top w:val="outset" w:sz="6" w:space="0" w:color="auto"/>
+              <w:left w:val="outset" w:sz="6" w:space="0" w:color="auto"/>
+              <w:bottom w:val="outset" w:sz="6" w:space="0" w:color="auto"/>
+              <w:right w:val="outset" w:sz="6" w:space="0" w:color="auto"/>
+            </w:tcBorders>
+            <w:vAlign w:val="center"/>
+            <w:hideMark/>
+          </w:tcPr>
+          <w:p>
+            <w:pPr>
+              <w:spacing w:after="0" w:line="240" w:lineRule="auto"/>
+              <w:jc w:val="center"/>
+              <w:rPr>
+                <w:rFonts w:ascii="Times New Roman" w:eastAsia="Times New Roman" w:hAnsi="Times New Roman" w:cs="Times New Roman"/>
+                <w:sz w:val="24"/>
+                <w:szCs w:val="24"/>
+              </w:rPr>
+            </w:pPr>
+            <w:r>
+              <w:rPr>
+                <w:rFonts w:ascii="Times New Roman" w:eastAsia="Times New Roman" w:hAnsi="Times New Roman" w:cs="Times New Roman"/>
+                <w:sz w:val="24"/>
+                <w:szCs w:val="24"/>
+              </w:rPr>
+              <w:t>9.5</w:t>
+            </w:r>
+          </w:p>
+        </w:tc>
+        <w:tc>
+          <w:tcPr>
+            <w:tcW w:w="0" w:type="auto"/>
+            <w:tcBorders>
+              <w:top w:val="outset" w:sz="6" w:space="0" w:color="auto"/>
+              <w:left w:val="outset" w:sz="6" w:space="0" w:color="auto"/>
+              <w:bottom w:val="outset" w:sz="6" w:space="0" w:color="auto"/>
+              <w:right w:val="outset" w:sz="6" w:space="0" w:color="auto"/>
+            </w:tcBorders>
+            <w:vAlign w:val="center"/>
+            <w:hideMark/>
+          </w:tcPr>
+          <w:p>
+            <w:pPr>
+              <w:spacing w:after="0" w:line="240" w:lineRule="auto"/>
+              <w:jc w:val="center"/>
+              <w:rPr>
+                <w:rFonts w:ascii="Times New Roman" w:eastAsia="Times New Roman" w:hAnsi="Times New Roman" w:cs="Times New Roman"/>
+                <w:sz w:val="24"/>
+                <w:szCs w:val="24"/>
+              </w:rPr>
+            </w:pPr>
+            <w:r>
+              <w:rPr>
+                <w:rFonts w:ascii="Times New Roman" w:eastAsia="Times New Roman" w:hAnsi="Times New Roman" w:cs="Times New Roman"/>
+                <w:sz w:val="24"/>
+                <w:szCs w:val="24"/>
+              </w:rPr>
+              <w:t>10</w:t>
+            </w:r>
+          </w:p>
+        </w:tc>
+      </w:tr>
+      <w:tr>
+        <w:trPr>
+          <w:tblCellSpacing w:w="15" w:type="dxa"/>
+        </w:trPr>
+        <w:tc>
+          <w:tcPr>
+            <w:tcW w:w="0" w:type="auto"/>
+            <w:tcBorders>
+              <w:top w:val="outset" w:sz="6" w:space="0" w:color="auto"/>
+              <w:left w:val="outset" w:sz="6" w:space="0" w:color="auto"/>
+              <w:bottom w:val="outset" w:sz="6" w:space="0" w:color="auto"/>
+              <w:right w:val="outset" w:sz="6" w:space="0" w:color="auto"/>
+            </w:tcBorders>
+            <w:vAlign w:val="center"/>
+            <w:hideMark/>
+          </w:tcPr>
+          <w:p>
+            <w:pPr>
+              <w:spacing w:after="0" w:line="240" w:lineRule="auto"/>
+              <w:jc w:val="center"/>
+              <w:rPr>
+                <w:rFonts w:ascii="Times New Roman" w:eastAsia="Times New Roman" w:hAnsi="Times New Roman" w:cs="Times New Roman"/>
+                <w:sz w:val="24"/>
+                <w:szCs w:val="24"/>
+              </w:rPr>
+            </w:pPr>
+            <w:r>
+              <w:rPr>
+                <w:rFonts w:ascii="Times New Roman" w:eastAsia="Times New Roman" w:hAnsi="Times New Roman" w:cs="Times New Roman"/>
+                <w:sz w:val="24"/>
+                <w:szCs w:val="24"/>
+              </w:rPr>
+              <w:t>Chad Mason</w:t>
+            </w:r>
+          </w:p>
+        </w:tc>
+        <w:tc>
+          <w:tcPr>
+            <w:tcW w:w="0" w:type="auto"/>
+            <w:tcBorders>
+              <w:top w:val="outset" w:sz="6" w:space="0" w:color="auto"/>
+              <w:left w:val="outset" w:sz="6" w:space="0" w:color="auto"/>
+              <w:bottom w:val="outset" w:sz="6" w:space="0" w:color="auto"/>
+              <w:right w:val="outset" w:sz="6" w:space="0" w:color="auto"/>
+            </w:tcBorders>
+            <w:vAlign w:val="center"/>
+            <w:hideMark/>
+          </w:tcPr>
+          <w:p>
+            <w:pPr>
+              <w:spacing w:after="0" w:line="240" w:lineRule="auto"/>
+              <w:jc w:val="center"/>
+              <w:rPr>
+                <w:rFonts w:ascii="Times New Roman" w:eastAsia="Times New Roman" w:hAnsi="Times New Roman" w:cs="Times New Roman"/>
+                <w:sz w:val="24"/>
+                <w:szCs w:val="24"/>
+              </w:rPr>
+            </w:pPr>
+            <w:r>
+              <w:rPr>
+                <w:rFonts w:ascii="Times New Roman" w:eastAsia="Times New Roman" w:hAnsi="Times New Roman" w:cs="Times New Roman"/>
+                <w:sz w:val="24"/>
+                <w:szCs w:val="24"/>
+              </w:rPr>
+              <w:t>0</w:t>
+            </w:r>
+          </w:p>
+        </w:tc>
+        <w:tc>
+          <w:tcPr>
+            <w:tcW w:w="0" w:type="auto"/>
+            <w:tcBorders>
+              <w:top w:val="outset" w:sz="6" w:space="0" w:color="auto"/>
+              <w:left w:val="outset" w:sz="6" w:space="0" w:color="auto"/>
+              <w:bottom w:val="outset" w:sz="6" w:space="0" w:color="auto"/>
+              <w:right w:val="outset" w:sz="6" w:space="0" w:color="auto"/>
+            </w:tcBorders>
+            <w:vAlign w:val="center"/>
+            <w:hideMark/>
+          </w:tcPr>
+          <w:p>
+            <w:pPr>
+              <w:spacing w:after="0" w:line="240" w:lineRule="auto"/>
+              <w:jc w:val="center"/>
+              <w:rPr>
+                <w:rFonts w:ascii="Times New Roman" w:eastAsia="Times New Roman" w:hAnsi="Times New Roman" w:cs="Times New Roman"/>
+                <w:sz w:val="24"/>
+                <w:szCs w:val="24"/>
+              </w:rPr>
+            </w:pPr>
+            <w:r>
+              <w:rPr>
+                <w:rFonts w:ascii="Times New Roman" w:eastAsia="Times New Roman" w:hAnsi="Times New Roman" w:cs="Times New Roman"/>
+                <w:sz w:val="24"/>
+                <w:szCs w:val="24"/>
+              </w:rPr>
+              <w:t>1</w:t>
+            </w:r>
+          </w:p>
+        </w:tc>
+        <w:tc>
+          <w:tcPr>
+            <w:tcW w:w="0" w:type="auto"/>
+            <w:tcBorders>
+              <w:top w:val="outset" w:sz="6" w:space="0" w:color="auto"/>
+              <w:left w:val="outset" w:sz="6" w:space="0" w:color="auto"/>
+              <w:bottom w:val="outset" w:sz="6" w:space="0" w:color="auto"/>
+              <w:right w:val="outset" w:sz="6" w:space="0" w:color="auto"/>
+            </w:tcBorders>
+            <w:vAlign w:val="center"/>
+            <w:hideMark/>
+          </w:tcPr>
+          <w:p>
+            <w:pPr>
+              <w:spacing w:after="0" w:line="240" w:lineRule="auto"/>
+              <w:jc w:val="center"/>
+              <w:rPr>
+                <w:rFonts w:ascii="Times New Roman" w:eastAsia="Times New Roman" w:hAnsi="Times New Roman" w:cs="Times New Roman"/>
+                <w:sz w:val="24"/>
+                <w:szCs w:val="24"/>
+              </w:rPr>
+            </w:pPr>
+            <w:r>
+              <w:rPr>
+                <w:rFonts w:ascii="Times New Roman" w:eastAsia="Times New Roman" w:hAnsi="Times New Roman" w:cs="Times New Roman"/>
+                <w:sz w:val="24"/>
+                <w:szCs w:val="24"/>
+              </w:rPr>
+              <w:t>2</w:t>
+            </w:r>
+          </w:p>
+        </w:tc>
+        <w:tc>
+          <w:tcPr>
+            <w:tcW w:w="0" w:type="auto"/>
+            <w:tcBorders>
+              <w:top w:val="outset" w:sz="6" w:space="0" w:color="auto"/>
+              <w:left w:val="outset" w:sz="6" w:space="0" w:color="auto"/>
+              <w:bottom w:val="outset" w:sz="6" w:space="0" w:color="auto"/>
+              <w:right w:val="outset" w:sz="6" w:space="0" w:color="auto"/>
+            </w:tcBorders>
+            <w:vAlign w:val="center"/>
+            <w:hideMark/>
+          </w:tcPr>
+          <w:p>
+            <w:pPr>
+              <w:spacing w:after="0" w:line="240" w:lineRule="auto"/>
+              <w:jc w:val="center"/>
+              <w:rPr>
+                <w:rFonts w:ascii="Times New Roman" w:eastAsia="Times New Roman" w:hAnsi="Times New Roman" w:cs="Times New Roman"/>
+                <w:sz w:val="24"/>
+                <w:szCs w:val="24"/>
+              </w:rPr>
+            </w:pPr>
+            <w:r>
+              <w:rPr>
+                <w:rFonts w:ascii="Times New Roman" w:eastAsia="Times New Roman" w:hAnsi="Times New Roman" w:cs="Times New Roman"/>
+                <w:sz w:val="24"/>
+                <w:szCs w:val="24"/>
+              </w:rPr>
+              <w:t>3</w:t>
+            </w:r>
+          </w:p>
+        </w:tc>
+        <w:tc>
+          <w:tcPr>
+            <w:tcW w:w="0" w:type="auto"/>
+            <w:tcBorders>
+              <w:top w:val="outset" w:sz="6" w:space="0" w:color="auto"/>
+              <w:left w:val="outset" w:sz="6" w:space="0" w:color="auto"/>
+              <w:bottom w:val="outset" w:sz="6" w:space="0" w:color="auto"/>
+              <w:right w:val="outset" w:sz="6" w:space="0" w:color="auto"/>
+            </w:tcBorders>
+            <w:vAlign w:val="center"/>
+            <w:hideMark/>
+          </w:tcPr>
+          <w:p>
+            <w:pPr>
+              <w:spacing w:after="0" w:line="240" w:lineRule="auto"/>
+              <w:jc w:val="center"/>
+              <w:rPr>
+                <w:rFonts w:ascii="Times New Roman" w:eastAsia="Times New Roman" w:hAnsi="Times New Roman" w:cs="Times New Roman"/>
+                <w:sz w:val="24"/>
+                <w:szCs w:val="24"/>
+              </w:rPr>
+            </w:pPr>
+            <w:r>
+              <w:rPr>
+                <w:rFonts w:ascii="Times New Roman" w:eastAsia="Times New Roman" w:hAnsi="Times New Roman" w:cs="Times New Roman"/>
+                <w:sz w:val="24"/>
+                <w:szCs w:val="24"/>
+              </w:rPr>
+              <w:t>4</w:t>
+            </w:r>
+          </w:p>
+        </w:tc>
+        <w:tc>
+          <w:tcPr>
+            <w:tcW w:w="0" w:type="auto"/>
+            <w:tcBorders>
+              <w:top w:val="outset" w:sz="6" w:space="0" w:color="auto"/>
+              <w:left w:val="outset" w:sz="6" w:space="0" w:color="auto"/>
+              <w:bottom w:val="outset" w:sz="6" w:space="0" w:color="auto"/>
+              <w:right w:val="outset" w:sz="6" w:space="0" w:color="auto"/>
+            </w:tcBorders>
+            <w:vAlign w:val="center"/>
+            <w:hideMark/>
+          </w:tcPr>
+          <w:p>
+            <w:pPr>
+              <w:spacing w:after="0" w:line="240" w:lineRule="auto"/>
+              <w:jc w:val="center"/>
+              <w:rPr>
+                <w:rFonts w:ascii="Times New Roman" w:eastAsia="Times New Roman" w:hAnsi="Times New Roman" w:cs="Times New Roman"/>
+                <w:sz w:val="24"/>
+                <w:szCs w:val="24"/>
+              </w:rPr>
+            </w:pPr>
+            <w:r>
+              <w:rPr>
+                <w:rFonts w:ascii="Times New Roman" w:eastAsia="Times New Roman" w:hAnsi="Times New Roman" w:cs="Times New Roman"/>
+                <w:sz w:val="24"/>
+                <w:szCs w:val="24"/>
+              </w:rPr>
+              <w:t>5</w:t>
+            </w:r>
+          </w:p>
+        </w:tc>
+        <w:tc>
+          <w:tcPr>
+            <w:tcW w:w="0" w:type="auto"/>
+            <w:tcBorders>
+              <w:top w:val="outset" w:sz="6" w:space="0" w:color="auto"/>
+              <w:left w:val="outset" w:sz="6" w:space="0" w:color="auto"/>
+              <w:bottom w:val="outset" w:sz="6" w:space="0" w:color="auto"/>
+              <w:right w:val="outset" w:sz="6" w:space="0" w:color="auto"/>
+            </w:tcBorders>
+            <w:vAlign w:val="center"/>
+            <w:hideMark/>
+          </w:tcPr>
+          <w:p>
+            <w:pPr>
+              <w:spacing w:after="0" w:line="240" w:lineRule="auto"/>
+              <w:jc w:val="center"/>
+              <w:rPr>
+                <w:rFonts w:ascii="Times New Roman" w:eastAsia="Times New Roman" w:hAnsi="Times New Roman" w:cs="Times New Roman"/>
+                <w:sz w:val="24"/>
+                <w:szCs w:val="24"/>
+              </w:rPr>
+            </w:pPr>
+            <w:r>
+              <w:rPr>
+                <w:rFonts w:ascii="Times New Roman" w:eastAsia="Times New Roman" w:hAnsi="Times New Roman" w:cs="Times New Roman"/>
+                <w:sz w:val="24"/>
+                <w:szCs w:val="24"/>
+              </w:rPr>
+              <w:t>5.5</w:t>
+            </w:r>
+          </w:p>
+        </w:tc>
+        <w:tc>
+          <w:tcPr>
+            <w:tcW w:w="0" w:type="auto"/>
+            <w:tcBorders>
+              <w:top w:val="outset" w:sz="6" w:space="0" w:color="auto"/>
+              <w:left w:val="outset" w:sz="6" w:space="0" w:color="auto"/>
+              <w:bottom w:val="outset" w:sz="6" w:space="0" w:color="auto"/>
+              <w:right w:val="outset" w:sz="6" w:space="0" w:color="auto"/>
+            </w:tcBorders>
+            <w:vAlign w:val="center"/>
+            <w:hideMark/>
+          </w:tcPr>
+          <w:p>
+            <w:pPr>
+              <w:spacing w:after="0" w:line="240" w:lineRule="auto"/>
+              <w:jc w:val="center"/>
+              <w:rPr>
+                <w:rFonts w:ascii="Times New Roman" w:eastAsia="Times New Roman" w:hAnsi="Times New Roman" w:cs="Times New Roman"/>
+                <w:sz w:val="24"/>
+                <w:szCs w:val="24"/>
+              </w:rPr>
+            </w:pPr>
+            <w:r>
+              <w:rPr>
+                <w:rFonts w:ascii="Times New Roman" w:eastAsia="Times New Roman" w:hAnsi="Times New Roman" w:cs="Times New Roman"/>
+                <w:sz w:val="24"/>
+                <w:szCs w:val="24"/>
+              </w:rPr>
+              <w:t>6</w:t>
+            </w:r>
+          </w:p>
+        </w:tc>
+        <w:tc>
+          <w:tcPr>
+            <w:tcW w:w="0" w:type="auto"/>
+            <w:tcBorders>
+              <w:top w:val="outset" w:sz="6" w:space="0" w:color="auto"/>
+              <w:left w:val="outset" w:sz="6" w:space="0" w:color="auto"/>
+              <w:bottom w:val="outset" w:sz="6" w:space="0" w:color="auto"/>
+              <w:right w:val="outset" w:sz="6" w:space="0" w:color="auto"/>
+            </w:tcBorders>
+            <w:vAlign w:val="center"/>
+            <w:hideMark/>
+          </w:tcPr>
+          <w:p>
+            <w:pPr>
+              <w:spacing w:after="0" w:line="240" w:lineRule="auto"/>
+              <w:jc w:val="center"/>
+              <w:rPr>
+                <w:rFonts w:ascii="Times New Roman" w:eastAsia="Times New Roman" w:hAnsi="Times New Roman" w:cs="Times New Roman"/>
+                <w:sz w:val="24"/>
+                <w:szCs w:val="24"/>
+              </w:rPr>
+            </w:pPr>
+            <w:r>
+              <w:rPr>
+                <w:rFonts w:ascii="Times New Roman" w:eastAsia="Times New Roman" w:hAnsi="Times New Roman" w:cs="Times New Roman"/>
+                <w:sz w:val="24"/>
+                <w:szCs w:val="24"/>
+              </w:rPr>
+              <w:t>6.5</w:t>
+            </w:r>
+          </w:p>
+        </w:tc>
+        <w:tc>
+          <w:tcPr>
+            <w:tcW w:w="0" w:type="auto"/>
+            <w:tcBorders>
+              <w:top w:val="outset" w:sz="6" w:space="0" w:color="auto"/>
+              <w:left w:val="outset" w:sz="6" w:space="0" w:color="auto"/>
+              <w:bottom w:val="outset" w:sz="6" w:space="0" w:color="auto"/>
+              <w:right w:val="outset" w:sz="6" w:space="0" w:color="auto"/>
+            </w:tcBorders>
+            <w:vAlign w:val="center"/>
+            <w:hideMark/>
+          </w:tcPr>
+          <w:p>
+            <w:pPr>
+              <w:spacing w:after="0" w:line="240" w:lineRule="auto"/>
+              <w:jc w:val="center"/>
+              <w:rPr>
+                <w:rFonts w:ascii="Times New Roman" w:eastAsia="Times New Roman" w:hAnsi="Times New Roman" w:cs="Times New Roman"/>
+                <w:sz w:val="24"/>
+                <w:szCs w:val="24"/>
+              </w:rPr>
+            </w:pPr>
+            <w:r>
+              <w:rPr>
+                <w:rFonts w:ascii="Times New Roman" w:eastAsia="Times New Roman" w:hAnsi="Times New Roman" w:cs="Times New Roman"/>
+                <w:sz w:val="24"/>
+                <w:szCs w:val="24"/>
+              </w:rPr>
+              <w:t>7</w:t>
+            </w:r>
+          </w:p>
+        </w:tc>
+        <w:tc>
+          <w:tcPr>
+            <w:tcW w:w="0" w:type="auto"/>
+            <w:tcBorders>
+              <w:top w:val="outset" w:sz="6" w:space="0" w:color="auto"/>
+              <w:left w:val="outset" w:sz="6" w:space="0" w:color="auto"/>
+              <w:bottom w:val="outset" w:sz="6" w:space="0" w:color="auto"/>
+              <w:right w:val="outset" w:sz="6" w:space="0" w:color="auto"/>
+            </w:tcBorders>
+            <w:vAlign w:val="center"/>
+            <w:hideMark/>
+          </w:tcPr>
+          <w:p>
+            <w:pPr>
+              <w:spacing w:after="0" w:line="240" w:lineRule="auto"/>
+              <w:jc w:val="center"/>
+              <w:rPr>
+                <w:rFonts w:ascii="Times New Roman" w:eastAsia="Times New Roman" w:hAnsi="Times New Roman" w:cs="Times New Roman"/>
+                <w:sz w:val="24"/>
+                <w:szCs w:val="24"/>
+              </w:rPr>
+            </w:pPr>
+            <w:r>
+              <w:rPr>
+                <w:rFonts w:ascii="Times New Roman" w:eastAsia="Times New Roman" w:hAnsi="Times New Roman" w:cs="Times New Roman"/>
+                <w:sz w:val="24"/>
+                <w:szCs w:val="24"/>
+              </w:rPr>
+              <w:t>7.5</w:t>
+            </w:r>
+          </w:p>
+        </w:tc>
+        <w:tc>
+          <w:tcPr>
+            <w:tcW w:w="0" w:type="auto"/>
+            <w:tcBorders>
+              <w:top w:val="outset" w:sz="6" w:space="0" w:color="auto"/>
+              <w:left w:val="outset" w:sz="6" w:space="0" w:color="auto"/>
+              <w:bottom w:val="outset" w:sz="6" w:space="0" w:color="auto"/>
+              <w:right w:val="outset" w:sz="6" w:space="0" w:color="auto"/>
+            </w:tcBorders>
+            <w:vAlign w:val="center"/>
+            <w:hideMark/>
+          </w:tcPr>
+          <w:p>
+            <w:pPr>
+              <w:spacing w:after="0" w:line="240" w:lineRule="auto"/>
+              <w:jc w:val="center"/>
+              <w:rPr>
+                <w:rFonts w:ascii="Times New Roman" w:eastAsia="Times New Roman" w:hAnsi="Times New Roman" w:cs="Times New Roman"/>
+                <w:sz w:val="24"/>
+                <w:szCs w:val="24"/>
+              </w:rPr>
+            </w:pPr>
+            <w:r>
+              <w:rPr>
+                <w:rFonts w:ascii="Times New Roman" w:eastAsia="Times New Roman" w:hAnsi="Times New Roman" w:cs="Times New Roman"/>
+                <w:sz w:val="24"/>
+                <w:szCs w:val="24"/>
+              </w:rPr>
+              <w:t>8</w:t>
+            </w:r>
+          </w:p>
+        </w:tc>
+        <w:tc>
+          <w:tcPr>
+            <w:tcW w:w="0" w:type="auto"/>
+            <w:tcBorders>
+              <w:top w:val="outset" w:sz="6" w:space="0" w:color="auto"/>
+              <w:left w:val="outset" w:sz="6" w:space="0" w:color="auto"/>
+              <w:bottom w:val="outset" w:sz="6" w:space="0" w:color="auto"/>
+              <w:right w:val="outset" w:sz="6" w:space="0" w:color="auto"/>
+            </w:tcBorders>
+            <w:vAlign w:val="center"/>
+            <w:hideMark/>
+          </w:tcPr>
+          <w:p>
+            <w:pPr>
+              <w:spacing w:after="0" w:line="240" w:lineRule="auto"/>
+              <w:jc w:val="center"/>
+              <w:rPr>
+                <w:rFonts w:ascii="Times New Roman" w:eastAsia="Times New Roman" w:hAnsi="Times New Roman" w:cs="Times New Roman"/>
+                <w:sz w:val="24"/>
+                <w:szCs w:val="24"/>
+              </w:rPr>
+            </w:pPr>
+            <w:r>
+              <w:rPr>
+                <w:rFonts w:ascii="Times New Roman" w:eastAsia="Times New Roman" w:hAnsi="Times New Roman" w:cs="Times New Roman"/>
+                <w:sz w:val="24"/>
+                <w:szCs w:val="24"/>
+              </w:rPr>
+              <w:t>8.5</w:t>
+            </w:r>
+          </w:p>
+        </w:tc>
+        <w:tc>
+          <w:tcPr>
+            <w:tcW w:w="0" w:type="auto"/>
+            <w:tcBorders>
+              <w:top w:val="outset" w:sz="6" w:space="0" w:color="auto"/>
+              <w:left w:val="outset" w:sz="6" w:space="0" w:color="auto"/>
+              <w:bottom w:val="outset" w:sz="6" w:space="0" w:color="auto"/>
+              <w:right w:val="outset" w:sz="6" w:space="0" w:color="auto"/>
+            </w:tcBorders>
+            <w:vAlign w:val="center"/>
+            <w:hideMark/>
+          </w:tcPr>
+          <w:p>
+            <w:pPr>
+              <w:spacing w:after="0" w:line="240" w:lineRule="auto"/>
+              <w:jc w:val="center"/>
+              <w:rPr>
+                <w:rFonts w:ascii="Times New Roman" w:eastAsia="Times New Roman" w:hAnsi="Times New Roman" w:cs="Times New Roman"/>
+                <w:sz w:val="24"/>
+                <w:szCs w:val="24"/>
+              </w:rPr>
+            </w:pPr>
+            <w:r>
+              <w:rPr>
+                <w:rFonts w:ascii="Times New Roman" w:eastAsia="Times New Roman" w:hAnsi="Times New Roman" w:cs="Times New Roman"/>
+                <w:sz w:val="24"/>
+                <w:szCs w:val="24"/>
+              </w:rPr>
+              <w:t>9</w:t>
+            </w:r>
+          </w:p>
+        </w:tc>
+        <w:tc>
+          <w:tcPr>
+            <w:tcW w:w="0" w:type="auto"/>
+            <w:tcBorders>
+              <w:top w:val="outset" w:sz="6" w:space="0" w:color="auto"/>
+              <w:left w:val="outset" w:sz="6" w:space="0" w:color="auto"/>
+              <w:bottom w:val="outset" w:sz="6" w:space="0" w:color="auto"/>
+              <w:right w:val="outset" w:sz="6" w:space="0" w:color="auto"/>
+            </w:tcBorders>
+            <w:vAlign w:val="center"/>
+            <w:hideMark/>
+          </w:tcPr>
+          <w:p>
+            <w:pPr>
+              <w:spacing w:after="0" w:line="240" w:lineRule="auto"/>
+              <w:jc w:val="center"/>
+              <w:rPr>
+                <w:rFonts w:ascii="Times New Roman" w:eastAsia="Times New Roman" w:hAnsi="Times New Roman" w:cs="Times New Roman"/>
+                <w:sz w:val="24"/>
+                <w:szCs w:val="24"/>
+              </w:rPr>
+            </w:pPr>
+            <w:r>
+              <w:rPr>
+                <w:rFonts w:ascii="Times New Roman" w:eastAsia="Times New Roman" w:hAnsi="Times New Roman" w:cs="Times New Roman"/>
+                <w:sz w:val="24"/>
+                <w:szCs w:val="24"/>
+              </w:rPr>
+              <w:t>9.5</w:t>
+            </w:r>
+          </w:p>
+        </w:tc>
+        <w:tc>
+          <w:tcPr>
+            <w:tcW w:w="0" w:type="auto"/>
+            <w:tcBorders>
+              <w:top w:val="outset" w:sz="6" w:space="0" w:color="auto"/>
+              <w:left w:val="outset" w:sz="6" w:space="0" w:color="auto"/>
+              <w:bottom w:val="outset" w:sz="6" w:space="0" w:color="auto"/>
+              <w:right w:val="outset" w:sz="6" w:space="0" w:color="auto"/>
+            </w:tcBorders>
+            <w:vAlign w:val="center"/>
+            <w:hideMark/>
+          </w:tcPr>
+          <w:p>
+            <w:pPr>
+              <w:spacing w:after="0" w:line="240" w:lineRule="auto"/>
+              <w:jc w:val="center"/>
+              <w:rPr>
+                <w:rFonts w:ascii="Times New Roman" w:eastAsia="Times New Roman" w:hAnsi="Times New Roman" w:cs="Times New Roman"/>
+                <w:sz w:val="24"/>
+                <w:szCs w:val="24"/>
+              </w:rPr>
+            </w:pPr>
+            <w:r>
+              <w:rPr>
+                <w:rFonts w:ascii="Times New Roman" w:eastAsia="Times New Roman" w:hAnsi="Times New Roman" w:cs="Times New Roman"/>
+                <w:sz w:val="24"/>
+                <w:szCs w:val="24"/>
+              </w:rPr>
+              <w:t>10</w:t>
+            </w:r>
+          </w:p>
+        </w:tc>
+      </w:tr>
+      <w:tr>
+        <w:trPr>
+          <w:tblCellSpacing w:w="15" w:type="dxa"/>
+        </w:trPr>
+        <w:tc>
+          <w:tcPr>
+            <w:tcW w:w="0" w:type="auto"/>
+            <w:tcBorders>
+              <w:top w:val="outset" w:sz="6" w:space="0" w:color="auto"/>
+              <w:left w:val="outset" w:sz="6" w:space="0" w:color="auto"/>
+              <w:bottom w:val="outset" w:sz="6" w:space="0" w:color="auto"/>
+              <w:right w:val="outset" w:sz="6" w:space="0" w:color="auto"/>
+            </w:tcBorders>
+            <w:vAlign w:val="center"/>
+            <w:hideMark/>
+          </w:tcPr>
+          <w:p>
+            <w:pPr>
+              <w:spacing w:after="0" w:line="240" w:lineRule="auto"/>
+              <w:jc w:val="center"/>
+              <w:rPr>
+                <w:rFonts w:ascii="Times New Roman" w:eastAsia="Times New Roman" w:hAnsi="Times New Roman" w:cs="Times New Roman"/>
+                <w:sz w:val="24"/>
+                <w:szCs w:val="24"/>
+              </w:rPr>
+            </w:pPr>
+          </w:p>
+        </w:tc>
+        <w:tc>
+          <w:tcPr>
+            <w:tcW w:w="0" w:type="auto"/>
+            <w:tcBorders>
+              <w:top w:val="outset" w:sz="6" w:space="0" w:color="auto"/>
+              <w:left w:val="outset" w:sz="6" w:space="0" w:color="auto"/>
+              <w:bottom w:val="outset" w:sz="6" w:space="0" w:color="auto"/>
+              <w:right w:val="outset" w:sz="6" w:space="0" w:color="auto"/>
+            </w:tcBorders>
+            <w:vAlign w:val="center"/>
+            <w:hideMark/>
+          </w:tcPr>
+          <w:p>
+            <w:pPr>
+              <w:spacing w:after="0" w:line="240" w:lineRule="auto"/>
+              <w:jc w:val="center"/>
+              <w:rPr>
+                <w:rFonts w:ascii="Times New Roman" w:eastAsia="Times New Roman" w:hAnsi="Times New Roman" w:cs="Times New Roman"/>
+                <w:sz w:val="24"/>
+                <w:szCs w:val="24"/>
+              </w:rPr>
+            </w:pPr>
+          </w:p>
+        </w:tc>
+        <w:tc>
+          <w:tcPr>
+            <w:tcW w:w="0" w:type="auto"/>
+            <w:tcBorders>
+              <w:top w:val="outset" w:sz="6" w:space="0" w:color="auto"/>
+              <w:left w:val="outset" w:sz="6" w:space="0" w:color="auto"/>
+              <w:bottom w:val="outset" w:sz="6" w:space="0" w:color="auto"/>
+              <w:right w:val="outset" w:sz="6" w:space="0" w:color="auto"/>
+            </w:tcBorders>
+            <w:vAlign w:val="center"/>
+            <w:hideMark/>
+          </w:tcPr>
+          <w:p>
+            <w:pPr>
+              <w:spacing w:after="0" w:line="240" w:lineRule="auto"/>
+              <w:jc w:val="center"/>
+              <w:rPr>
+                <w:rFonts w:ascii="Times New Roman" w:eastAsia="Times New Roman" w:hAnsi="Times New Roman" w:cs="Times New Roman"/>
+                <w:sz w:val="24"/>
+                <w:szCs w:val="24"/>
+              </w:rPr>
+            </w:pPr>
+          </w:p>
+        </w:tc>
+        <w:tc>
+          <w:tcPr>
+            <w:tcW w:w="0" w:type="auto"/>
+            <w:tcBorders>
+              <w:top w:val="outset" w:sz="6" w:space="0" w:color="auto"/>
+              <w:left w:val="outset" w:sz="6" w:space="0" w:color="auto"/>
+              <w:bottom w:val="outset" w:sz="6" w:space="0" w:color="auto"/>
+              <w:right w:val="outset" w:sz="6" w:space="0" w:color="auto"/>
+            </w:tcBorders>
+            <w:vAlign w:val="center"/>
+            <w:hideMark/>
+          </w:tcPr>
+          <w:p>
+            <w:pPr>
+              <w:spacing w:after="0" w:line="240" w:lineRule="auto"/>
+              <w:jc w:val="center"/>
+              <w:rPr>
+                <w:rFonts w:ascii="Times New Roman" w:eastAsia="Times New Roman" w:hAnsi="Times New Roman" w:cs="Times New Roman"/>
+                <w:sz w:val="24"/>
+                <w:szCs w:val="24"/>
+              </w:rPr>
+            </w:pPr>
+          </w:p>
+        </w:tc>
+        <w:tc>
+          <w:tcPr>
+            <w:tcW w:w="0" w:type="auto"/>
+            <w:tcBorders>
+              <w:top w:val="outset" w:sz="6" w:space="0" w:color="auto"/>
+              <w:left w:val="outset" w:sz="6" w:space="0" w:color="auto"/>
+              <w:bottom w:val="outset" w:sz="6" w:space="0" w:color="auto"/>
+              <w:right w:val="outset" w:sz="6" w:space="0" w:color="auto"/>
+            </w:tcBorders>
+            <w:vAlign w:val="center"/>
+            <w:hideMark/>
+          </w:tcPr>
+          <w:p>
+            <w:pPr>
+              <w:spacing w:after="0" w:line="240" w:lineRule="auto"/>
+              <w:jc w:val="center"/>
+              <w:rPr>
+                <w:rFonts w:ascii="Times New Roman" w:eastAsia="Times New Roman" w:hAnsi="Times New Roman" w:cs="Times New Roman"/>
+                <w:sz w:val="24"/>
+                <w:szCs w:val="24"/>
+              </w:rPr>
+            </w:pPr>
+          </w:p>
+        </w:tc>
+        <w:tc>
+          <w:tcPr>
+            <w:tcW w:w="0" w:type="auto"/>
+            <w:tcBorders>
+              <w:top w:val="outset" w:sz="6" w:space="0" w:color="auto"/>
+              <w:left w:val="outset" w:sz="6" w:space="0" w:color="auto"/>
+              <w:bottom w:val="outset" w:sz="6" w:space="0" w:color="auto"/>
+              <w:right w:val="outset" w:sz="6" w:space="0" w:color="auto"/>
+            </w:tcBorders>
+            <w:vAlign w:val="center"/>
+            <w:hideMark/>
+          </w:tcPr>
+          <w:p>
+            <w:pPr>
+              <w:spacing w:after="0" w:line="240" w:lineRule="auto"/>
+              <w:jc w:val="center"/>
+              <w:rPr>
+                <w:rFonts w:ascii="Times New Roman" w:eastAsia="Times New Roman" w:hAnsi="Times New Roman" w:cs="Times New Roman"/>
+                <w:sz w:val="24"/>
+                <w:szCs w:val="24"/>
+              </w:rPr>
+            </w:pPr>
+          </w:p>
+        </w:tc>
+        <w:tc>
+          <w:tcPr>
+            <w:tcW w:w="0" w:type="auto"/>
+            <w:tcBorders>
+              <w:top w:val="outset" w:sz="6" w:space="0" w:color="auto"/>
+              <w:left w:val="outset" w:sz="6" w:space="0" w:color="auto"/>
+              <w:bottom w:val="outset" w:sz="6" w:space="0" w:color="auto"/>
+              <w:right w:val="outset" w:sz="6" w:space="0" w:color="auto"/>
+            </w:tcBorders>
+            <w:vAlign w:val="center"/>
+            <w:hideMark/>
+          </w:tcPr>
+          <w:p>
+            <w:pPr>
+              <w:spacing w:after="0" w:line="240" w:lineRule="auto"/>
+              <w:jc w:val="center"/>
+              <w:rPr>
+                <w:rFonts w:ascii="Times New Roman" w:eastAsia="Times New Roman" w:hAnsi="Times New Roman" w:cs="Times New Roman"/>
+                <w:sz w:val="24"/>
+                <w:szCs w:val="24"/>
+              </w:rPr>
+            </w:pPr>
+          </w:p>
+        </w:tc>
+        <w:tc>
+          <w:tcPr>
+            <w:tcW w:w="0" w:type="auto"/>
+            <w:tcBorders>
+              <w:top w:val="outset" w:sz="6" w:space="0" w:color="auto"/>
+              <w:left w:val="outset" w:sz="6" w:space="0" w:color="auto"/>
+              <w:bottom w:val="outset" w:sz="6" w:space="0" w:color="auto"/>
+              <w:right w:val="outset" w:sz="6" w:space="0" w:color="auto"/>
+            </w:tcBorders>
+            <w:vAlign w:val="center"/>
+            <w:hideMark/>
+          </w:tcPr>
+          <w:p>
+            <w:pPr>
+              <w:spacing w:after="0" w:line="240" w:lineRule="auto"/>
+              <w:jc w:val="center"/>
+              <w:rPr>
+                <w:rFonts w:ascii="Times New Roman" w:eastAsia="Times New Roman" w:hAnsi="Times New Roman" w:cs="Times New Roman"/>
+                <w:sz w:val="24"/>
+                <w:szCs w:val="24"/>
+              </w:rPr>
+            </w:pPr>
+          </w:p>
+        </w:tc>
+        <w:tc>
+          <w:tcPr>
+            <w:tcW w:w="0" w:type="auto"/>
+            <w:tcBorders>
+              <w:top w:val="outset" w:sz="6" w:space="0" w:color="auto"/>
+              <w:left w:val="outset" w:sz="6" w:space="0" w:color="auto"/>
+              <w:bottom w:val="outset" w:sz="6" w:space="0" w:color="auto"/>
+              <w:right w:val="outset" w:sz="6" w:space="0" w:color="auto"/>
+            </w:tcBorders>
+            <w:vAlign w:val="center"/>
+            <w:hideMark/>
+          </w:tcPr>
+          <w:p>
+            <w:pPr>
+              <w:spacing w:after="0" w:line="240" w:lineRule="auto"/>
+              <w:jc w:val="center"/>
+              <w:rPr>
+                <w:rFonts w:ascii="Times New Roman" w:eastAsia="Times New Roman" w:hAnsi="Times New Roman" w:cs="Times New Roman"/>
+                <w:sz w:val="24"/>
+                <w:szCs w:val="24"/>
+              </w:rPr>
+            </w:pPr>
+          </w:p>
+        </w:tc>
+        <w:tc>
+          <w:tcPr>
+            <w:tcW w:w="0" w:type="auto"/>
+            <w:tcBorders>
+              <w:top w:val="outset" w:sz="6" w:space="0" w:color="auto"/>
+              <w:left w:val="outset" w:sz="6" w:space="0" w:color="auto"/>
+              <w:bottom w:val="outset" w:sz="6" w:space="0" w:color="auto"/>
+              <w:right w:val="outset" w:sz="6" w:space="0" w:color="auto"/>
+            </w:tcBorders>
+            <w:vAlign w:val="center"/>
+            <w:hideMark/>
+          </w:tcPr>
+          <w:p>
+            <w:pPr>
+              <w:spacing w:after="0" w:line="240" w:lineRule="auto"/>
+              <w:jc w:val="center"/>
+              <w:rPr>
+                <w:rFonts w:ascii="Times New Roman" w:eastAsia="Times New Roman" w:hAnsi="Times New Roman" w:cs="Times New Roman"/>
+                <w:sz w:val="24"/>
+                <w:szCs w:val="24"/>
+              </w:rPr>
+            </w:pPr>
+          </w:p>
+        </w:tc>
+        <w:tc>
+          <w:tcPr>
+            <w:tcW w:w="0" w:type="auto"/>
+            <w:tcBorders>
+              <w:top w:val="outset" w:sz="6" w:space="0" w:color="auto"/>
+              <w:left w:val="outset" w:sz="6" w:space="0" w:color="auto"/>
+              <w:bottom w:val="outset" w:sz="6" w:space="0" w:color="auto"/>
+              <w:right w:val="outset" w:sz="6" w:space="0" w:color="auto"/>
+            </w:tcBorders>
+            <w:vAlign w:val="center"/>
+            <w:hideMark/>
+          </w:tcPr>
+          <w:p>
+            <w:pPr>
+              <w:spacing w:after="0" w:line="240" w:lineRule="auto"/>
+              <w:jc w:val="center"/>
+              <w:rPr>
+                <w:rFonts w:ascii="Times New Roman" w:eastAsia="Times New Roman" w:hAnsi="Times New Roman" w:cs="Times New Roman"/>
+                <w:sz w:val="24"/>
+                <w:szCs w:val="24"/>
+              </w:rPr>
+            </w:pPr>
+          </w:p>
+        </w:tc>
+        <w:tc>
+          <w:tcPr>
+            <w:tcW w:w="0" w:type="auto"/>
+            <w:tcBorders>
+              <w:top w:val="outset" w:sz="6" w:space="0" w:color="auto"/>
+              <w:left w:val="outset" w:sz="6" w:space="0" w:color="auto"/>
+              <w:bottom w:val="outset" w:sz="6" w:space="0" w:color="auto"/>
+              <w:right w:val="outset" w:sz="6" w:space="0" w:color="auto"/>
+            </w:tcBorders>
+            <w:vAlign w:val="center"/>
+            <w:hideMark/>
+          </w:tcPr>
+          <w:p>
+            <w:pPr>
+              <w:spacing w:after="0" w:line="240" w:lineRule="auto"/>
+              <w:jc w:val="center"/>
+              <w:rPr>
+                <w:rFonts w:ascii="Times New Roman" w:eastAsia="Times New Roman" w:hAnsi="Times New Roman" w:cs="Times New Roman"/>
+                <w:sz w:val="24"/>
+                <w:szCs w:val="24"/>
+              </w:rPr>
+            </w:pPr>
+          </w:p>
+        </w:tc>
+        <w:tc>
+          <w:tcPr>
+            <w:tcW w:w="0" w:type="auto"/>
+            <w:tcBorders>
+              <w:top w:val="outset" w:sz="6" w:space="0" w:color="auto"/>
+              <w:left w:val="outset" w:sz="6" w:space="0" w:color="auto"/>
+              <w:bottom w:val="outset" w:sz="6" w:space="0" w:color="auto"/>
+              <w:right w:val="outset" w:sz="6" w:space="0" w:color="auto"/>
+            </w:tcBorders>
+            <w:vAlign w:val="center"/>
+            <w:hideMark/>
+          </w:tcPr>
+          <w:p>
+            <w:pPr>
+              <w:spacing w:after="0" w:line="240" w:lineRule="auto"/>
+              <w:jc w:val="center"/>
+              <w:rPr>
+                <w:rFonts w:ascii="Times New Roman" w:eastAsia="Times New Roman" w:hAnsi="Times New Roman" w:cs="Times New Roman"/>
+                <w:sz w:val="24"/>
+                <w:szCs w:val="24"/>
+              </w:rPr>
+            </w:pPr>
+          </w:p>
+        </w:tc>
+        <w:tc>
+          <w:tcPr>
+            <w:tcW w:w="0" w:type="auto"/>
+            <w:tcBorders>
+              <w:top w:val="outset" w:sz="6" w:space="0" w:color="auto"/>
+              <w:left w:val="outset" w:sz="6" w:space="0" w:color="auto"/>
+              <w:bottom w:val="outset" w:sz="6" w:space="0" w:color="auto"/>
+              <w:right w:val="outset" w:sz="6" w:space="0" w:color="auto"/>
+            </w:tcBorders>
+            <w:vAlign w:val="center"/>
+            <w:hideMark/>
+          </w:tcPr>
+          <w:p>
+            <w:pPr>
+              <w:spacing w:after="0" w:line="240" w:lineRule="auto"/>
+              <w:jc w:val="center"/>
+              <w:rPr>
+                <w:rFonts w:ascii="Times New Roman" w:eastAsia="Times New Roman" w:hAnsi="Times New Roman" w:cs="Times New Roman"/>
+                <w:sz w:val="24"/>
+                <w:szCs w:val="24"/>
+              </w:rPr>
+            </w:pPr>
+          </w:p>
+        </w:tc>
+        <w:tc>
+          <w:tcPr>
+            <w:tcW w:w="0" w:type="auto"/>
+            <w:tcBorders>
+              <w:top w:val="outset" w:sz="6" w:space="0" w:color="auto"/>
+              <w:left w:val="outset" w:sz="6" w:space="0" w:color="auto"/>
+              <w:bottom w:val="outset" w:sz="6" w:space="0" w:color="auto"/>
+              <w:right w:val="outset" w:sz="6" w:space="0" w:color="auto"/>
+            </w:tcBorders>
+            <w:vAlign w:val="center"/>
+            <w:hideMark/>
+          </w:tcPr>
+          <w:p>
+            <w:pPr>
+              <w:spacing w:after="0" w:line="240" w:lineRule="auto"/>
+              <w:jc w:val="center"/>
+              <w:rPr>
+                <w:rFonts w:ascii="Times New Roman" w:eastAsia="Times New Roman" w:hAnsi="Times New Roman" w:cs="Times New Roman"/>
+                <w:sz w:val="24"/>
+                <w:szCs w:val="24"/>
+              </w:rPr>
+            </w:pPr>
+          </w:p>
+        </w:tc>
+        <w:tc>
+          <w:tcPr>
+            <w:tcW w:w="0" w:type="auto"/>
+            <w:tcBorders>
+              <w:top w:val="outset" w:sz="6" w:space="0" w:color="auto"/>
+              <w:left w:val="outset" w:sz="6" w:space="0" w:color="auto"/>
+              <w:bottom w:val="outset" w:sz="6" w:space="0" w:color="auto"/>
+              <w:right w:val="outset" w:sz="6" w:space="0" w:color="auto"/>
+            </w:tcBorders>
+            <w:vAlign w:val="center"/>
+            <w:hideMark/>
+          </w:tcPr>
+          <w:p>
+            <w:pPr>
+              <w:spacing w:after="0" w:line="240" w:lineRule="auto"/>
+              <w:jc w:val="center"/>
+              <w:rPr>
+                <w:rFonts w:ascii="Times New Roman" w:eastAsia="Times New Roman" w:hAnsi="Times New Roman" w:cs="Times New Roman"/>
+                <w:sz w:val="24"/>
+                <w:szCs w:val="24"/>
+              </w:rPr>
+            </w:pPr>
+          </w:p>
+        </w:tc>
+        <w:tc>
+          <w:tcPr>
+            <w:tcW w:w="0" w:type="auto"/>
+            <w:tcBorders>
+              <w:top w:val="outset" w:sz="6" w:space="0" w:color="auto"/>
+              <w:left w:val="outset" w:sz="6" w:space="0" w:color="auto"/>
+              <w:bottom w:val="outset" w:sz="6" w:space="0" w:color="auto"/>
+              <w:right w:val="outset" w:sz="6" w:space="0" w:color="auto"/>
+            </w:tcBorders>
+            <w:vAlign w:val="center"/>
+            <w:hideMark/>
+          </w:tcPr>
+          <w:p>
+            <w:pPr>
+              <w:spacing w:after="0" w:line="240" w:lineRule="auto"/>
+              <w:jc w:val="center"/>
+              <w:rPr>
+                <w:rFonts w:ascii="Times New Roman" w:eastAsia="Times New Roman" w:hAnsi="Times New Roman" w:cs="Times New Roman"/>
+                <w:sz w:val="24"/>
+                <w:szCs w:val="24"/>
+              </w:rPr>
+            </w:pPr>
+          </w:p>
+        </w:tc>
+      </w:tr>
+      <w:tr>
+        <w:trPr>
+          <w:tblCellSpacing w:w="15" w:type="dxa"/>
+        </w:trPr>
+        <w:tc>
+          <w:tcPr>
+            <w:tcW w:w="0" w:type="auto"/>
+            <w:tcBorders>
+              <w:top w:val="outset" w:sz="6" w:space="0" w:color="auto"/>
+              <w:left w:val="outset" w:sz="6" w:space="0" w:color="auto"/>
+              <w:bottom w:val="outset" w:sz="6" w:space="0" w:color="auto"/>
+              <w:right w:val="outset" w:sz="6" w:space="0" w:color="auto"/>
+            </w:tcBorders>
+            <w:vAlign w:val="center"/>
+            <w:hideMark/>
+          </w:tcPr>
+          <w:p>
+            <w:pPr>
+              <w:spacing w:after="0" w:line="240" w:lineRule="auto"/>
+              <w:jc w:val="center"/>
+              <w:rPr>
+                <w:rFonts w:ascii="Times New Roman" w:eastAsia="Times New Roman" w:hAnsi="Times New Roman" w:cs="Times New Roman"/>
+                <w:sz w:val="24"/>
+                <w:szCs w:val="24"/>
+              </w:rPr>
+            </w:pPr>
+          </w:p>
+        </w:tc>
+        <w:tc>
+          <w:tcPr>
+            <w:tcW w:w="0" w:type="auto"/>
+            <w:tcBorders>
+              <w:top w:val="outset" w:sz="6" w:space="0" w:color="auto"/>
+              <w:left w:val="outset" w:sz="6" w:space="0" w:color="auto"/>
+              <w:bottom w:val="outset" w:sz="6" w:space="0" w:color="auto"/>
+              <w:right w:val="outset" w:sz="6" w:space="0" w:color="auto"/>
+            </w:tcBorders>
+            <w:vAlign w:val="center"/>
+            <w:hideMark/>
+          </w:tcPr>
+          <w:p>
+            <w:pPr>
+              <w:spacing w:after="0" w:line="240" w:lineRule="auto"/>
+              <w:jc w:val="center"/>
+              <w:rPr>
+                <w:rFonts w:ascii="Times New Roman" w:eastAsia="Times New Roman" w:hAnsi="Times New Roman" w:cs="Times New Roman"/>
+                <w:sz w:val="24"/>
+                <w:szCs w:val="24"/>
+              </w:rPr>
+            </w:pPr>
+          </w:p>
+        </w:tc>
+        <w:tc>
+          <w:tcPr>
+            <w:tcW w:w="0" w:type="auto"/>
+            <w:tcBorders>
+              <w:top w:val="outset" w:sz="6" w:space="0" w:color="auto"/>
+              <w:left w:val="outset" w:sz="6" w:space="0" w:color="auto"/>
+              <w:bottom w:val="outset" w:sz="6" w:space="0" w:color="auto"/>
+              <w:right w:val="outset" w:sz="6" w:space="0" w:color="auto"/>
+            </w:tcBorders>
+            <w:vAlign w:val="center"/>
+            <w:hideMark/>
+          </w:tcPr>
+          <w:p>
+            <w:pPr>
+              <w:spacing w:after="0" w:line="240" w:lineRule="auto"/>
+              <w:jc w:val="center"/>
+              <w:rPr>
+                <w:rFonts w:ascii="Times New Roman" w:eastAsia="Times New Roman" w:hAnsi="Times New Roman" w:cs="Times New Roman"/>
+                <w:sz w:val="24"/>
+                <w:szCs w:val="24"/>
+              </w:rPr>
+            </w:pPr>
+          </w:p>
+        </w:tc>
+        <w:tc>
+          <w:tcPr>
+            <w:tcW w:w="0" w:type="auto"/>
+            <w:tcBorders>
+              <w:top w:val="outset" w:sz="6" w:space="0" w:color="auto"/>
+              <w:left w:val="outset" w:sz="6" w:space="0" w:color="auto"/>
+              <w:bottom w:val="outset" w:sz="6" w:space="0" w:color="auto"/>
+              <w:right w:val="outset" w:sz="6" w:space="0" w:color="auto"/>
+            </w:tcBorders>
+            <w:vAlign w:val="center"/>
+            <w:hideMark/>
+          </w:tcPr>
+          <w:p>
+            <w:pPr>
+              <w:spacing w:after="0" w:line="240" w:lineRule="auto"/>
+              <w:jc w:val="center"/>
+              <w:rPr>
+                <w:rFonts w:ascii="Times New Roman" w:eastAsia="Times New Roman" w:hAnsi="Times New Roman" w:cs="Times New Roman"/>
+                <w:sz w:val="24"/>
+                <w:szCs w:val="24"/>
+              </w:rPr>
+            </w:pPr>
+          </w:p>
+        </w:tc>
+        <w:tc>
+          <w:tcPr>
+            <w:tcW w:w="0" w:type="auto"/>
+            <w:tcBorders>
+              <w:top w:val="outset" w:sz="6" w:space="0" w:color="auto"/>
+              <w:left w:val="outset" w:sz="6" w:space="0" w:color="auto"/>
+              <w:bottom w:val="outset" w:sz="6" w:space="0" w:color="auto"/>
+              <w:right w:val="outset" w:sz="6" w:space="0" w:color="auto"/>
+            </w:tcBorders>
+            <w:vAlign w:val="center"/>
+            <w:hideMark/>
+          </w:tcPr>
+          <w:p>
+            <w:pPr>
+              <w:spacing w:after="0" w:line="240" w:lineRule="auto"/>
+              <w:jc w:val="center"/>
+              <w:rPr>
+                <w:rFonts w:ascii="Times New Roman" w:eastAsia="Times New Roman" w:hAnsi="Times New Roman" w:cs="Times New Roman"/>
+                <w:sz w:val="24"/>
+                <w:szCs w:val="24"/>
+              </w:rPr>
+            </w:pPr>
+          </w:p>
+        </w:tc>
+        <w:tc>
+          <w:tcPr>
+            <w:tcW w:w="0" w:type="auto"/>
+            <w:tcBorders>
+              <w:top w:val="outset" w:sz="6" w:space="0" w:color="auto"/>
+              <w:left w:val="outset" w:sz="6" w:space="0" w:color="auto"/>
+              <w:bottom w:val="outset" w:sz="6" w:space="0" w:color="auto"/>
+              <w:right w:val="outset" w:sz="6" w:space="0" w:color="auto"/>
+            </w:tcBorders>
+            <w:vAlign w:val="center"/>
+            <w:hideMark/>
+          </w:tcPr>
+          <w:p>
+            <w:pPr>
+              <w:spacing w:after="0" w:line="240" w:lineRule="auto"/>
+              <w:jc w:val="center"/>
+              <w:rPr>
+                <w:rFonts w:ascii="Times New Roman" w:eastAsia="Times New Roman" w:hAnsi="Times New Roman" w:cs="Times New Roman"/>
+                <w:sz w:val="24"/>
+                <w:szCs w:val="24"/>
+              </w:rPr>
+            </w:pPr>
+          </w:p>
+        </w:tc>
+        <w:tc>
+          <w:tcPr>
+            <w:tcW w:w="0" w:type="auto"/>
+            <w:tcBorders>
+              <w:top w:val="outset" w:sz="6" w:space="0" w:color="auto"/>
+              <w:left w:val="outset" w:sz="6" w:space="0" w:color="auto"/>
+              <w:bottom w:val="outset" w:sz="6" w:space="0" w:color="auto"/>
+              <w:right w:val="outset" w:sz="6" w:space="0" w:color="auto"/>
+            </w:tcBorders>
+            <w:vAlign w:val="center"/>
+            <w:hideMark/>
+          </w:tcPr>
+          <w:p>
+            <w:pPr>
+              <w:spacing w:after="0" w:line="240" w:lineRule="auto"/>
+              <w:jc w:val="center"/>
+              <w:rPr>
+                <w:rFonts w:ascii="Times New Roman" w:eastAsia="Times New Roman" w:hAnsi="Times New Roman" w:cs="Times New Roman"/>
+                <w:sz w:val="24"/>
+                <w:szCs w:val="24"/>
+              </w:rPr>
+            </w:pPr>
+          </w:p>
+        </w:tc>
+        <w:tc>
+          <w:tcPr>
+            <w:tcW w:w="0" w:type="auto"/>
+            <w:tcBorders>
+              <w:top w:val="outset" w:sz="6" w:space="0" w:color="auto"/>
+              <w:left w:val="outset" w:sz="6" w:space="0" w:color="auto"/>
+              <w:bottom w:val="outset" w:sz="6" w:space="0" w:color="auto"/>
+              <w:right w:val="outset" w:sz="6" w:space="0" w:color="auto"/>
+            </w:tcBorders>
+            <w:vAlign w:val="center"/>
+            <w:hideMark/>
+          </w:tcPr>
+          <w:p>
+            <w:pPr>
+              <w:spacing w:after="0" w:line="240" w:lineRule="auto"/>
+              <w:jc w:val="center"/>
+              <w:rPr>
+                <w:rFonts w:ascii="Times New Roman" w:eastAsia="Times New Roman" w:hAnsi="Times New Roman" w:cs="Times New Roman"/>
+                <w:sz w:val="24"/>
+                <w:szCs w:val="24"/>
+              </w:rPr>
+            </w:pPr>
+          </w:p>
+        </w:tc>
+        <w:tc>
+          <w:tcPr>
+            <w:tcW w:w="0" w:type="auto"/>
+            <w:tcBorders>
+              <w:top w:val="outset" w:sz="6" w:space="0" w:color="auto"/>
+              <w:left w:val="outset" w:sz="6" w:space="0" w:color="auto"/>
+              <w:bottom w:val="outset" w:sz="6" w:space="0" w:color="auto"/>
+              <w:right w:val="outset" w:sz="6" w:space="0" w:color="auto"/>
+            </w:tcBorders>
+            <w:vAlign w:val="center"/>
+            <w:hideMark/>
+          </w:tcPr>
+          <w:p>
+            <w:pPr>
+              <w:spacing w:after="0" w:line="240" w:lineRule="auto"/>
+              <w:jc w:val="center"/>
+              <w:rPr>
+                <w:rFonts w:ascii="Times New Roman" w:eastAsia="Times New Roman" w:hAnsi="Times New Roman" w:cs="Times New Roman"/>
+                <w:sz w:val="24"/>
+                <w:szCs w:val="24"/>
+              </w:rPr>
+            </w:pPr>
+          </w:p>
+        </w:tc>
+        <w:tc>
+          <w:tcPr>
+            <w:tcW w:w="0" w:type="auto"/>
+            <w:tcBorders>
+              <w:top w:val="outset" w:sz="6" w:space="0" w:color="auto"/>
+              <w:left w:val="outset" w:sz="6" w:space="0" w:color="auto"/>
+              <w:bottom w:val="outset" w:sz="6" w:space="0" w:color="auto"/>
+              <w:right w:val="outset" w:sz="6" w:space="0" w:color="auto"/>
+            </w:tcBorders>
+            <w:vAlign w:val="center"/>
+            <w:hideMark/>
+          </w:tcPr>
+          <w:p>
+            <w:pPr>
+              <w:spacing w:after="0" w:line="240" w:lineRule="auto"/>
+              <w:jc w:val="center"/>
+              <w:rPr>
+                <w:rFonts w:ascii="Times New Roman" w:eastAsia="Times New Roman" w:hAnsi="Times New Roman" w:cs="Times New Roman"/>
+                <w:sz w:val="24"/>
+                <w:szCs w:val="24"/>
+              </w:rPr>
+            </w:pPr>
+          </w:p>
+        </w:tc>
+        <w:tc>
+          <w:tcPr>
+            <w:tcW w:w="0" w:type="auto"/>
+            <w:tcBorders>
+              <w:top w:val="outset" w:sz="6" w:space="0" w:color="auto"/>
+              <w:left w:val="outset" w:sz="6" w:space="0" w:color="auto"/>
+              <w:bottom w:val="outset" w:sz="6" w:space="0" w:color="auto"/>
+              <w:right w:val="outset" w:sz="6" w:space="0" w:color="auto"/>
+            </w:tcBorders>
+            <w:vAlign w:val="center"/>
+            <w:hideMark/>
+          </w:tcPr>
+          <w:p>
+            <w:pPr>
+              <w:spacing w:after="0" w:line="240" w:lineRule="auto"/>
+              <w:jc w:val="center"/>
+              <w:rPr>
+                <w:rFonts w:ascii="Times New Roman" w:eastAsia="Times New Roman" w:hAnsi="Times New Roman" w:cs="Times New Roman"/>
+                <w:sz w:val="24"/>
+                <w:szCs w:val="24"/>
+              </w:rPr>
+            </w:pPr>
+          </w:p>
+        </w:tc>
+        <w:tc>
+          <w:tcPr>
+            <w:tcW w:w="0" w:type="auto"/>
+            <w:tcBorders>
+              <w:top w:val="outset" w:sz="6" w:space="0" w:color="auto"/>
+              <w:left w:val="outset" w:sz="6" w:space="0" w:color="auto"/>
+              <w:bottom w:val="outset" w:sz="6" w:space="0" w:color="auto"/>
+              <w:right w:val="outset" w:sz="6" w:space="0" w:color="auto"/>
+            </w:tcBorders>
+            <w:vAlign w:val="center"/>
+            <w:hideMark/>
+          </w:tcPr>
+          <w:p>
+            <w:pPr>
+              <w:spacing w:after="0" w:line="240" w:lineRule="auto"/>
+              <w:jc w:val="center"/>
+              <w:rPr>
+                <w:rFonts w:ascii="Times New Roman" w:eastAsia="Times New Roman" w:hAnsi="Times New Roman" w:cs="Times New Roman"/>
+                <w:sz w:val="24"/>
+                <w:szCs w:val="24"/>
+              </w:rPr>
+            </w:pPr>
+          </w:p>
+        </w:tc>
+        <w:tc>
+          <w:tcPr>
+            <w:tcW w:w="0" w:type="auto"/>
+            <w:tcBorders>
+              <w:top w:val="outset" w:sz="6" w:space="0" w:color="auto"/>
+              <w:left w:val="outset" w:sz="6" w:space="0" w:color="auto"/>
+              <w:bottom w:val="outset" w:sz="6" w:space="0" w:color="auto"/>
+              <w:right w:val="outset" w:sz="6" w:space="0" w:color="auto"/>
+            </w:tcBorders>
+            <w:vAlign w:val="center"/>
+            <w:hideMark/>
+          </w:tcPr>
+          <w:p>
+            <w:pPr>
+              <w:spacing w:after="0" w:line="240" w:lineRule="auto"/>
+              <w:jc w:val="center"/>
+              <w:rPr>
+                <w:rFonts w:ascii="Times New Roman" w:eastAsia="Times New Roman" w:hAnsi="Times New Roman" w:cs="Times New Roman"/>
+                <w:sz w:val="24"/>
+                <w:szCs w:val="24"/>
+              </w:rPr>
+            </w:pPr>
+          </w:p>
+        </w:tc>
+        <w:tc>
+          <w:tcPr>
+            <w:tcW w:w="0" w:type="auto"/>
+            <w:tcBorders>
+              <w:top w:val="outset" w:sz="6" w:space="0" w:color="auto"/>
+              <w:left w:val="outset" w:sz="6" w:space="0" w:color="auto"/>
+              <w:bottom w:val="outset" w:sz="6" w:space="0" w:color="auto"/>
+              <w:right w:val="outset" w:sz="6" w:space="0" w:color="auto"/>
+            </w:tcBorders>
+            <w:vAlign w:val="center"/>
+            <w:hideMark/>
+          </w:tcPr>
+          <w:p>
+            <w:pPr>
+              <w:spacing w:after="0" w:line="240" w:lineRule="auto"/>
+              <w:jc w:val="center"/>
+              <w:rPr>
+                <w:rFonts w:ascii="Times New Roman" w:eastAsia="Times New Roman" w:hAnsi="Times New Roman" w:cs="Times New Roman"/>
+                <w:sz w:val="24"/>
+                <w:szCs w:val="24"/>
+              </w:rPr>
+            </w:pPr>
+          </w:p>
+        </w:tc>
+        <w:tc>
+          <w:tcPr>
+            <w:tcW w:w="0" w:type="auto"/>
+            <w:tcBorders>
+              <w:top w:val="outset" w:sz="6" w:space="0" w:color="auto"/>
+              <w:left w:val="outset" w:sz="6" w:space="0" w:color="auto"/>
+              <w:bottom w:val="outset" w:sz="6" w:space="0" w:color="auto"/>
+              <w:right w:val="outset" w:sz="6" w:space="0" w:color="auto"/>
+            </w:tcBorders>
+            <w:vAlign w:val="center"/>
+            <w:hideMark/>
+          </w:tcPr>
+          <w:p>
+            <w:pPr>
+              <w:spacing w:after="0" w:line="240" w:lineRule="auto"/>
+              <w:jc w:val="center"/>
+              <w:rPr>
+                <w:rFonts w:ascii="Times New Roman" w:eastAsia="Times New Roman" w:hAnsi="Times New Roman" w:cs="Times New Roman"/>
+                <w:sz w:val="24"/>
+                <w:szCs w:val="24"/>
+              </w:rPr>
+            </w:pPr>
+          </w:p>
+        </w:tc>
+        <w:tc>
+          <w:tcPr>
+            <w:tcW w:w="0" w:type="auto"/>
+            <w:tcBorders>
+              <w:top w:val="outset" w:sz="6" w:space="0" w:color="auto"/>
+              <w:left w:val="outset" w:sz="6" w:space="0" w:color="auto"/>
+              <w:bottom w:val="outset" w:sz="6" w:space="0" w:color="auto"/>
+              <w:right w:val="outset" w:sz="6" w:space="0" w:color="auto"/>
+            </w:tcBorders>
+            <w:vAlign w:val="center"/>
+            <w:hideMark/>
+          </w:tcPr>
+          <w:p>
+            <w:pPr>
+              <w:spacing w:after="0" w:line="240" w:lineRule="auto"/>
+              <w:jc w:val="center"/>
+              <w:rPr>
+                <w:rFonts w:ascii="Times New Roman" w:eastAsia="Times New Roman" w:hAnsi="Times New Roman" w:cs="Times New Roman"/>
+                <w:sz w:val="24"/>
+                <w:szCs w:val="24"/>
+              </w:rPr>
+            </w:pPr>
+          </w:p>
+        </w:tc>
+        <w:tc>
+          <w:tcPr>
+            <w:tcW w:w="0" w:type="auto"/>
+            <w:tcBorders>
+              <w:top w:val="outset" w:sz="6" w:space="0" w:color="auto"/>
+              <w:left w:val="outset" w:sz="6" w:space="0" w:color="auto"/>
+              <w:bottom w:val="outset" w:sz="6" w:space="0" w:color="auto"/>
+              <w:right w:val="outset" w:sz="6" w:space="0" w:color="auto"/>
+            </w:tcBorders>
+            <w:vAlign w:val="center"/>
+            <w:hideMark/>
+          </w:tcPr>
+          <w:p>
+            <w:pPr>
+              <w:spacing w:after="0" w:line="240" w:lineRule="auto"/>
+              <w:jc w:val="center"/>
+              <w:rPr>
+                <w:rFonts w:ascii="Times New Roman" w:eastAsia="Times New Roman" w:hAnsi="Times New Roman" w:cs="Times New Roman"/>
+                <w:sz w:val="24"/>
+                <w:szCs w:val="24"/>
+              </w:rPr>
+            </w:pPr>
+          </w:p>
+        </w:tc>
+      </w:tr>
+    </w:tbl>
+    <w:p>
+      <w:pPr>
+        <w:pStyle w:val="NoSpacing"/>
+        <w:rPr>
+          <w:rFonts w:ascii="Times New Roman" w:eastAsia="Times New Roman" w:hAnsi="Symbol" w:cs="Times New Roman"/>
+          <w:sz w:val="24"/>
+          <w:szCs w:val="24"/>
+        </w:rPr>
+      </w:pPr>
+    </w:p>
+    <w:p>
+      <w:pPr>
+        <w:pStyle w:val="NoSpacing"/>
+      </w:pPr>
+      <w:r>
+        <w:rPr>
+          <w:rFonts w:ascii="Times New Roman" w:eastAsia="Times New Roman" w:hAnsi="Times New Roman" w:cs="Times New Roman"/>
+          <w:sz w:val="24"/>
+          <w:szCs w:val="24"/>
+        </w:rPr>
+        <w:t xml:space="preserve"> Sponsor Signature: _______________________________ Date: __________</w:t>
+      </w:r>
+    </w:p>
+    <w:p>
+      <w:pPr>
+        <w:pStyle w:val="NoSpacing"/>
+      </w:pPr>
+    </w:p>
     <w:sectPr>
       <w:pgSz w:w="12240" w:h="15840"/>
       <w:pgMar w:top="1440" w:right="1440" w:bottom="1440" w:left="1440" w:header="720" w:footer="720" w:gutter="0"/>

</xml_diff>

<commit_message>
added my part to the milestone1 doc.
</commit_message>
<xml_diff>
--- a/Documents/Railroad Signaling Block Design Tool - Milestone 1.docx
+++ b/Documents/Railroad Signaling Block Design Tool - Milestone 1.docx
@@ -1,6 +1,6 @@
 
 <file path=word/document.xml><?xml version="1.0" encoding="utf-8"?>
-<w:document xmlns:ve="http://schemas.openxmlformats.org/markup-compatibility/2006" xmlns:o="urn:schemas-microsoft-com:office:office" xmlns:r="http://schemas.openxmlformats.org/officeDocument/2006/relationships" xmlns:m="http://schemas.openxmlformats.org/officeDocument/2006/math" xmlns:v="urn:schemas-microsoft-com:vml" xmlns:wp="http://schemas.openxmlformats.org/drawingml/2006/wordprocessingDrawing" xmlns:w10="urn:schemas-microsoft-com:office:word" xmlns:w="http://schemas.openxmlformats.org/wordprocessingml/2006/main" xmlns:wne="http://schemas.microsoft.com/office/word/2006/wordml">
+<w:document xmlns:wpc="http://schemas.microsoft.com/office/word/2010/wordprocessingCanvas" xmlns:mo="http://schemas.microsoft.com/office/mac/office/2008/main" xmlns:mc="http://schemas.openxmlformats.org/markup-compatibility/2006" xmlns:mv="urn:schemas-microsoft-com:mac:vml" xmlns:o="urn:schemas-microsoft-com:office:office" xmlns:r="http://schemas.openxmlformats.org/officeDocument/2006/relationships" xmlns:m="http://schemas.openxmlformats.org/officeDocument/2006/math" xmlns:v="urn:schemas-microsoft-com:vml" xmlns:wp14="http://schemas.microsoft.com/office/word/2010/wordprocessingDrawing" xmlns:wp="http://schemas.openxmlformats.org/drawingml/2006/wordprocessingDrawing" xmlns:w10="urn:schemas-microsoft-com:office:word" xmlns:w="http://schemas.openxmlformats.org/wordprocessingml/2006/main" xmlns:w14="http://schemas.microsoft.com/office/word/2010/wordml" xmlns:wpg="http://schemas.microsoft.com/office/word/2010/wordprocessingGroup" xmlns:wpi="http://schemas.microsoft.com/office/word/2010/wordprocessingInk" xmlns:wne="http://schemas.microsoft.com/office/word/2006/wordml" xmlns:wps="http://schemas.microsoft.com/office/word/2010/wordprocessingShape" mc:Ignorable="w14 wp14">
   <w:body>
     <w:p>
       <w:pPr>
@@ -32,9 +32,17 @@
         <w:jc w:val="center"/>
       </w:pPr>
       <w:r>
-        <w:t xml:space="preserve">Kenneth Truex – </w:t>
-      </w:r>
-      <w:hyperlink r:id="rId5" w:history="1">
+        <w:t xml:space="preserve">Kenneth </w:t>
+      </w:r>
+      <w:proofErr w:type="spellStart"/>
+      <w:r>
+        <w:t>Truex</w:t>
+      </w:r>
+      <w:proofErr w:type="spellEnd"/>
+      <w:r>
+        <w:t xml:space="preserve"> – </w:t>
+      </w:r>
+      <w:hyperlink r:id="rId6" w:history="1">
         <w:r>
           <w:rPr>
             <w:rStyle w:val="Hyperlink"/>
@@ -50,7 +58,7 @@
       <w:r>
         <w:t xml:space="preserve">Zachary McHenry – </w:t>
       </w:r>
-      <w:hyperlink r:id="rId6" w:history="1">
+      <w:hyperlink r:id="rId7" w:history="1">
         <w:r>
           <w:rPr>
             <w:rStyle w:val="Hyperlink"/>
@@ -66,7 +74,7 @@
       <w:r>
         <w:t xml:space="preserve">Christopher Diebold – </w:t>
       </w:r>
-      <w:hyperlink r:id="rId7" w:history="1">
+      <w:hyperlink r:id="rId8" w:history="1">
         <w:r>
           <w:rPr>
             <w:rStyle w:val="Hyperlink"/>
@@ -82,7 +90,7 @@
       <w:r>
         <w:t xml:space="preserve">Chad Mason – </w:t>
       </w:r>
-      <w:hyperlink r:id="rId8" w:history="1">
+      <w:hyperlink r:id="rId9" w:history="1">
         <w:r>
           <w:rPr>
             <w:rStyle w:val="Hyperlink"/>
@@ -114,7 +122,7 @@
       <w:r>
         <w:t xml:space="preserve">Phillip Bernhard – </w:t>
       </w:r>
-      <w:hyperlink r:id="rId9" w:history="1">
+      <w:hyperlink r:id="rId10" w:history="1">
         <w:r>
           <w:rPr>
             <w:rStyle w:val="Hyperlink"/>
@@ -148,7 +156,7 @@
       <w:tblPr>
         <w:tblStyle w:val="TableGrid"/>
         <w:tblW w:w="9877" w:type="dxa"/>
-        <w:tblLook w:val="04A0"/>
+        <w:tblLook w:val="04A0" w:firstRow="1" w:lastRow="0" w:firstColumn="1" w:lastColumn="0" w:noHBand="0" w:noVBand="1"/>
       </w:tblPr>
       <w:tblGrid>
         <w:gridCol w:w="2498"/>
@@ -198,8 +206,13 @@
               <w:jc w:val="center"/>
             </w:pPr>
             <w:r>
-              <w:t>Kenneth Truex</w:t>
-            </w:r>
+              <w:t xml:space="preserve">Kenneth </w:t>
+            </w:r>
+            <w:proofErr w:type="spellStart"/>
+            <w:r>
+              <w:t>Truex</w:t>
+            </w:r>
+            <w:proofErr w:type="spellEnd"/>
           </w:p>
         </w:tc>
         <w:tc>
@@ -346,7 +359,15 @@
               <w:jc w:val="center"/>
             </w:pPr>
             <w:r>
-              <w:t>Ensure a full understanding of the “Shalls” associated with this project</w:t>
+              <w:t>Ensure a full understanding of the “</w:t>
+            </w:r>
+            <w:proofErr w:type="spellStart"/>
+            <w:r>
+              <w:t>Shalls</w:t>
+            </w:r>
+            <w:proofErr w:type="spellEnd"/>
+            <w:r>
+              <w:t>” associated with this project</w:t>
             </w:r>
           </w:p>
         </w:tc>
@@ -687,7 +708,15 @@
         <w:pStyle w:val="NoSpacing"/>
       </w:pPr>
       <w:r>
-        <w:t xml:space="preserve">At the conclusion of our second team meeting with Dan Ballesty, he informed us that he would sit down with the subject matter experts </w:t>
+        <w:t xml:space="preserve">At the conclusion of our second team meeting with Dan </w:t>
+      </w:r>
+      <w:proofErr w:type="spellStart"/>
+      <w:r>
+        <w:t>Ballesty</w:t>
+      </w:r>
+      <w:proofErr w:type="spellEnd"/>
+      <w:r>
+        <w:t xml:space="preserve">, he informed us that he would sit down with the subject matter experts </w:t>
       </w:r>
       <w:r>
         <w:t xml:space="preserve">at GE </w:t>
@@ -732,7 +761,15 @@
         <w:pStyle w:val="NoSpacing"/>
       </w:pPr>
       <w:r>
-        <w:t>At the beginning of our third meeting with Dan Ballesty, we reviewed the requirements document and held an open conversation as to which tools/IDE/programming language/database software would provide the greatest amount of ease throughout the project. The decisions that we made were:</w:t>
+        <w:t xml:space="preserve">At the beginning of our third meeting with Dan </w:t>
+      </w:r>
+      <w:proofErr w:type="spellStart"/>
+      <w:r>
+        <w:t>Ballesty</w:t>
+      </w:r>
+      <w:proofErr w:type="spellEnd"/>
+      <w:r>
+        <w:t>, we reviewed the requirements document and held an open conversation as to which tools/IDE/programming language/database software would provide the greatest amount of ease throughout the project. The decisions that we made were:</w:t>
       </w:r>
     </w:p>
     <w:p>
@@ -756,8 +793,13 @@
         </w:numPr>
       </w:pPr>
       <w:r>
-        <w:t>Programming Language: C#/.NET</w:t>
-      </w:r>
+        <w:t>Programming Language: C#/</w:t>
+      </w:r>
+      <w:proofErr w:type="gramStart"/>
+      <w:r>
+        <w:t>.NET</w:t>
+      </w:r>
+      <w:proofErr w:type="gramEnd"/>
     </w:p>
     <w:p>
       <w:pPr>
@@ -887,7 +929,31 @@
         <w:t>Ken:</w:t>
       </w:r>
       <w:r>
-        <w:t xml:space="preserve"> I created a C# project in Visual Studio 2013 to store the code associated with the GE algorithms used for the multiple calculations. I implemented a C# class called Physics.cs. In it are the algorithms to calculate the physical kinematic equations. I also implemented a C# class called GEAlgorithms. In that class is the algorithm to calculate the safe breaking distance of a locomotive. All of these have been presented and critiqued by Dan Ballesty at GE. </w:t>
+        <w:t xml:space="preserve"> I created a C# project in Visual Studio 2013 to store the code associated with the GE algorithms used for the multiple calculations. I implemented a C# class called </w:t>
+      </w:r>
+      <w:proofErr w:type="spellStart"/>
+      <w:r>
+        <w:t>Physics.cs</w:t>
+      </w:r>
+      <w:proofErr w:type="spellEnd"/>
+      <w:r>
+        <w:t xml:space="preserve">. In it are the algorithms to calculate the physical kinematic equations. I also implemented a C# class called </w:t>
+      </w:r>
+      <w:proofErr w:type="spellStart"/>
+      <w:r>
+        <w:t>GEAlgorithms</w:t>
+      </w:r>
+      <w:proofErr w:type="spellEnd"/>
+      <w:r>
+        <w:t xml:space="preserve">. In that class is the algorithm to calculate the safe breaking distance of a locomotive. All of these have been presented and critiqued by Dan </w:t>
+      </w:r>
+      <w:proofErr w:type="spellStart"/>
+      <w:r>
+        <w:t>Ballesty</w:t>
+      </w:r>
+      <w:proofErr w:type="spellEnd"/>
+      <w:r>
+        <w:t xml:space="preserve"> at GE. </w:t>
       </w:r>
     </w:p>
     <w:p>
@@ -904,6 +970,37 @@
           <w:u w:val="single"/>
         </w:rPr>
         <w:t>Chris:</w:t>
+      </w:r>
+      <w:r>
+        <w:rPr>
+          <w:u w:val="single"/>
+        </w:rPr>
+        <w:t xml:space="preserve"> </w:t>
+      </w:r>
+      <w:r>
+        <w:t xml:space="preserve">I created a Database connection class along with an interface to run SQL queries from. </w:t>
+      </w:r>
+      <w:r>
+        <w:t xml:space="preserve">I am </w:t>
+      </w:r>
+      <w:r>
+        <w:t xml:space="preserve">waiting on a </w:t>
+      </w:r>
+      <w:r>
+        <w:t>Schema</w:t>
+      </w:r>
+      <w:bookmarkStart w:id="0" w:name="_GoBack"/>
+      <w:bookmarkEnd w:id="0"/>
+      <w:r>
+        <w:t xml:space="preserve"> outline from GE on what data they want us to store in the database. To test the connection class I used the MySQL sample database and di a few basic queries outputting to the console. I created and implemented half of the Software Development Plan along with Chad. I presented it to Dan </w:t>
+      </w:r>
+      <w:proofErr w:type="spellStart"/>
+      <w:r>
+        <w:t>Ballasty</w:t>
+      </w:r>
+      <w:proofErr w:type="spellEnd"/>
+      <w:r>
+        <w:t xml:space="preserve"> from GE. </w:t>
       </w:r>
     </w:p>
     <w:p>
@@ -1003,7 +1100,6 @@
           <w:b/>
           <w:u w:val="single"/>
         </w:rPr>
-        <w:lastRenderedPageBreak/>
         <w:t>Plan for</w:t>
       </w:r>
       <w:r>
@@ -1028,7 +1124,7 @@
       <w:tblPr>
         <w:tblStyle w:val="TableGrid"/>
         <w:tblW w:w="0" w:type="auto"/>
-        <w:tblLook w:val="04A0"/>
+        <w:tblLook w:val="04A0" w:firstRow="1" w:lastRow="0" w:firstColumn="1" w:lastColumn="0" w:noHBand="0" w:noVBand="1"/>
       </w:tblPr>
       <w:tblGrid>
         <w:gridCol w:w="1915"/>
@@ -1086,8 +1182,13 @@
               <w:pStyle w:val="NoSpacing"/>
             </w:pPr>
             <w:r>
-              <w:t>Kenneth Truex</w:t>
-            </w:r>
+              <w:t xml:space="preserve">Kenneth </w:t>
+            </w:r>
+            <w:proofErr w:type="spellStart"/>
+            <w:r>
+              <w:t>Truex</w:t>
+            </w:r>
+            <w:proofErr w:type="spellEnd"/>
           </w:p>
         </w:tc>
         <w:tc>
@@ -1376,7 +1477,15 @@
         <w:t xml:space="preserve">Take our design documents of our GUI that we created in Photoshop and implement it into C# code. After </w:t>
       </w:r>
       <w:r>
-        <w:t>completing the implementation, we will present it to Dan Ballesty for review and critique.</w:t>
+        <w:t xml:space="preserve">completing the implementation, we will present it to Dan </w:t>
+      </w:r>
+      <w:proofErr w:type="spellStart"/>
+      <w:r>
+        <w:t>Ballesty</w:t>
+      </w:r>
+      <w:proofErr w:type="spellEnd"/>
+      <w:r>
+        <w:t xml:space="preserve"> for review and critique.</w:t>
       </w:r>
     </w:p>
     <w:p>
@@ -1605,7 +1714,6 @@
           <w:b/>
           <w:u w:val="single"/>
         </w:rPr>
-        <w:lastRenderedPageBreak/>
         <w:t>Sponsor Evaluation</w:t>
       </w:r>
     </w:p>
@@ -1640,7 +1748,7 @@
           <w:bottom w:w="15" w:type="dxa"/>
           <w:right w:w="15" w:type="dxa"/>
         </w:tblCellMar>
-        <w:tblLook w:val="04A0"/>
+        <w:tblLook w:val="04A0" w:firstRow="1" w:lastRow="0" w:firstColumn="1" w:lastColumn="0" w:noHBand="0" w:noVBand="1"/>
       </w:tblPr>
       <w:tblGrid>
         <w:gridCol w:w="1785"/>
@@ -1701,8 +1809,18 @@
                 <w:sz w:val="24"/>
                 <w:szCs w:val="24"/>
               </w:rPr>
-              <w:t>Kenneth Truex</w:t>
-            </w:r>
+              <w:t xml:space="preserve">Kenneth </w:t>
+            </w:r>
+            <w:proofErr w:type="spellStart"/>
+            <w:r>
+              <w:rPr>
+                <w:rFonts w:ascii="Times New Roman" w:eastAsia="Times New Roman" w:hAnsi="Times New Roman" w:cs="Times New Roman"/>
+                <w:sz w:val="24"/>
+                <w:szCs w:val="24"/>
+              </w:rPr>
+              <w:t>Truex</w:t>
+            </w:r>
+            <w:proofErr w:type="spellEnd"/>
           </w:p>
         </w:tc>
         <w:tc>
@@ -4731,7 +4849,7 @@
 </file>
 
 <file path=word/numbering.xml><?xml version="1.0" encoding="utf-8"?>
-<w:numbering xmlns:ve="http://schemas.openxmlformats.org/markup-compatibility/2006" xmlns:o="urn:schemas-microsoft-com:office:office" xmlns:r="http://schemas.openxmlformats.org/officeDocument/2006/relationships" xmlns:m="http://schemas.openxmlformats.org/officeDocument/2006/math" xmlns:v="urn:schemas-microsoft-com:vml" xmlns:wp="http://schemas.openxmlformats.org/drawingml/2006/wordprocessingDrawing" xmlns:w10="urn:schemas-microsoft-com:office:word" xmlns:w="http://schemas.openxmlformats.org/wordprocessingml/2006/main" xmlns:wne="http://schemas.microsoft.com/office/word/2006/wordml">
+<w:numbering xmlns:wpc="http://schemas.microsoft.com/office/word/2010/wordprocessingCanvas" xmlns:mo="http://schemas.microsoft.com/office/mac/office/2008/main" xmlns:mc="http://schemas.openxmlformats.org/markup-compatibility/2006" xmlns:mv="urn:schemas-microsoft-com:mac:vml" xmlns:o="urn:schemas-microsoft-com:office:office" xmlns:r="http://schemas.openxmlformats.org/officeDocument/2006/relationships" xmlns:m="http://schemas.openxmlformats.org/officeDocument/2006/math" xmlns:v="urn:schemas-microsoft-com:vml" xmlns:wp14="http://schemas.microsoft.com/office/word/2010/wordprocessingDrawing" xmlns:wp="http://schemas.openxmlformats.org/drawingml/2006/wordprocessingDrawing" xmlns:w10="urn:schemas-microsoft-com:office:word" xmlns:w="http://schemas.openxmlformats.org/wordprocessingml/2006/main" xmlns:w14="http://schemas.microsoft.com/office/word/2010/wordml" xmlns:wpg="http://schemas.microsoft.com/office/word/2010/wordprocessingGroup" xmlns:wpi="http://schemas.microsoft.com/office/word/2010/wordprocessingInk" xmlns:wne="http://schemas.microsoft.com/office/word/2006/wordml" xmlns:wps="http://schemas.microsoft.com/office/word/2010/wordprocessingShape" mc:Ignorable="w14 wp14">
   <w:abstractNum w:abstractNumId="0">
     <w:nsid w:val="12E048C3"/>
     <w:multiLevelType w:val="hybridMultilevel"/>
@@ -4852,7 +4970,7 @@
 </file>
 
 <file path=word/styles.xml><?xml version="1.0" encoding="utf-8"?>
-<w:styles xmlns:r="http://schemas.openxmlformats.org/officeDocument/2006/relationships" xmlns:w="http://schemas.openxmlformats.org/wordprocessingml/2006/main">
+<w:styles xmlns:mc="http://schemas.openxmlformats.org/markup-compatibility/2006" xmlns:r="http://schemas.openxmlformats.org/officeDocument/2006/relationships" xmlns:w="http://schemas.openxmlformats.org/wordprocessingml/2006/main" xmlns:w14="http://schemas.microsoft.com/office/word/2010/wordml" mc:Ignorable="w14">
   <w:docDefaults>
     <w:rPrDefault>
       <w:rPr>
@@ -4868,7 +4986,7 @@
       </w:pPr>
     </w:pPrDefault>
   </w:docDefaults>
-  <w:latentStyles w:defLockedState="0" w:defUIPriority="99" w:defSemiHidden="1" w:defUnhideWhenUsed="1" w:defQFormat="0" w:count="267">
+  <w:latentStyles w:defLockedState="0" w:defUIPriority="99" w:defSemiHidden="1" w:defUnhideWhenUsed="1" w:defQFormat="0" w:count="276">
     <w:lsdException w:name="Normal" w:semiHidden="0" w:uiPriority="0" w:unhideWhenUsed="0" w:qFormat="1"/>
     <w:lsdException w:name="heading 1" w:semiHidden="0" w:uiPriority="9" w:unhideWhenUsed="0" w:qFormat="1"/>
     <w:lsdException w:name="heading 2" w:uiPriority="9" w:qFormat="1"/>
@@ -5023,7 +5141,6 @@
     <w:uiPriority w:val="99"/>
     <w:semiHidden/>
     <w:unhideWhenUsed/>
-    <w:qFormat/>
     <w:tblPr>
       <w:tblInd w:w="0" w:type="dxa"/>
       <w:tblCellMar>
@@ -5085,6 +5202,192 @@
     <w:pPr>
       <w:spacing w:after="0" w:line="240" w:lineRule="auto"/>
     </w:pPr>
+  </w:style>
+</w:styles>
+</file>
+
+<file path=word/stylesWithEffects.xml><?xml version="1.0" encoding="utf-8"?>
+<w:styles xmlns:wpc="http://schemas.microsoft.com/office/word/2010/wordprocessingCanvas" xmlns:mo="http://schemas.microsoft.com/office/mac/office/2008/main" xmlns:mc="http://schemas.openxmlformats.org/markup-compatibility/2006" xmlns:mv="urn:schemas-microsoft-com:mac:vml" xmlns:o="urn:schemas-microsoft-com:office:office" xmlns:r="http://schemas.openxmlformats.org/officeDocument/2006/relationships" xmlns:m="http://schemas.openxmlformats.org/officeDocument/2006/math" xmlns:v="urn:schemas-microsoft-com:vml" xmlns:wp14="http://schemas.microsoft.com/office/word/2010/wordprocessingDrawing" xmlns:wp="http://schemas.openxmlformats.org/drawingml/2006/wordprocessingDrawing" xmlns:w10="urn:schemas-microsoft-com:office:word" xmlns:w="http://schemas.openxmlformats.org/wordprocessingml/2006/main" xmlns:w14="http://schemas.microsoft.com/office/word/2010/wordml" xmlns:wpg="http://schemas.microsoft.com/office/word/2010/wordprocessingGroup" xmlns:wpi="http://schemas.microsoft.com/office/word/2010/wordprocessingInk" xmlns:wne="http://schemas.microsoft.com/office/word/2006/wordml" xmlns:wps="http://schemas.microsoft.com/office/word/2010/wordprocessingShape" mc:Ignorable="w14 wp14">
+  <w:docDefaults>
+    <w:rPrDefault>
+      <w:rPr>
+        <w:rFonts w:asciiTheme="minorHAnsi" w:eastAsiaTheme="minorEastAsia" w:hAnsiTheme="minorHAnsi" w:cstheme="minorBidi"/>
+        <w:sz w:val="24"/>
+        <w:szCs w:val="24"/>
+        <w:lang w:val="en-US" w:eastAsia="ja-JP" w:bidi="ar-SA"/>
+      </w:rPr>
+    </w:rPrDefault>
+    <w:pPrDefault/>
+  </w:docDefaults>
+  <w:latentStyles w:defLockedState="0" w:defUIPriority="99" w:defSemiHidden="1" w:defUnhideWhenUsed="1" w:defQFormat="0" w:count="276">
+    <w:lsdException w:name="Normal" w:semiHidden="0" w:uiPriority="0" w:unhideWhenUsed="0" w:qFormat="1"/>
+    <w:lsdException w:name="heading 1" w:semiHidden="0" w:uiPriority="9" w:unhideWhenUsed="0" w:qFormat="1"/>
+    <w:lsdException w:name="heading 2" w:uiPriority="9" w:qFormat="1"/>
+    <w:lsdException w:name="heading 3" w:uiPriority="9" w:qFormat="1"/>
+    <w:lsdException w:name="heading 4" w:uiPriority="9" w:qFormat="1"/>
+    <w:lsdException w:name="heading 5" w:uiPriority="9" w:qFormat="1"/>
+    <w:lsdException w:name="heading 6" w:uiPriority="9" w:qFormat="1"/>
+    <w:lsdException w:name="heading 7" w:uiPriority="9" w:qFormat="1"/>
+    <w:lsdException w:name="heading 8" w:uiPriority="9" w:qFormat="1"/>
+    <w:lsdException w:name="heading 9" w:uiPriority="9" w:qFormat="1"/>
+    <w:lsdException w:name="toc 1" w:uiPriority="39"/>
+    <w:lsdException w:name="toc 2" w:uiPriority="39"/>
+    <w:lsdException w:name="toc 3" w:uiPriority="39"/>
+    <w:lsdException w:name="toc 4" w:uiPriority="39"/>
+    <w:lsdException w:name="toc 5" w:uiPriority="39"/>
+    <w:lsdException w:name="toc 6" w:uiPriority="39"/>
+    <w:lsdException w:name="toc 7" w:uiPriority="39"/>
+    <w:lsdException w:name="toc 8" w:uiPriority="39"/>
+    <w:lsdException w:name="toc 9" w:uiPriority="39"/>
+    <w:lsdException w:name="caption" w:uiPriority="35" w:qFormat="1"/>
+    <w:lsdException w:name="Title" w:semiHidden="0" w:uiPriority="10" w:unhideWhenUsed="0" w:qFormat="1"/>
+    <w:lsdException w:name="Default Paragraph Font" w:uiPriority="1"/>
+    <w:lsdException w:name="Subtitle" w:semiHidden="0" w:uiPriority="11" w:unhideWhenUsed="0" w:qFormat="1"/>
+    <w:lsdException w:name="Strong" w:semiHidden="0" w:uiPriority="22" w:unhideWhenUsed="0" w:qFormat="1"/>
+    <w:lsdException w:name="Emphasis" w:semiHidden="0" w:uiPriority="20" w:unhideWhenUsed="0" w:qFormat="1"/>
+    <w:lsdException w:name="Table Grid" w:semiHidden="0" w:uiPriority="59" w:unhideWhenUsed="0"/>
+    <w:lsdException w:name="Placeholder Text" w:unhideWhenUsed="0"/>
+    <w:lsdException w:name="No Spacing" w:semiHidden="0" w:uiPriority="1" w:unhideWhenUsed="0" w:qFormat="1"/>
+    <w:lsdException w:name="Light Shading" w:semiHidden="0" w:uiPriority="60" w:unhideWhenUsed="0"/>
+    <w:lsdException w:name="Light List" w:semiHidden="0" w:uiPriority="61" w:unhideWhenUsed="0"/>
+    <w:lsdException w:name="Light Grid" w:semiHidden="0" w:uiPriority="62" w:unhideWhenUsed="0"/>
+    <w:lsdException w:name="Medium Shading 1" w:semiHidden="0" w:uiPriority="63" w:unhideWhenUsed="0"/>
+    <w:lsdException w:name="Medium Shading 2" w:semiHidden="0" w:uiPriority="64" w:unhideWhenUsed="0"/>
+    <w:lsdException w:name="Medium List 1" w:semiHidden="0" w:uiPriority="65" w:unhideWhenUsed="0"/>
+    <w:lsdException w:name="Medium List 2" w:semiHidden="0" w:uiPriority="66" w:unhideWhenUsed="0"/>
+    <w:lsdException w:name="Medium Grid 1" w:semiHidden="0" w:uiPriority="67" w:unhideWhenUsed="0"/>
+    <w:lsdException w:name="Medium Grid 2" w:semiHidden="0" w:uiPriority="68" w:unhideWhenUsed="0"/>
+    <w:lsdException w:name="Medium Grid 3" w:semiHidden="0" w:uiPriority="69" w:unhideWhenUsed="0"/>
+    <w:lsdException w:name="Dark List" w:semiHidden="0" w:uiPriority="70" w:unhideWhenUsed="0"/>
+    <w:lsdException w:name="Colorful Shading" w:semiHidden="0" w:uiPriority="71" w:unhideWhenUsed="0"/>
+    <w:lsdException w:name="Colorful List" w:semiHidden="0" w:uiPriority="72" w:unhideWhenUsed="0"/>
+    <w:lsdException w:name="Colorful Grid" w:semiHidden="0" w:uiPriority="73" w:unhideWhenUsed="0"/>
+    <w:lsdException w:name="Light Shading Accent 1" w:semiHidden="0" w:uiPriority="60" w:unhideWhenUsed="0"/>
+    <w:lsdException w:name="Light List Accent 1" w:semiHidden="0" w:uiPriority="61" w:unhideWhenUsed="0"/>
+    <w:lsdException w:name="Light Grid Accent 1" w:semiHidden="0" w:uiPriority="62" w:unhideWhenUsed="0"/>
+    <w:lsdException w:name="Medium Shading 1 Accent 1" w:semiHidden="0" w:uiPriority="63" w:unhideWhenUsed="0"/>
+    <w:lsdException w:name="Medium Shading 2 Accent 1" w:semiHidden="0" w:uiPriority="64" w:unhideWhenUsed="0"/>
+    <w:lsdException w:name="Medium List 1 Accent 1" w:semiHidden="0" w:uiPriority="65" w:unhideWhenUsed="0"/>
+    <w:lsdException w:name="Revision" w:unhideWhenUsed="0"/>
+    <w:lsdException w:name="List Paragraph" w:semiHidden="0" w:uiPriority="34" w:unhideWhenUsed="0" w:qFormat="1"/>
+    <w:lsdException w:name="Quote" w:semiHidden="0" w:uiPriority="29" w:unhideWhenUsed="0" w:qFormat="1"/>
+    <w:lsdException w:name="Intense Quote" w:semiHidden="0" w:uiPriority="30" w:unhideWhenUsed="0" w:qFormat="1"/>
+    <w:lsdException w:name="Medium List 2 Accent 1" w:semiHidden="0" w:uiPriority="66" w:unhideWhenUsed="0"/>
+    <w:lsdException w:name="Medium Grid 1 Accent 1" w:semiHidden="0" w:uiPriority="67" w:unhideWhenUsed="0"/>
+    <w:lsdException w:name="Medium Grid 2 Accent 1" w:semiHidden="0" w:uiPriority="68" w:unhideWhenUsed="0"/>
+    <w:lsdException w:name="Medium Grid 3 Accent 1" w:semiHidden="0" w:uiPriority="69" w:unhideWhenUsed="0"/>
+    <w:lsdException w:name="Dark List Accent 1" w:semiHidden="0" w:uiPriority="70" w:unhideWhenUsed="0"/>
+    <w:lsdException w:name="Colorful Shading Accent 1" w:semiHidden="0" w:uiPriority="71" w:unhideWhenUsed="0"/>
+    <w:lsdException w:name="Colorful List Accent 1" w:semiHidden="0" w:uiPriority="72" w:unhideWhenUsed="0"/>
+    <w:lsdException w:name="Colorful Grid Accent 1" w:semiHidden="0" w:uiPriority="73" w:unhideWhenUsed="0"/>
+    <w:lsdException w:name="Light Shading Accent 2" w:semiHidden="0" w:uiPriority="60" w:unhideWhenUsed="0"/>
+    <w:lsdException w:name="Light List Accent 2" w:semiHidden="0" w:uiPriority="61" w:unhideWhenUsed="0"/>
+    <w:lsdException w:name="Light Grid Accent 2" w:semiHidden="0" w:uiPriority="62" w:unhideWhenUsed="0"/>
+    <w:lsdException w:name="Medium Shading 1 Accent 2" w:semiHidden="0" w:uiPriority="63" w:unhideWhenUsed="0"/>
+    <w:lsdException w:name="Medium Shading 2 Accent 2" w:semiHidden="0" w:uiPriority="64" w:unhideWhenUsed="0"/>
+    <w:lsdException w:name="Medium List 1 Accent 2" w:semiHidden="0" w:uiPriority="65" w:unhideWhenUsed="0"/>
+    <w:lsdException w:name="Medium List 2 Accent 2" w:semiHidden="0" w:uiPriority="66" w:unhideWhenUsed="0"/>
+    <w:lsdException w:name="Medium Grid 1 Accent 2" w:semiHidden="0" w:uiPriority="67" w:unhideWhenUsed="0"/>
+    <w:lsdException w:name="Medium Grid 2 Accent 2" w:semiHidden="0" w:uiPriority="68" w:unhideWhenUsed="0"/>
+    <w:lsdException w:name="Medium Grid 3 Accent 2" w:semiHidden="0" w:uiPriority="69" w:unhideWhenUsed="0"/>
+    <w:lsdException w:name="Dark List Accent 2" w:semiHidden="0" w:uiPriority="70" w:unhideWhenUsed="0"/>
+    <w:lsdException w:name="Colorful Shading Accent 2" w:semiHidden="0" w:uiPriority="71" w:unhideWhenUsed="0"/>
+    <w:lsdException w:name="Colorful List Accent 2" w:semiHidden="0" w:uiPriority="72" w:unhideWhenUsed="0"/>
+    <w:lsdException w:name="Colorful Grid Accent 2" w:semiHidden="0" w:uiPriority="73" w:unhideWhenUsed="0"/>
+    <w:lsdException w:name="Light Shading Accent 3" w:semiHidden="0" w:uiPriority="60" w:unhideWhenUsed="0"/>
+    <w:lsdException w:name="Light List Accent 3" w:semiHidden="0" w:uiPriority="61" w:unhideWhenUsed="0"/>
+    <w:lsdException w:name="Light Grid Accent 3" w:semiHidden="0" w:uiPriority="62" w:unhideWhenUsed="0"/>
+    <w:lsdException w:name="Medium Shading 1 Accent 3" w:semiHidden="0" w:uiPriority="63" w:unhideWhenUsed="0"/>
+    <w:lsdException w:name="Medium Shading 2 Accent 3" w:semiHidden="0" w:uiPriority="64" w:unhideWhenUsed="0"/>
+    <w:lsdException w:name="Medium List 1 Accent 3" w:semiHidden="0" w:uiPriority="65" w:unhideWhenUsed="0"/>
+    <w:lsdException w:name="Medium List 2 Accent 3" w:semiHidden="0" w:uiPriority="66" w:unhideWhenUsed="0"/>
+    <w:lsdException w:name="Medium Grid 1 Accent 3" w:semiHidden="0" w:uiPriority="67" w:unhideWhenUsed="0"/>
+    <w:lsdException w:name="Medium Grid 2 Accent 3" w:semiHidden="0" w:uiPriority="68" w:unhideWhenUsed="0"/>
+    <w:lsdException w:name="Medium Grid 3 Accent 3" w:semiHidden="0" w:uiPriority="69" w:unhideWhenUsed="0"/>
+    <w:lsdException w:name="Dark List Accent 3" w:semiHidden="0" w:uiPriority="70" w:unhideWhenUsed="0"/>
+    <w:lsdException w:name="Colorful Shading Accent 3" w:semiHidden="0" w:uiPriority="71" w:unhideWhenUsed="0"/>
+    <w:lsdException w:name="Colorful List Accent 3" w:semiHidden="0" w:uiPriority="72" w:unhideWhenUsed="0"/>
+    <w:lsdException w:name="Colorful Grid Accent 3" w:semiHidden="0" w:uiPriority="73" w:unhideWhenUsed="0"/>
+    <w:lsdException w:name="Light Shading Accent 4" w:semiHidden="0" w:uiPriority="60" w:unhideWhenUsed="0"/>
+    <w:lsdException w:name="Light List Accent 4" w:semiHidden="0" w:uiPriority="61" w:unhideWhenUsed="0"/>
+    <w:lsdException w:name="Light Grid Accent 4" w:semiHidden="0" w:uiPriority="62" w:unhideWhenUsed="0"/>
+    <w:lsdException w:name="Medium Shading 1 Accent 4" w:semiHidden="0" w:uiPriority="63" w:unhideWhenUsed="0"/>
+    <w:lsdException w:name="Medium Shading 2 Accent 4" w:semiHidden="0" w:uiPriority="64" w:unhideWhenUsed="0"/>
+    <w:lsdException w:name="Medium List 1 Accent 4" w:semiHidden="0" w:uiPriority="65" w:unhideWhenUsed="0"/>
+    <w:lsdException w:name="Medium List 2 Accent 4" w:semiHidden="0" w:uiPriority="66" w:unhideWhenUsed="0"/>
+    <w:lsdException w:name="Medium Grid 1 Accent 4" w:semiHidden="0" w:uiPriority="67" w:unhideWhenUsed="0"/>
+    <w:lsdException w:name="Medium Grid 2 Accent 4" w:semiHidden="0" w:uiPriority="68" w:unhideWhenUsed="0"/>
+    <w:lsdException w:name="Medium Grid 3 Accent 4" w:semiHidden="0" w:uiPriority="69" w:unhideWhenUsed="0"/>
+    <w:lsdException w:name="Dark List Accent 4" w:semiHidden="0" w:uiPriority="70" w:unhideWhenUsed="0"/>
+    <w:lsdException w:name="Colorful Shading Accent 4" w:semiHidden="0" w:uiPriority="71" w:unhideWhenUsed="0"/>
+    <w:lsdException w:name="Colorful List Accent 4" w:semiHidden="0" w:uiPriority="72" w:unhideWhenUsed="0"/>
+    <w:lsdException w:name="Colorful Grid Accent 4" w:semiHidden="0" w:uiPriority="73" w:unhideWhenUsed="0"/>
+    <w:lsdException w:name="Light Shading Accent 5" w:semiHidden="0" w:uiPriority="60" w:unhideWhenUsed="0"/>
+    <w:lsdException w:name="Light List Accent 5" w:semiHidden="0" w:uiPriority="61" w:unhideWhenUsed="0"/>
+    <w:lsdException w:name="Light Grid Accent 5" w:semiHidden="0" w:uiPriority="62" w:unhideWhenUsed="0"/>
+    <w:lsdException w:name="Medium Shading 1 Accent 5" w:semiHidden="0" w:uiPriority="63" w:unhideWhenUsed="0"/>
+    <w:lsdException w:name="Medium Shading 2 Accent 5" w:semiHidden="0" w:uiPriority="64" w:unhideWhenUsed="0"/>
+    <w:lsdException w:name="Medium List 1 Accent 5" w:semiHidden="0" w:uiPriority="65" w:unhideWhenUsed="0"/>
+    <w:lsdException w:name="Medium List 2 Accent 5" w:semiHidden="0" w:uiPriority="66" w:unhideWhenUsed="0"/>
+    <w:lsdException w:name="Medium Grid 1 Accent 5" w:semiHidden="0" w:uiPriority="67" w:unhideWhenUsed="0"/>
+    <w:lsdException w:name="Medium Grid 2 Accent 5" w:semiHidden="0" w:uiPriority="68" w:unhideWhenUsed="0"/>
+    <w:lsdException w:name="Medium Grid 3 Accent 5" w:semiHidden="0" w:uiPriority="69" w:unhideWhenUsed="0"/>
+    <w:lsdException w:name="Dark List Accent 5" w:semiHidden="0" w:uiPriority="70" w:unhideWhenUsed="0"/>
+    <w:lsdException w:name="Colorful Shading Accent 5" w:semiHidden="0" w:uiPriority="71" w:unhideWhenUsed="0"/>
+    <w:lsdException w:name="Colorful List Accent 5" w:semiHidden="0" w:uiPriority="72" w:unhideWhenUsed="0"/>
+    <w:lsdException w:name="Colorful Grid Accent 5" w:semiHidden="0" w:uiPriority="73" w:unhideWhenUsed="0"/>
+    <w:lsdException w:name="Light Shading Accent 6" w:semiHidden="0" w:uiPriority="60" w:unhideWhenUsed="0"/>
+    <w:lsdException w:name="Light List Accent 6" w:semiHidden="0" w:uiPriority="61" w:unhideWhenUsed="0"/>
+    <w:lsdException w:name="Light Grid Accent 6" w:semiHidden="0" w:uiPriority="62" w:unhideWhenUsed="0"/>
+    <w:lsdException w:name="Medium Shading 1 Accent 6" w:semiHidden="0" w:uiPriority="63" w:unhideWhenUsed="0"/>
+    <w:lsdException w:name="Medium Shading 2 Accent 6" w:semiHidden="0" w:uiPriority="64" w:unhideWhenUsed="0"/>
+    <w:lsdException w:name="Medium List 1 Accent 6" w:semiHidden="0" w:uiPriority="65" w:unhideWhenUsed="0"/>
+    <w:lsdException w:name="Medium List 2 Accent 6" w:semiHidden="0" w:uiPriority="66" w:unhideWhenUsed="0"/>
+    <w:lsdException w:name="Medium Grid 1 Accent 6" w:semiHidden="0" w:uiPriority="67" w:unhideWhenUsed="0"/>
+    <w:lsdException w:name="Medium Grid 2 Accent 6" w:semiHidden="0" w:uiPriority="68" w:unhideWhenUsed="0"/>
+    <w:lsdException w:name="Medium Grid 3 Accent 6" w:semiHidden="0" w:uiPriority="69" w:unhideWhenUsed="0"/>
+    <w:lsdException w:name="Dark List Accent 6" w:semiHidden="0" w:uiPriority="70" w:unhideWhenUsed="0"/>
+    <w:lsdException w:name="Colorful Shading Accent 6" w:semiHidden="0" w:uiPriority="71" w:unhideWhenUsed="0"/>
+    <w:lsdException w:name="Colorful List Accent 6" w:semiHidden="0" w:uiPriority="72" w:unhideWhenUsed="0"/>
+    <w:lsdException w:name="Colorful Grid Accent 6" w:semiHidden="0" w:uiPriority="73" w:unhideWhenUsed="0"/>
+    <w:lsdException w:name="Subtle Emphasis" w:semiHidden="0" w:uiPriority="19" w:unhideWhenUsed="0" w:qFormat="1"/>
+    <w:lsdException w:name="Intense Emphasis" w:semiHidden="0" w:uiPriority="21" w:unhideWhenUsed="0" w:qFormat="1"/>
+    <w:lsdException w:name="Subtle Reference" w:semiHidden="0" w:uiPriority="31" w:unhideWhenUsed="0" w:qFormat="1"/>
+    <w:lsdException w:name="Intense Reference" w:semiHidden="0" w:uiPriority="32" w:unhideWhenUsed="0" w:qFormat="1"/>
+    <w:lsdException w:name="Book Title" w:semiHidden="0" w:uiPriority="33" w:unhideWhenUsed="0" w:qFormat="1"/>
+    <w:lsdException w:name="Bibliography" w:uiPriority="37"/>
+    <w:lsdException w:name="TOC Heading" w:uiPriority="39" w:qFormat="1"/>
+  </w:latentStyles>
+  <w:style w:type="paragraph" w:default="1" w:styleId="Normal">
+    <w:name w:val="Normal"/>
+    <w:qFormat/>
+  </w:style>
+  <w:style w:type="character" w:default="1" w:styleId="DefaultParagraphFont">
+    <w:name w:val="Default Paragraph Font"/>
+    <w:uiPriority w:val="1"/>
+    <w:semiHidden/>
+    <w:unhideWhenUsed/>
+  </w:style>
+  <w:style w:type="table" w:default="1" w:styleId="TableNormal">
+    <w:name w:val="Normal Table"/>
+    <w:uiPriority w:val="99"/>
+    <w:semiHidden/>
+    <w:unhideWhenUsed/>
+    <w:tblPr>
+      <w:tblInd w:w="0" w:type="dxa"/>
+      <w:tblCellMar>
+        <w:top w:w="0" w:type="dxa"/>
+        <w:left w:w="108" w:type="dxa"/>
+        <w:bottom w:w="0" w:type="dxa"/>
+        <w:right w:w="108" w:type="dxa"/>
+      </w:tblCellMar>
+    </w:tblPr>
+  </w:style>
+  <w:style w:type="numbering" w:default="1" w:styleId="NoList">
+    <w:name w:val="No List"/>
+    <w:uiPriority w:val="99"/>
+    <w:semiHidden/>
+    <w:unhideWhenUsed/>
   </w:style>
 </w:styles>
 </file>

</xml_diff>

<commit_message>
Added my information to the document
</commit_message>
<xml_diff>
--- a/Documents/Railroad Signaling Block Design Tool - Milestone 1.docx
+++ b/Documents/Railroad Signaling Block Design Tool - Milestone 1.docx
@@ -989,50 +989,81 @@
       <w:r>
         <w:t>Schema</w:t>
       </w:r>
+      <w:r>
+        <w:t xml:space="preserve"> outline from GE on what data they want us to store in the database. To test the connection class I used the MySQL sample database and di a few basic queries outputting to the console. I created and implemented half of the Software Development Plan along with Chad. I presented it to Dan </w:t>
+      </w:r>
+      <w:proofErr w:type="spellStart"/>
+      <w:r>
+        <w:t>Ballasty</w:t>
+      </w:r>
+      <w:proofErr w:type="spellEnd"/>
+      <w:r>
+        <w:t xml:space="preserve"> from GE. </w:t>
+      </w:r>
+    </w:p>
+    <w:p>
+      <w:pPr>
+        <w:pStyle w:val="NoSpacing"/>
+      </w:pPr>
+    </w:p>
+    <w:p>
+      <w:pPr>
+        <w:pStyle w:val="NoSpacing"/>
+      </w:pPr>
+      <w:r>
+        <w:rPr>
+          <w:u w:val="single"/>
+        </w:rPr>
+        <w:t>Chad:</w:t>
+      </w:r>
+    </w:p>
+    <w:p>
+      <w:pPr>
+        <w:pStyle w:val="NoSpacing"/>
+      </w:pPr>
+    </w:p>
+    <w:p>
+      <w:pPr>
+        <w:pStyle w:val="NoSpacing"/>
+      </w:pPr>
+      <w:r>
+        <w:rPr>
+          <w:u w:val="single"/>
+        </w:rPr>
+        <w:t>Zach:</w:t>
+      </w:r>
+      <w:r>
+        <w:t xml:space="preserve"> I began designing the graphical user interface in Adobe Photoshop so that Dan </w:t>
+      </w:r>
+      <w:proofErr w:type="spellStart"/>
+      <w:r>
+        <w:t>Ballesty</w:t>
+      </w:r>
+      <w:proofErr w:type="spellEnd"/>
+      <w:r>
+        <w:t xml:space="preserve"> at GE could see what we were thinking in terms of GUI. Dan </w:t>
+      </w:r>
+      <w:proofErr w:type="spellStart"/>
+      <w:r>
+        <w:t>Ballesty</w:t>
+      </w:r>
+      <w:proofErr w:type="spellEnd"/>
+      <w:r>
+        <w:t xml:space="preserve"> then critiqued the design and gave insight to more features to add to the GUI. After the GUI has been agreed on between Dan and our team, we will </w:t>
+      </w:r>
+      <w:r>
+        <w:lastRenderedPageBreak/>
+        <w:t>begin coding the GUI so that it can be used with the different algorithms that have been set up by Ken, Chris and Chad.</w:t>
+      </w:r>
       <w:bookmarkStart w:id="0" w:name="_GoBack"/>
       <w:bookmarkEnd w:id="0"/>
-      <w:r>
-        <w:t xml:space="preserve"> outline from GE on what data they want us to store in the database. To test the connection class I used the MySQL sample database and di a few basic queries outputting to the console. I created and implemented half of the Software Development Plan along with Chad. I presented it to Dan </w:t>
-      </w:r>
-      <w:proofErr w:type="spellStart"/>
-      <w:r>
-        <w:t>Ballasty</w:t>
-      </w:r>
-      <w:proofErr w:type="spellEnd"/>
-      <w:r>
-        <w:t xml:space="preserve"> from GE. </w:t>
-      </w:r>
-    </w:p>
-    <w:p>
-      <w:pPr>
-        <w:pStyle w:val="NoSpacing"/>
-      </w:pPr>
-    </w:p>
-    <w:p>
-      <w:pPr>
-        <w:pStyle w:val="NoSpacing"/>
-      </w:pPr>
-      <w:r>
-        <w:rPr>
-          <w:u w:val="single"/>
-        </w:rPr>
-        <w:t>Chad:</w:t>
-      </w:r>
-    </w:p>
-    <w:p>
-      <w:pPr>
-        <w:pStyle w:val="NoSpacing"/>
-      </w:pPr>
-    </w:p>
-    <w:p>
-      <w:pPr>
-        <w:pStyle w:val="NoSpacing"/>
-      </w:pPr>
-      <w:r>
-        <w:rPr>
-          <w:u w:val="single"/>
-        </w:rPr>
-        <w:t>Zach:</w:t>
+    </w:p>
+    <w:p>
+      <w:pPr>
+        <w:pStyle w:val="NoSpacing"/>
+      </w:pPr>
+      <w:r>
+        <w:tab/>
       </w:r>
     </w:p>
     <w:p>
@@ -1657,6 +1688,7 @@
         <w:pStyle w:val="NoSpacing"/>
       </w:pPr>
       <w:r>
+        <w:lastRenderedPageBreak/>
         <w:t>Sponsor Signature: _______________________________ Date: ________</w:t>
       </w:r>
     </w:p>
@@ -5211,13 +5243,17 @@
   <w:docDefaults>
     <w:rPrDefault>
       <w:rPr>
-        <w:rFonts w:asciiTheme="minorHAnsi" w:eastAsiaTheme="minorEastAsia" w:hAnsiTheme="minorHAnsi" w:cstheme="minorBidi"/>
-        <w:sz w:val="24"/>
-        <w:szCs w:val="24"/>
-        <w:lang w:val="en-US" w:eastAsia="ja-JP" w:bidi="ar-SA"/>
+        <w:rFonts w:asciiTheme="minorHAnsi" w:eastAsiaTheme="minorHAnsi" w:hAnsiTheme="minorHAnsi" w:cstheme="minorBidi"/>
+        <w:sz w:val="22"/>
+        <w:szCs w:val="22"/>
+        <w:lang w:val="en-US" w:eastAsia="en-US" w:bidi="ar-SA"/>
       </w:rPr>
     </w:rPrDefault>
-    <w:pPrDefault/>
+    <w:pPrDefault>
+      <w:pPr>
+        <w:spacing w:after="200" w:line="276" w:lineRule="auto"/>
+      </w:pPr>
+    </w:pPrDefault>
   </w:docDefaults>
   <w:latentStyles w:defLockedState="0" w:defUIPriority="99" w:defSemiHidden="1" w:defUnhideWhenUsed="1" w:defQFormat="0" w:count="276">
     <w:lsdException w:name="Normal" w:semiHidden="0" w:uiPriority="0" w:unhideWhenUsed="0" w:qFormat="1"/>
@@ -5361,6 +5397,7 @@
   <w:style w:type="paragraph" w:default="1" w:styleId="Normal">
     <w:name w:val="Normal"/>
     <w:qFormat/>
+    <w:rsid w:val="00806364"/>
   </w:style>
   <w:style w:type="character" w:default="1" w:styleId="DefaultParagraphFont">
     <w:name w:val="Default Paragraph Font"/>
@@ -5388,6 +5425,52 @@
     <w:uiPriority w:val="99"/>
     <w:semiHidden/>
     <w:unhideWhenUsed/>
+  </w:style>
+  <w:style w:type="character" w:styleId="Hyperlink">
+    <w:name w:val="Hyperlink"/>
+    <w:basedOn w:val="DefaultParagraphFont"/>
+    <w:uiPriority w:val="99"/>
+    <w:unhideWhenUsed/>
+    <w:rsid w:val="00B41AEC"/>
+    <w:rPr>
+      <w:color w:val="0000FF" w:themeColor="hyperlink"/>
+      <w:u w:val="single"/>
+    </w:rPr>
+  </w:style>
+  <w:style w:type="table" w:styleId="TableGrid">
+    <w:name w:val="Table Grid"/>
+    <w:basedOn w:val="TableNormal"/>
+    <w:uiPriority w:val="59"/>
+    <w:rsid w:val="00B41AEC"/>
+    <w:pPr>
+      <w:spacing w:after="0" w:line="240" w:lineRule="auto"/>
+    </w:pPr>
+    <w:tblPr>
+      <w:tblInd w:w="0" w:type="dxa"/>
+      <w:tblBorders>
+        <w:top w:val="single" w:sz="4" w:space="0" w:color="auto"/>
+        <w:left w:val="single" w:sz="4" w:space="0" w:color="auto"/>
+        <w:bottom w:val="single" w:sz="4" w:space="0" w:color="auto"/>
+        <w:right w:val="single" w:sz="4" w:space="0" w:color="auto"/>
+        <w:insideH w:val="single" w:sz="4" w:space="0" w:color="auto"/>
+        <w:insideV w:val="single" w:sz="4" w:space="0" w:color="auto"/>
+      </w:tblBorders>
+      <w:tblCellMar>
+        <w:top w:w="0" w:type="dxa"/>
+        <w:left w:w="108" w:type="dxa"/>
+        <w:bottom w:w="0" w:type="dxa"/>
+        <w:right w:w="108" w:type="dxa"/>
+      </w:tblCellMar>
+    </w:tblPr>
+  </w:style>
+  <w:style w:type="paragraph" w:styleId="NoSpacing">
+    <w:name w:val="No Spacing"/>
+    <w:uiPriority w:val="1"/>
+    <w:qFormat/>
+    <w:rsid w:val="00640872"/>
+    <w:pPr>
+      <w:spacing w:after="0" w:line="240" w:lineRule="auto"/>
+    </w:pPr>
   </w:style>
 </w:styles>
 </file>

</xml_diff>

<commit_message>
Enter your damn contribution Chad!
</commit_message>
<xml_diff>
--- a/Documents/Railroad Signaling Block Design Tool - Milestone 1.docx
+++ b/Documents/Railroad Signaling Block Design Tool - Milestone 1.docx
@@ -1,6 +1,6 @@
 
 <file path=word/document.xml><?xml version="1.0" encoding="utf-8"?>
-<w:document xmlns:wpc="http://schemas.microsoft.com/office/word/2010/wordprocessingCanvas" xmlns:mo="http://schemas.microsoft.com/office/mac/office/2008/main" xmlns:mc="http://schemas.openxmlformats.org/markup-compatibility/2006" xmlns:mv="urn:schemas-microsoft-com:mac:vml" xmlns:o="urn:schemas-microsoft-com:office:office" xmlns:r="http://schemas.openxmlformats.org/officeDocument/2006/relationships" xmlns:m="http://schemas.openxmlformats.org/officeDocument/2006/math" xmlns:v="urn:schemas-microsoft-com:vml" xmlns:wp14="http://schemas.microsoft.com/office/word/2010/wordprocessingDrawing" xmlns:wp="http://schemas.openxmlformats.org/drawingml/2006/wordprocessingDrawing" xmlns:w10="urn:schemas-microsoft-com:office:word" xmlns:w="http://schemas.openxmlformats.org/wordprocessingml/2006/main" xmlns:w14="http://schemas.microsoft.com/office/word/2010/wordml" xmlns:wpg="http://schemas.microsoft.com/office/word/2010/wordprocessingGroup" xmlns:wpi="http://schemas.microsoft.com/office/word/2010/wordprocessingInk" xmlns:wne="http://schemas.microsoft.com/office/word/2006/wordml" xmlns:wps="http://schemas.microsoft.com/office/word/2010/wordprocessingShape" mc:Ignorable="w14 wp14">
+<w:document xmlns:ve="http://schemas.openxmlformats.org/markup-compatibility/2006" xmlns:o="urn:schemas-microsoft-com:office:office" xmlns:r="http://schemas.openxmlformats.org/officeDocument/2006/relationships" xmlns:m="http://schemas.openxmlformats.org/officeDocument/2006/math" xmlns:v="urn:schemas-microsoft-com:vml" xmlns:wp="http://schemas.openxmlformats.org/drawingml/2006/wordprocessingDrawing" xmlns:w10="urn:schemas-microsoft-com:office:word" xmlns:w="http://schemas.openxmlformats.org/wordprocessingml/2006/main" xmlns:wne="http://schemas.microsoft.com/office/word/2006/wordml">
   <w:body>
     <w:p>
       <w:pPr>
@@ -32,17 +32,9 @@
         <w:jc w:val="center"/>
       </w:pPr>
       <w:r>
-        <w:t xml:space="preserve">Kenneth </w:t>
-      </w:r>
-      <w:proofErr w:type="spellStart"/>
-      <w:r>
-        <w:t>Truex</w:t>
-      </w:r>
-      <w:proofErr w:type="spellEnd"/>
-      <w:r>
-        <w:t xml:space="preserve"> – </w:t>
-      </w:r>
-      <w:hyperlink r:id="rId6" w:history="1">
+        <w:t xml:space="preserve">Kenneth Truex – </w:t>
+      </w:r>
+      <w:hyperlink r:id="rId5" w:history="1">
         <w:r>
           <w:rPr>
             <w:rStyle w:val="Hyperlink"/>
@@ -58,7 +50,7 @@
       <w:r>
         <w:t xml:space="preserve">Zachary McHenry – </w:t>
       </w:r>
-      <w:hyperlink r:id="rId7" w:history="1">
+      <w:hyperlink r:id="rId6" w:history="1">
         <w:r>
           <w:rPr>
             <w:rStyle w:val="Hyperlink"/>
@@ -74,7 +66,7 @@
       <w:r>
         <w:t xml:space="preserve">Christopher Diebold – </w:t>
       </w:r>
-      <w:hyperlink r:id="rId8" w:history="1">
+      <w:hyperlink r:id="rId7" w:history="1">
         <w:r>
           <w:rPr>
             <w:rStyle w:val="Hyperlink"/>
@@ -90,7 +82,7 @@
       <w:r>
         <w:t xml:space="preserve">Chad Mason – </w:t>
       </w:r>
-      <w:hyperlink r:id="rId9" w:history="1">
+      <w:hyperlink r:id="rId8" w:history="1">
         <w:r>
           <w:rPr>
             <w:rStyle w:val="Hyperlink"/>
@@ -122,7 +114,7 @@
       <w:r>
         <w:t xml:space="preserve">Phillip Bernhard – </w:t>
       </w:r>
-      <w:hyperlink r:id="rId10" w:history="1">
+      <w:hyperlink r:id="rId9" w:history="1">
         <w:r>
           <w:rPr>
             <w:rStyle w:val="Hyperlink"/>
@@ -156,7 +148,7 @@
       <w:tblPr>
         <w:tblStyle w:val="TableGrid"/>
         <w:tblW w:w="9877" w:type="dxa"/>
-        <w:tblLook w:val="04A0" w:firstRow="1" w:lastRow="0" w:firstColumn="1" w:lastColumn="0" w:noHBand="0" w:noVBand="1"/>
+        <w:tblLook w:val="04A0"/>
       </w:tblPr>
       <w:tblGrid>
         <w:gridCol w:w="2498"/>
@@ -206,13 +198,8 @@
               <w:jc w:val="center"/>
             </w:pPr>
             <w:r>
-              <w:t xml:space="preserve">Kenneth </w:t>
-            </w:r>
-            <w:proofErr w:type="spellStart"/>
-            <w:r>
-              <w:t>Truex</w:t>
-            </w:r>
-            <w:proofErr w:type="spellEnd"/>
+              <w:t>Kenneth Truex</w:t>
+            </w:r>
           </w:p>
         </w:tc>
         <w:tc>
@@ -359,15 +346,7 @@
               <w:jc w:val="center"/>
             </w:pPr>
             <w:r>
-              <w:t>Ensure a full understanding of the “</w:t>
-            </w:r>
-            <w:proofErr w:type="spellStart"/>
-            <w:r>
-              <w:t>Shalls</w:t>
-            </w:r>
-            <w:proofErr w:type="spellEnd"/>
-            <w:r>
-              <w:t>” associated with this project</w:t>
+              <w:t>Ensure a full understanding of the “Shalls” associated with this project</w:t>
             </w:r>
           </w:p>
         </w:tc>
@@ -708,15 +687,7 @@
         <w:pStyle w:val="NoSpacing"/>
       </w:pPr>
       <w:r>
-        <w:t xml:space="preserve">At the conclusion of our second team meeting with Dan </w:t>
-      </w:r>
-      <w:proofErr w:type="spellStart"/>
-      <w:r>
-        <w:t>Ballesty</w:t>
-      </w:r>
-      <w:proofErr w:type="spellEnd"/>
-      <w:r>
-        <w:t xml:space="preserve">, he informed us that he would sit down with the subject matter experts </w:t>
+        <w:t xml:space="preserve">At the conclusion of our second team meeting with Dan Ballesty, he informed us that he would sit down with the subject matter experts </w:t>
       </w:r>
       <w:r>
         <w:t xml:space="preserve">at GE </w:t>
@@ -761,15 +732,7 @@
         <w:pStyle w:val="NoSpacing"/>
       </w:pPr>
       <w:r>
-        <w:t xml:space="preserve">At the beginning of our third meeting with Dan </w:t>
-      </w:r>
-      <w:proofErr w:type="spellStart"/>
-      <w:r>
-        <w:t>Ballesty</w:t>
-      </w:r>
-      <w:proofErr w:type="spellEnd"/>
-      <w:r>
-        <w:t>, we reviewed the requirements document and held an open conversation as to which tools/IDE/programming language/database software would provide the greatest amount of ease throughout the project. The decisions that we made were:</w:t>
+        <w:t>At the beginning of our third meeting with Dan Ballesty, we reviewed the requirements document and held an open conversation as to which tools/IDE/programming language/database software would provide the greatest amount of ease throughout the project. The decisions that we made were:</w:t>
       </w:r>
     </w:p>
     <w:p>
@@ -793,13 +756,8 @@
         </w:numPr>
       </w:pPr>
       <w:r>
-        <w:t>Programming Language: C#/</w:t>
-      </w:r>
-      <w:proofErr w:type="gramStart"/>
-      <w:r>
-        <w:t>.NET</w:t>
-      </w:r>
-      <w:proofErr w:type="gramEnd"/>
+        <w:t>Programming Language: C#/.NET</w:t>
+      </w:r>
     </w:p>
     <w:p>
       <w:pPr>
@@ -929,31 +887,7 @@
         <w:t>Ken:</w:t>
       </w:r>
       <w:r>
-        <w:t xml:space="preserve"> I created a C# project in Visual Studio 2013 to store the code associated with the GE algorithms used for the multiple calculations. I implemented a C# class called </w:t>
-      </w:r>
-      <w:proofErr w:type="spellStart"/>
-      <w:r>
-        <w:t>Physics.cs</w:t>
-      </w:r>
-      <w:proofErr w:type="spellEnd"/>
-      <w:r>
-        <w:t xml:space="preserve">. In it are the algorithms to calculate the physical kinematic equations. I also implemented a C# class called </w:t>
-      </w:r>
-      <w:proofErr w:type="spellStart"/>
-      <w:r>
-        <w:t>GEAlgorithms</w:t>
-      </w:r>
-      <w:proofErr w:type="spellEnd"/>
-      <w:r>
-        <w:t xml:space="preserve">. In that class is the algorithm to calculate the safe breaking distance of a locomotive. All of these have been presented and critiqued by Dan </w:t>
-      </w:r>
-      <w:proofErr w:type="spellStart"/>
-      <w:r>
-        <w:t>Ballesty</w:t>
-      </w:r>
-      <w:proofErr w:type="spellEnd"/>
-      <w:r>
-        <w:t xml:space="preserve"> at GE. </w:t>
+        <w:t xml:space="preserve"> I created a C# project in Visual Studio 2013 to store the code associated with the GE algorithms used for the multiple calculations. I implemented a C# class called Physics.cs. In it are the algorithms to calculate the physical kinematic equations. I also implemented a C# class called GEAlgorithms. In that class is the algorithm to calculate the safe breaking distance of a locomotive. All of these have been presented and critiqued by Dan Ballesty at GE. </w:t>
       </w:r>
     </w:p>
     <w:p>
@@ -990,15 +924,7 @@
         <w:t>Schema</w:t>
       </w:r>
       <w:r>
-        <w:t xml:space="preserve"> outline from GE on what data they want us to store in the database. To test the connection class I used the MySQL sample database and di a few basic queries outputting to the console. I created and implemented half of the Software Development Plan along with Chad. I presented it to Dan </w:t>
-      </w:r>
-      <w:proofErr w:type="spellStart"/>
-      <w:r>
-        <w:t>Ballasty</w:t>
-      </w:r>
-      <w:proofErr w:type="spellEnd"/>
-      <w:r>
-        <w:t xml:space="preserve"> from GE. </w:t>
+        <w:t xml:space="preserve"> outline from GE on what data they want us to store in the database. To test the connection class I used the MySQL sample database and di a few basic queries outputting to the console. I created and implemented half of the Software Development Plan along with Chad. I presented it to Dan Ballasty from GE. </w:t>
       </w:r>
     </w:p>
     <w:p>
@@ -1033,23 +959,7 @@
         <w:t>Zach:</w:t>
       </w:r>
       <w:r>
-        <w:t xml:space="preserve"> I began designing the graphical user interface in Adobe Photoshop so that Dan </w:t>
-      </w:r>
-      <w:proofErr w:type="spellStart"/>
-      <w:r>
-        <w:t>Ballesty</w:t>
-      </w:r>
-      <w:proofErr w:type="spellEnd"/>
-      <w:r>
-        <w:t xml:space="preserve"> at GE could see what we were thinking in terms of GUI. Dan </w:t>
-      </w:r>
-      <w:proofErr w:type="spellStart"/>
-      <w:r>
-        <w:t>Ballesty</w:t>
-      </w:r>
-      <w:proofErr w:type="spellEnd"/>
-      <w:r>
-        <w:t xml:space="preserve"> then critiqued the design and gave insight to more features to add to the GUI. After the GUI has been agreed on between Dan and our team, we will </w:t>
+        <w:t xml:space="preserve"> I began designing the graphical user interface in Adobe Photoshop so that Dan Ballesty at GE could see what we were thinking in terms of GUI. Dan Ballesty then critiqued the design and gave insight to more features to add to the GUI. After the GUI has been agreed on between Dan and our team, we will </w:t>
       </w:r>
       <w:r>
         <w:lastRenderedPageBreak/>
@@ -1155,7 +1065,7 @@
       <w:tblPr>
         <w:tblStyle w:val="TableGrid"/>
         <w:tblW w:w="0" w:type="auto"/>
-        <w:tblLook w:val="04A0" w:firstRow="1" w:lastRow="0" w:firstColumn="1" w:lastColumn="0" w:noHBand="0" w:noVBand="1"/>
+        <w:tblLook w:val="04A0"/>
       </w:tblPr>
       <w:tblGrid>
         <w:gridCol w:w="1915"/>
@@ -1213,13 +1123,8 @@
               <w:pStyle w:val="NoSpacing"/>
             </w:pPr>
             <w:r>
-              <w:t xml:space="preserve">Kenneth </w:t>
-            </w:r>
-            <w:proofErr w:type="spellStart"/>
-            <w:r>
-              <w:t>Truex</w:t>
-            </w:r>
-            <w:proofErr w:type="spellEnd"/>
+              <w:t>Kenneth Truex</w:t>
+            </w:r>
           </w:p>
         </w:tc>
         <w:tc>
@@ -1508,15 +1413,7 @@
         <w:t xml:space="preserve">Take our design documents of our GUI that we created in Photoshop and implement it into C# code. After </w:t>
       </w:r>
       <w:r>
-        <w:t xml:space="preserve">completing the implementation, we will present it to Dan </w:t>
-      </w:r>
-      <w:proofErr w:type="spellStart"/>
-      <w:r>
-        <w:t>Ballesty</w:t>
-      </w:r>
-      <w:proofErr w:type="spellEnd"/>
-      <w:r>
-        <w:t xml:space="preserve"> for review and critique.</w:t>
+        <w:t>completing the implementation, we will present it to Dan Ballesty for review and critique.</w:t>
       </w:r>
     </w:p>
     <w:p>
@@ -1678,59 +1575,10 @@
     <w:p>
       <w:pPr>
         <w:pStyle w:val="NoSpacing"/>
-        <w:rPr>
-          <w:u w:val="single"/>
-        </w:rPr>
-      </w:pPr>
-    </w:p>
-    <w:p>
-      <w:pPr>
-        <w:pStyle w:val="NoSpacing"/>
-      </w:pPr>
-      <w:r>
-        <w:lastRenderedPageBreak/>
-        <w:t>Sponsor Signature: _______________________________ Date: ________</w:t>
-      </w:r>
-    </w:p>
-    <w:p>
-      <w:pPr>
-        <w:pStyle w:val="NoSpacing"/>
-      </w:pPr>
-    </w:p>
-    <w:p>
-      <w:pPr>
-        <w:pStyle w:val="NoSpacing"/>
-      </w:pPr>
-    </w:p>
-    <w:p>
-      <w:pPr>
-        <w:pStyle w:val="NoSpacing"/>
-      </w:pPr>
-    </w:p>
-    <w:p>
-      <w:pPr>
-        <w:pStyle w:val="NoSpacing"/>
-      </w:pPr>
-    </w:p>
-    <w:p>
-      <w:pPr>
-        <w:pStyle w:val="NoSpacing"/>
-      </w:pPr>
-    </w:p>
-    <w:p>
-      <w:pPr>
-        <w:pStyle w:val="NoSpacing"/>
-      </w:pPr>
-    </w:p>
-    <w:p>
-      <w:pPr>
-        <w:pStyle w:val="NoSpacing"/>
-      </w:pPr>
-    </w:p>
-    <w:p>
-      <w:pPr>
-        <w:pStyle w:val="NoSpacing"/>
-      </w:pPr>
+      </w:pPr>
+      <w:r>
+        <w:t>Sponsor Signature: _______________________________ Date: _______</w:t>
+      </w:r>
     </w:p>
     <w:p>
       <w:pPr>
@@ -1746,6 +1594,7 @@
           <w:b/>
           <w:u w:val="single"/>
         </w:rPr>
+        <w:lastRenderedPageBreak/>
         <w:t>Sponsor Evaluation</w:t>
       </w:r>
     </w:p>
@@ -1780,7 +1629,7 @@
           <w:bottom w:w="15" w:type="dxa"/>
           <w:right w:w="15" w:type="dxa"/>
         </w:tblCellMar>
-        <w:tblLook w:val="04A0" w:firstRow="1" w:lastRow="0" w:firstColumn="1" w:lastColumn="0" w:noHBand="0" w:noVBand="1"/>
+        <w:tblLook w:val="04A0"/>
       </w:tblPr>
       <w:tblGrid>
         <w:gridCol w:w="1785"/>
@@ -1841,18 +1690,8 @@
                 <w:sz w:val="24"/>
                 <w:szCs w:val="24"/>
               </w:rPr>
-              <w:t xml:space="preserve">Kenneth </w:t>
-            </w:r>
-            <w:proofErr w:type="spellStart"/>
-            <w:r>
-              <w:rPr>
-                <w:rFonts w:ascii="Times New Roman" w:eastAsia="Times New Roman" w:hAnsi="Times New Roman" w:cs="Times New Roman"/>
-                <w:sz w:val="24"/>
-                <w:szCs w:val="24"/>
-              </w:rPr>
-              <w:t>Truex</w:t>
-            </w:r>
-            <w:proofErr w:type="spellEnd"/>
+              <w:t>Kenneth Truex</w:t>
+            </w:r>
           </w:p>
         </w:tc>
         <w:tc>
@@ -4881,7 +4720,7 @@
 </file>
 
 <file path=word/numbering.xml><?xml version="1.0" encoding="utf-8"?>
-<w:numbering xmlns:wpc="http://schemas.microsoft.com/office/word/2010/wordprocessingCanvas" xmlns:mo="http://schemas.microsoft.com/office/mac/office/2008/main" xmlns:mc="http://schemas.openxmlformats.org/markup-compatibility/2006" xmlns:mv="urn:schemas-microsoft-com:mac:vml" xmlns:o="urn:schemas-microsoft-com:office:office" xmlns:r="http://schemas.openxmlformats.org/officeDocument/2006/relationships" xmlns:m="http://schemas.openxmlformats.org/officeDocument/2006/math" xmlns:v="urn:schemas-microsoft-com:vml" xmlns:wp14="http://schemas.microsoft.com/office/word/2010/wordprocessingDrawing" xmlns:wp="http://schemas.openxmlformats.org/drawingml/2006/wordprocessingDrawing" xmlns:w10="urn:schemas-microsoft-com:office:word" xmlns:w="http://schemas.openxmlformats.org/wordprocessingml/2006/main" xmlns:w14="http://schemas.microsoft.com/office/word/2010/wordml" xmlns:wpg="http://schemas.microsoft.com/office/word/2010/wordprocessingGroup" xmlns:wpi="http://schemas.microsoft.com/office/word/2010/wordprocessingInk" xmlns:wne="http://schemas.microsoft.com/office/word/2006/wordml" xmlns:wps="http://schemas.microsoft.com/office/word/2010/wordprocessingShape" mc:Ignorable="w14 wp14">
+<w:numbering xmlns:ve="http://schemas.openxmlformats.org/markup-compatibility/2006" xmlns:o="urn:schemas-microsoft-com:office:office" xmlns:r="http://schemas.openxmlformats.org/officeDocument/2006/relationships" xmlns:m="http://schemas.openxmlformats.org/officeDocument/2006/math" xmlns:v="urn:schemas-microsoft-com:vml" xmlns:wp="http://schemas.openxmlformats.org/drawingml/2006/wordprocessingDrawing" xmlns:w10="urn:schemas-microsoft-com:office:word" xmlns:w="http://schemas.openxmlformats.org/wordprocessingml/2006/main" xmlns:wne="http://schemas.microsoft.com/office/word/2006/wordml">
   <w:abstractNum w:abstractNumId="0">
     <w:nsid w:val="12E048C3"/>
     <w:multiLevelType w:val="hybridMultilevel"/>
@@ -5002,7 +4841,7 @@
 </file>
 
 <file path=word/styles.xml><?xml version="1.0" encoding="utf-8"?>
-<w:styles xmlns:mc="http://schemas.openxmlformats.org/markup-compatibility/2006" xmlns:r="http://schemas.openxmlformats.org/officeDocument/2006/relationships" xmlns:w="http://schemas.openxmlformats.org/wordprocessingml/2006/main" xmlns:w14="http://schemas.microsoft.com/office/word/2010/wordml" mc:Ignorable="w14">
+<w:styles xmlns:r="http://schemas.openxmlformats.org/officeDocument/2006/relationships" xmlns:w="http://schemas.openxmlformats.org/wordprocessingml/2006/main">
   <w:docDefaults>
     <w:rPrDefault>
       <w:rPr>
@@ -5018,7 +4857,7 @@
       </w:pPr>
     </w:pPrDefault>
   </w:docDefaults>
-  <w:latentStyles w:defLockedState="0" w:defUIPriority="99" w:defSemiHidden="1" w:defUnhideWhenUsed="1" w:defQFormat="0" w:count="276">
+  <w:latentStyles w:defLockedState="0" w:defUIPriority="99" w:defSemiHidden="1" w:defUnhideWhenUsed="1" w:defQFormat="0" w:count="267">
     <w:lsdException w:name="Normal" w:semiHidden="0" w:uiPriority="0" w:unhideWhenUsed="0" w:qFormat="1"/>
     <w:lsdException w:name="heading 1" w:semiHidden="0" w:uiPriority="9" w:unhideWhenUsed="0" w:qFormat="1"/>
     <w:lsdException w:name="heading 2" w:uiPriority="9" w:qFormat="1"/>
@@ -5173,6 +5012,7 @@
     <w:uiPriority w:val="99"/>
     <w:semiHidden/>
     <w:unhideWhenUsed/>
+    <w:qFormat/>
     <w:tblPr>
       <w:tblInd w:w="0" w:type="dxa"/>
       <w:tblCellMar>

</xml_diff>

<commit_message>
Fixed some spelling and wording errors. I still need to write my stuff. I hate words...
</commit_message>
<xml_diff>
--- a/Documents/Railroad Signaling Block Design Tool - Milestone 1.docx
+++ b/Documents/Railroad Signaling Block Design Tool - Milestone 1.docx
@@ -1,6 +1,6 @@
 
 <file path=word/document.xml><?xml version="1.0" encoding="utf-8"?>
-<w:document xmlns:ve="http://schemas.openxmlformats.org/markup-compatibility/2006" xmlns:o="urn:schemas-microsoft-com:office:office" xmlns:r="http://schemas.openxmlformats.org/officeDocument/2006/relationships" xmlns:m="http://schemas.openxmlformats.org/officeDocument/2006/math" xmlns:v="urn:schemas-microsoft-com:vml" xmlns:wp="http://schemas.openxmlformats.org/drawingml/2006/wordprocessingDrawing" xmlns:w10="urn:schemas-microsoft-com:office:word" xmlns:w="http://schemas.openxmlformats.org/wordprocessingml/2006/main" xmlns:wne="http://schemas.microsoft.com/office/word/2006/wordml">
+<w:document xmlns:wpc="http://schemas.microsoft.com/office/word/2010/wordprocessingCanvas" xmlns:mc="http://schemas.openxmlformats.org/markup-compatibility/2006" xmlns:o="urn:schemas-microsoft-com:office:office" xmlns:r="http://schemas.openxmlformats.org/officeDocument/2006/relationships" xmlns:m="http://schemas.openxmlformats.org/officeDocument/2006/math" xmlns:v="urn:schemas-microsoft-com:vml" xmlns:wp14="http://schemas.microsoft.com/office/word/2010/wordprocessingDrawing" xmlns:wp="http://schemas.openxmlformats.org/drawingml/2006/wordprocessingDrawing" xmlns:w10="urn:schemas-microsoft-com:office:word" xmlns:w="http://schemas.openxmlformats.org/wordprocessingml/2006/main" xmlns:w14="http://schemas.microsoft.com/office/word/2010/wordml" xmlns:w15="http://schemas.microsoft.com/office/word/2012/wordml" xmlns:wpg="http://schemas.microsoft.com/office/word/2010/wordprocessingGroup" xmlns:wpi="http://schemas.microsoft.com/office/word/2010/wordprocessingInk" xmlns:wne="http://schemas.microsoft.com/office/word/2006/wordml" xmlns:wps="http://schemas.microsoft.com/office/word/2010/wordprocessingShape" mc:Ignorable="w14 w15 wp14">
   <w:body>
     <w:p>
       <w:pPr>
@@ -148,7 +148,7 @@
       <w:tblPr>
         <w:tblStyle w:val="TableGrid"/>
         <w:tblW w:w="9877" w:type="dxa"/>
-        <w:tblLook w:val="04A0"/>
+        <w:tblLook w:val="04A0" w:firstRow="1" w:lastRow="0" w:firstColumn="1" w:lastColumn="0" w:noHBand="0" w:noVBand="1"/>
       </w:tblPr>
       <w:tblGrid>
         <w:gridCol w:w="2498"/>
@@ -346,7 +346,15 @@
               <w:jc w:val="center"/>
             </w:pPr>
             <w:r>
-              <w:t>Ensure a full understanding of the “Shalls” associated with this project</w:t>
+              <w:t>Ensure a full understanding of the “</w:t>
+            </w:r>
+            <w:proofErr w:type="spellStart"/>
+            <w:r>
+              <w:t>Shalls</w:t>
+            </w:r>
+            <w:proofErr w:type="spellEnd"/>
+            <w:r>
+              <w:t>” associated with this project</w:t>
             </w:r>
           </w:p>
         </w:tc>
@@ -887,7 +895,23 @@
         <w:t>Ken:</w:t>
       </w:r>
       <w:r>
-        <w:t xml:space="preserve"> I created a C# project in Visual Studio 2013 to store the code associated with the GE algorithms used for the multiple calculations. I implemented a C# class called Physics.cs. In it are the algorithms to calculate the physical kinematic equations. I also implemented a C# class called GEAlgorithms. In that class is the algorithm to calculate the safe breaking distance of a locomotive. All of these have been presented and critiqued by Dan Ballesty at GE. </w:t>
+        <w:t xml:space="preserve"> I created a C# project in Visual Studio 2013 to store the code associated with the GE algorithms used for the multiple calculations. I implemented a C# class called </w:t>
+      </w:r>
+      <w:proofErr w:type="spellStart"/>
+      <w:r>
+        <w:t>Physics.cs</w:t>
+      </w:r>
+      <w:proofErr w:type="spellEnd"/>
+      <w:r>
+        <w:t xml:space="preserve">. In it are the algorithms to calculate the physical kinematic equations. I also implemented a C# class called </w:t>
+      </w:r>
+      <w:proofErr w:type="spellStart"/>
+      <w:r>
+        <w:t>GEAlgorithms</w:t>
+      </w:r>
+      <w:proofErr w:type="spellEnd"/>
+      <w:r>
+        <w:t xml:space="preserve">. In that class is the algorithm to calculate the safe breaking distance of a locomotive. All of these have been presented and critiqued by Dan Ballesty at GE. </w:t>
       </w:r>
     </w:p>
     <w:p>
@@ -924,7 +948,19 @@
         <w:t>Schema</w:t>
       </w:r>
       <w:r>
-        <w:t xml:space="preserve"> outline from GE on what data they want us to store in the database. To test the connection class I used the MySQL sample database and di a few basic queries outputting to the console. I created and implemented half of the Software Development Plan along with Chad. I presented it to Dan Ballasty from GE. </w:t>
+        <w:t xml:space="preserve"> outline from GE on what data they want us to store in the database. To test the connection class I used the MySQL sample database and di</w:t>
+      </w:r>
+      <w:r>
+        <w:t>d</w:t>
+      </w:r>
+      <w:r>
+        <w:t xml:space="preserve"> a few basic queries outputting to the console. I created and implemented half of the Software Development Plan along with Chad. I presented it to Dan </w:t>
+      </w:r>
+      <w:r>
+        <w:t xml:space="preserve">Ballesty </w:t>
+      </w:r>
+      <w:r>
+        <w:t xml:space="preserve">from GE. </w:t>
       </w:r>
     </w:p>
     <w:p>
@@ -941,6 +977,9 @@
           <w:u w:val="single"/>
         </w:rPr>
         <w:t>Chad:</w:t>
+      </w:r>
+      <w:r>
+        <w:t xml:space="preserve"> </w:t>
       </w:r>
     </w:p>
     <w:p>
@@ -965,8 +1004,6 @@
         <w:lastRenderedPageBreak/>
         <w:t>begin coding the GUI so that it can be used with the different algorithms that have been set up by Ken, Chris and Chad.</w:t>
       </w:r>
-      <w:bookmarkStart w:id="0" w:name="_GoBack"/>
-      <w:bookmarkEnd w:id="0"/>
     </w:p>
     <w:p>
       <w:pPr>
@@ -1065,7 +1102,7 @@
       <w:tblPr>
         <w:tblStyle w:val="TableGrid"/>
         <w:tblW w:w="0" w:type="auto"/>
-        <w:tblLook w:val="04A0"/>
+        <w:tblLook w:val="04A0" w:firstRow="1" w:lastRow="0" w:firstColumn="1" w:lastColumn="0" w:noHBand="0" w:noVBand="1"/>
       </w:tblPr>
       <w:tblGrid>
         <w:gridCol w:w="1915"/>
@@ -1283,62 +1320,6 @@
           </w:p>
         </w:tc>
       </w:tr>
-      <w:tr>
-        <w:tc>
-          <w:tcPr>
-            <w:tcW w:w="1915" w:type="dxa"/>
-          </w:tcPr>
-          <w:p>
-            <w:pPr>
-              <w:pStyle w:val="NoSpacing"/>
-            </w:pPr>
-          </w:p>
-        </w:tc>
-        <w:tc>
-          <w:tcPr>
-            <w:tcW w:w="1915" w:type="dxa"/>
-          </w:tcPr>
-          <w:p>
-            <w:pPr>
-              <w:pStyle w:val="NoSpacing"/>
-              <w:jc w:val="center"/>
-            </w:pPr>
-          </w:p>
-        </w:tc>
-        <w:tc>
-          <w:tcPr>
-            <w:tcW w:w="1915" w:type="dxa"/>
-          </w:tcPr>
-          <w:p>
-            <w:pPr>
-              <w:pStyle w:val="NoSpacing"/>
-              <w:jc w:val="center"/>
-            </w:pPr>
-          </w:p>
-        </w:tc>
-        <w:tc>
-          <w:tcPr>
-            <w:tcW w:w="1915" w:type="dxa"/>
-          </w:tcPr>
-          <w:p>
-            <w:pPr>
-              <w:pStyle w:val="NoSpacing"/>
-              <w:jc w:val="center"/>
-            </w:pPr>
-          </w:p>
-        </w:tc>
-        <w:tc>
-          <w:tcPr>
-            <w:tcW w:w="1916" w:type="dxa"/>
-          </w:tcPr>
-          <w:p>
-            <w:pPr>
-              <w:pStyle w:val="NoSpacing"/>
-              <w:jc w:val="center"/>
-            </w:pPr>
-          </w:p>
-        </w:tc>
-      </w:tr>
     </w:tbl>
     <w:p/>
     <w:p>
@@ -1413,7 +1394,13 @@
         <w:t xml:space="preserve">Take our design documents of our GUI that we created in Photoshop and implement it into C# code. After </w:t>
       </w:r>
       <w:r>
-        <w:t>completing the implementation, we will present it to Dan Ballesty for review and critique.</w:t>
+        <w:t xml:space="preserve">completing the implementation, we will present it to Dan </w:t>
+      </w:r>
+      <w:r>
+        <w:t xml:space="preserve">Ballesty </w:t>
+      </w:r>
+      <w:r>
+        <w:t>for review and critique.</w:t>
       </w:r>
     </w:p>
     <w:p>
@@ -1463,6 +1450,8 @@
       <w:pPr>
         <w:pStyle w:val="NoSpacing"/>
       </w:pPr>
+      <w:bookmarkStart w:id="0" w:name="_GoBack"/>
+      <w:bookmarkEnd w:id="0"/>
     </w:p>
     <w:p>
       <w:pPr>
@@ -1583,6 +1572,16 @@
     <w:p>
       <w:pPr>
         <w:pStyle w:val="NoSpacing"/>
+      </w:pPr>
+    </w:p>
+    <w:p>
+      <w:pPr>
+        <w:pStyle w:val="NoSpacing"/>
+      </w:pPr>
+    </w:p>
+    <w:p>
+      <w:pPr>
+        <w:pStyle w:val="NoSpacing"/>
         <w:jc w:val="center"/>
         <w:rPr>
           <w:b/>
@@ -1594,7 +1593,6 @@
           <w:b/>
           <w:u w:val="single"/>
         </w:rPr>
-        <w:lastRenderedPageBreak/>
         <w:t>Sponsor Evaluation</w:t>
       </w:r>
     </w:p>
@@ -1629,7 +1627,7 @@
           <w:bottom w:w="15" w:type="dxa"/>
           <w:right w:w="15" w:type="dxa"/>
         </w:tblCellMar>
-        <w:tblLook w:val="04A0"/>
+        <w:tblLook w:val="04A0" w:firstRow="1" w:lastRow="0" w:firstColumn="1" w:lastColumn="0" w:noHBand="0" w:noVBand="1"/>
       </w:tblPr>
       <w:tblGrid>
         <w:gridCol w:w="1785"/>
@@ -1652,6 +1650,7 @@
       </w:tblGrid>
       <w:tr>
         <w:trPr>
+          <w:trHeight w:val="474"/>
           <w:tblCellSpacing w:w="15" w:type="dxa"/>
         </w:trPr>
         <w:tc>
@@ -3307,6 +3306,7 @@
       </w:tr>
       <w:tr>
         <w:trPr>
+          <w:trHeight w:val="441"/>
           <w:tblCellSpacing w:w="15" w:type="dxa"/>
         </w:trPr>
         <w:tc>
@@ -3854,838 +3854,32 @@
           </w:p>
         </w:tc>
       </w:tr>
-      <w:tr>
-        <w:trPr>
-          <w:tblCellSpacing w:w="15" w:type="dxa"/>
-        </w:trPr>
-        <w:tc>
-          <w:tcPr>
-            <w:tcW w:w="0" w:type="auto"/>
-            <w:tcBorders>
-              <w:top w:val="outset" w:sz="6" w:space="0" w:color="auto"/>
-              <w:left w:val="outset" w:sz="6" w:space="0" w:color="auto"/>
-              <w:bottom w:val="outset" w:sz="6" w:space="0" w:color="auto"/>
-              <w:right w:val="outset" w:sz="6" w:space="0" w:color="auto"/>
-            </w:tcBorders>
-            <w:vAlign w:val="center"/>
-            <w:hideMark/>
-          </w:tcPr>
-          <w:p>
-            <w:pPr>
-              <w:spacing w:after="0" w:line="240" w:lineRule="auto"/>
-              <w:jc w:val="center"/>
-              <w:rPr>
-                <w:rFonts w:ascii="Times New Roman" w:eastAsia="Times New Roman" w:hAnsi="Times New Roman" w:cs="Times New Roman"/>
-                <w:sz w:val="24"/>
-                <w:szCs w:val="24"/>
-              </w:rPr>
-            </w:pPr>
-          </w:p>
-        </w:tc>
-        <w:tc>
-          <w:tcPr>
-            <w:tcW w:w="0" w:type="auto"/>
-            <w:tcBorders>
-              <w:top w:val="outset" w:sz="6" w:space="0" w:color="auto"/>
-              <w:left w:val="outset" w:sz="6" w:space="0" w:color="auto"/>
-              <w:bottom w:val="outset" w:sz="6" w:space="0" w:color="auto"/>
-              <w:right w:val="outset" w:sz="6" w:space="0" w:color="auto"/>
-            </w:tcBorders>
-            <w:vAlign w:val="center"/>
-            <w:hideMark/>
-          </w:tcPr>
-          <w:p>
-            <w:pPr>
-              <w:spacing w:after="0" w:line="240" w:lineRule="auto"/>
-              <w:jc w:val="center"/>
-              <w:rPr>
-                <w:rFonts w:ascii="Times New Roman" w:eastAsia="Times New Roman" w:hAnsi="Times New Roman" w:cs="Times New Roman"/>
-                <w:sz w:val="24"/>
-                <w:szCs w:val="24"/>
-              </w:rPr>
-            </w:pPr>
-          </w:p>
-        </w:tc>
-        <w:tc>
-          <w:tcPr>
-            <w:tcW w:w="0" w:type="auto"/>
-            <w:tcBorders>
-              <w:top w:val="outset" w:sz="6" w:space="0" w:color="auto"/>
-              <w:left w:val="outset" w:sz="6" w:space="0" w:color="auto"/>
-              <w:bottom w:val="outset" w:sz="6" w:space="0" w:color="auto"/>
-              <w:right w:val="outset" w:sz="6" w:space="0" w:color="auto"/>
-            </w:tcBorders>
-            <w:vAlign w:val="center"/>
-            <w:hideMark/>
-          </w:tcPr>
-          <w:p>
-            <w:pPr>
-              <w:spacing w:after="0" w:line="240" w:lineRule="auto"/>
-              <w:jc w:val="center"/>
-              <w:rPr>
-                <w:rFonts w:ascii="Times New Roman" w:eastAsia="Times New Roman" w:hAnsi="Times New Roman" w:cs="Times New Roman"/>
-                <w:sz w:val="24"/>
-                <w:szCs w:val="24"/>
-              </w:rPr>
-            </w:pPr>
-          </w:p>
-        </w:tc>
-        <w:tc>
-          <w:tcPr>
-            <w:tcW w:w="0" w:type="auto"/>
-            <w:tcBorders>
-              <w:top w:val="outset" w:sz="6" w:space="0" w:color="auto"/>
-              <w:left w:val="outset" w:sz="6" w:space="0" w:color="auto"/>
-              <w:bottom w:val="outset" w:sz="6" w:space="0" w:color="auto"/>
-              <w:right w:val="outset" w:sz="6" w:space="0" w:color="auto"/>
-            </w:tcBorders>
-            <w:vAlign w:val="center"/>
-            <w:hideMark/>
-          </w:tcPr>
-          <w:p>
-            <w:pPr>
-              <w:spacing w:after="0" w:line="240" w:lineRule="auto"/>
-              <w:jc w:val="center"/>
-              <w:rPr>
-                <w:rFonts w:ascii="Times New Roman" w:eastAsia="Times New Roman" w:hAnsi="Times New Roman" w:cs="Times New Roman"/>
-                <w:sz w:val="24"/>
-                <w:szCs w:val="24"/>
-              </w:rPr>
-            </w:pPr>
-          </w:p>
-        </w:tc>
-        <w:tc>
-          <w:tcPr>
-            <w:tcW w:w="0" w:type="auto"/>
-            <w:tcBorders>
-              <w:top w:val="outset" w:sz="6" w:space="0" w:color="auto"/>
-              <w:left w:val="outset" w:sz="6" w:space="0" w:color="auto"/>
-              <w:bottom w:val="outset" w:sz="6" w:space="0" w:color="auto"/>
-              <w:right w:val="outset" w:sz="6" w:space="0" w:color="auto"/>
-            </w:tcBorders>
-            <w:vAlign w:val="center"/>
-            <w:hideMark/>
-          </w:tcPr>
-          <w:p>
-            <w:pPr>
-              <w:spacing w:after="0" w:line="240" w:lineRule="auto"/>
-              <w:jc w:val="center"/>
-              <w:rPr>
-                <w:rFonts w:ascii="Times New Roman" w:eastAsia="Times New Roman" w:hAnsi="Times New Roman" w:cs="Times New Roman"/>
-                <w:sz w:val="24"/>
-                <w:szCs w:val="24"/>
-              </w:rPr>
-            </w:pPr>
-          </w:p>
-        </w:tc>
-        <w:tc>
-          <w:tcPr>
-            <w:tcW w:w="0" w:type="auto"/>
-            <w:tcBorders>
-              <w:top w:val="outset" w:sz="6" w:space="0" w:color="auto"/>
-              <w:left w:val="outset" w:sz="6" w:space="0" w:color="auto"/>
-              <w:bottom w:val="outset" w:sz="6" w:space="0" w:color="auto"/>
-              <w:right w:val="outset" w:sz="6" w:space="0" w:color="auto"/>
-            </w:tcBorders>
-            <w:vAlign w:val="center"/>
-            <w:hideMark/>
-          </w:tcPr>
-          <w:p>
-            <w:pPr>
-              <w:spacing w:after="0" w:line="240" w:lineRule="auto"/>
-              <w:jc w:val="center"/>
-              <w:rPr>
-                <w:rFonts w:ascii="Times New Roman" w:eastAsia="Times New Roman" w:hAnsi="Times New Roman" w:cs="Times New Roman"/>
-                <w:sz w:val="24"/>
-                <w:szCs w:val="24"/>
-              </w:rPr>
-            </w:pPr>
-          </w:p>
-        </w:tc>
-        <w:tc>
-          <w:tcPr>
-            <w:tcW w:w="0" w:type="auto"/>
-            <w:tcBorders>
-              <w:top w:val="outset" w:sz="6" w:space="0" w:color="auto"/>
-              <w:left w:val="outset" w:sz="6" w:space="0" w:color="auto"/>
-              <w:bottom w:val="outset" w:sz="6" w:space="0" w:color="auto"/>
-              <w:right w:val="outset" w:sz="6" w:space="0" w:color="auto"/>
-            </w:tcBorders>
-            <w:vAlign w:val="center"/>
-            <w:hideMark/>
-          </w:tcPr>
-          <w:p>
-            <w:pPr>
-              <w:spacing w:after="0" w:line="240" w:lineRule="auto"/>
-              <w:jc w:val="center"/>
-              <w:rPr>
-                <w:rFonts w:ascii="Times New Roman" w:eastAsia="Times New Roman" w:hAnsi="Times New Roman" w:cs="Times New Roman"/>
-                <w:sz w:val="24"/>
-                <w:szCs w:val="24"/>
-              </w:rPr>
-            </w:pPr>
-          </w:p>
-        </w:tc>
-        <w:tc>
-          <w:tcPr>
-            <w:tcW w:w="0" w:type="auto"/>
-            <w:tcBorders>
-              <w:top w:val="outset" w:sz="6" w:space="0" w:color="auto"/>
-              <w:left w:val="outset" w:sz="6" w:space="0" w:color="auto"/>
-              <w:bottom w:val="outset" w:sz="6" w:space="0" w:color="auto"/>
-              <w:right w:val="outset" w:sz="6" w:space="0" w:color="auto"/>
-            </w:tcBorders>
-            <w:vAlign w:val="center"/>
-            <w:hideMark/>
-          </w:tcPr>
-          <w:p>
-            <w:pPr>
-              <w:spacing w:after="0" w:line="240" w:lineRule="auto"/>
-              <w:jc w:val="center"/>
-              <w:rPr>
-                <w:rFonts w:ascii="Times New Roman" w:eastAsia="Times New Roman" w:hAnsi="Times New Roman" w:cs="Times New Roman"/>
-                <w:sz w:val="24"/>
-                <w:szCs w:val="24"/>
-              </w:rPr>
-            </w:pPr>
-          </w:p>
-        </w:tc>
-        <w:tc>
-          <w:tcPr>
-            <w:tcW w:w="0" w:type="auto"/>
-            <w:tcBorders>
-              <w:top w:val="outset" w:sz="6" w:space="0" w:color="auto"/>
-              <w:left w:val="outset" w:sz="6" w:space="0" w:color="auto"/>
-              <w:bottom w:val="outset" w:sz="6" w:space="0" w:color="auto"/>
-              <w:right w:val="outset" w:sz="6" w:space="0" w:color="auto"/>
-            </w:tcBorders>
-            <w:vAlign w:val="center"/>
-            <w:hideMark/>
-          </w:tcPr>
-          <w:p>
-            <w:pPr>
-              <w:spacing w:after="0" w:line="240" w:lineRule="auto"/>
-              <w:jc w:val="center"/>
-              <w:rPr>
-                <w:rFonts w:ascii="Times New Roman" w:eastAsia="Times New Roman" w:hAnsi="Times New Roman" w:cs="Times New Roman"/>
-                <w:sz w:val="24"/>
-                <w:szCs w:val="24"/>
-              </w:rPr>
-            </w:pPr>
-          </w:p>
-        </w:tc>
-        <w:tc>
-          <w:tcPr>
-            <w:tcW w:w="0" w:type="auto"/>
-            <w:tcBorders>
-              <w:top w:val="outset" w:sz="6" w:space="0" w:color="auto"/>
-              <w:left w:val="outset" w:sz="6" w:space="0" w:color="auto"/>
-              <w:bottom w:val="outset" w:sz="6" w:space="0" w:color="auto"/>
-              <w:right w:val="outset" w:sz="6" w:space="0" w:color="auto"/>
-            </w:tcBorders>
-            <w:vAlign w:val="center"/>
-            <w:hideMark/>
-          </w:tcPr>
-          <w:p>
-            <w:pPr>
-              <w:spacing w:after="0" w:line="240" w:lineRule="auto"/>
-              <w:jc w:val="center"/>
-              <w:rPr>
-                <w:rFonts w:ascii="Times New Roman" w:eastAsia="Times New Roman" w:hAnsi="Times New Roman" w:cs="Times New Roman"/>
-                <w:sz w:val="24"/>
-                <w:szCs w:val="24"/>
-              </w:rPr>
-            </w:pPr>
-          </w:p>
-        </w:tc>
-        <w:tc>
-          <w:tcPr>
-            <w:tcW w:w="0" w:type="auto"/>
-            <w:tcBorders>
-              <w:top w:val="outset" w:sz="6" w:space="0" w:color="auto"/>
-              <w:left w:val="outset" w:sz="6" w:space="0" w:color="auto"/>
-              <w:bottom w:val="outset" w:sz="6" w:space="0" w:color="auto"/>
-              <w:right w:val="outset" w:sz="6" w:space="0" w:color="auto"/>
-            </w:tcBorders>
-            <w:vAlign w:val="center"/>
-            <w:hideMark/>
-          </w:tcPr>
-          <w:p>
-            <w:pPr>
-              <w:spacing w:after="0" w:line="240" w:lineRule="auto"/>
-              <w:jc w:val="center"/>
-              <w:rPr>
-                <w:rFonts w:ascii="Times New Roman" w:eastAsia="Times New Roman" w:hAnsi="Times New Roman" w:cs="Times New Roman"/>
-                <w:sz w:val="24"/>
-                <w:szCs w:val="24"/>
-              </w:rPr>
-            </w:pPr>
-          </w:p>
-        </w:tc>
-        <w:tc>
-          <w:tcPr>
-            <w:tcW w:w="0" w:type="auto"/>
-            <w:tcBorders>
-              <w:top w:val="outset" w:sz="6" w:space="0" w:color="auto"/>
-              <w:left w:val="outset" w:sz="6" w:space="0" w:color="auto"/>
-              <w:bottom w:val="outset" w:sz="6" w:space="0" w:color="auto"/>
-              <w:right w:val="outset" w:sz="6" w:space="0" w:color="auto"/>
-            </w:tcBorders>
-            <w:vAlign w:val="center"/>
-            <w:hideMark/>
-          </w:tcPr>
-          <w:p>
-            <w:pPr>
-              <w:spacing w:after="0" w:line="240" w:lineRule="auto"/>
-              <w:jc w:val="center"/>
-              <w:rPr>
-                <w:rFonts w:ascii="Times New Roman" w:eastAsia="Times New Roman" w:hAnsi="Times New Roman" w:cs="Times New Roman"/>
-                <w:sz w:val="24"/>
-                <w:szCs w:val="24"/>
-              </w:rPr>
-            </w:pPr>
-          </w:p>
-        </w:tc>
-        <w:tc>
-          <w:tcPr>
-            <w:tcW w:w="0" w:type="auto"/>
-            <w:tcBorders>
-              <w:top w:val="outset" w:sz="6" w:space="0" w:color="auto"/>
-              <w:left w:val="outset" w:sz="6" w:space="0" w:color="auto"/>
-              <w:bottom w:val="outset" w:sz="6" w:space="0" w:color="auto"/>
-              <w:right w:val="outset" w:sz="6" w:space="0" w:color="auto"/>
-            </w:tcBorders>
-            <w:vAlign w:val="center"/>
-            <w:hideMark/>
-          </w:tcPr>
-          <w:p>
-            <w:pPr>
-              <w:spacing w:after="0" w:line="240" w:lineRule="auto"/>
-              <w:jc w:val="center"/>
-              <w:rPr>
-                <w:rFonts w:ascii="Times New Roman" w:eastAsia="Times New Roman" w:hAnsi="Times New Roman" w:cs="Times New Roman"/>
-                <w:sz w:val="24"/>
-                <w:szCs w:val="24"/>
-              </w:rPr>
-            </w:pPr>
-          </w:p>
-        </w:tc>
-        <w:tc>
-          <w:tcPr>
-            <w:tcW w:w="0" w:type="auto"/>
-            <w:tcBorders>
-              <w:top w:val="outset" w:sz="6" w:space="0" w:color="auto"/>
-              <w:left w:val="outset" w:sz="6" w:space="0" w:color="auto"/>
-              <w:bottom w:val="outset" w:sz="6" w:space="0" w:color="auto"/>
-              <w:right w:val="outset" w:sz="6" w:space="0" w:color="auto"/>
-            </w:tcBorders>
-            <w:vAlign w:val="center"/>
-            <w:hideMark/>
-          </w:tcPr>
-          <w:p>
-            <w:pPr>
-              <w:spacing w:after="0" w:line="240" w:lineRule="auto"/>
-              <w:jc w:val="center"/>
-              <w:rPr>
-                <w:rFonts w:ascii="Times New Roman" w:eastAsia="Times New Roman" w:hAnsi="Times New Roman" w:cs="Times New Roman"/>
-                <w:sz w:val="24"/>
-                <w:szCs w:val="24"/>
-              </w:rPr>
-            </w:pPr>
-          </w:p>
-        </w:tc>
-        <w:tc>
-          <w:tcPr>
-            <w:tcW w:w="0" w:type="auto"/>
-            <w:tcBorders>
-              <w:top w:val="outset" w:sz="6" w:space="0" w:color="auto"/>
-              <w:left w:val="outset" w:sz="6" w:space="0" w:color="auto"/>
-              <w:bottom w:val="outset" w:sz="6" w:space="0" w:color="auto"/>
-              <w:right w:val="outset" w:sz="6" w:space="0" w:color="auto"/>
-            </w:tcBorders>
-            <w:vAlign w:val="center"/>
-            <w:hideMark/>
-          </w:tcPr>
-          <w:p>
-            <w:pPr>
-              <w:spacing w:after="0" w:line="240" w:lineRule="auto"/>
-              <w:jc w:val="center"/>
-              <w:rPr>
-                <w:rFonts w:ascii="Times New Roman" w:eastAsia="Times New Roman" w:hAnsi="Times New Roman" w:cs="Times New Roman"/>
-                <w:sz w:val="24"/>
-                <w:szCs w:val="24"/>
-              </w:rPr>
-            </w:pPr>
-          </w:p>
-        </w:tc>
-        <w:tc>
-          <w:tcPr>
-            <w:tcW w:w="0" w:type="auto"/>
-            <w:tcBorders>
-              <w:top w:val="outset" w:sz="6" w:space="0" w:color="auto"/>
-              <w:left w:val="outset" w:sz="6" w:space="0" w:color="auto"/>
-              <w:bottom w:val="outset" w:sz="6" w:space="0" w:color="auto"/>
-              <w:right w:val="outset" w:sz="6" w:space="0" w:color="auto"/>
-            </w:tcBorders>
-            <w:vAlign w:val="center"/>
-            <w:hideMark/>
-          </w:tcPr>
-          <w:p>
-            <w:pPr>
-              <w:spacing w:after="0" w:line="240" w:lineRule="auto"/>
-              <w:jc w:val="center"/>
-              <w:rPr>
-                <w:rFonts w:ascii="Times New Roman" w:eastAsia="Times New Roman" w:hAnsi="Times New Roman" w:cs="Times New Roman"/>
-                <w:sz w:val="24"/>
-                <w:szCs w:val="24"/>
-              </w:rPr>
-            </w:pPr>
-          </w:p>
-        </w:tc>
-        <w:tc>
-          <w:tcPr>
-            <w:tcW w:w="0" w:type="auto"/>
-            <w:tcBorders>
-              <w:top w:val="outset" w:sz="6" w:space="0" w:color="auto"/>
-              <w:left w:val="outset" w:sz="6" w:space="0" w:color="auto"/>
-              <w:bottom w:val="outset" w:sz="6" w:space="0" w:color="auto"/>
-              <w:right w:val="outset" w:sz="6" w:space="0" w:color="auto"/>
-            </w:tcBorders>
-            <w:vAlign w:val="center"/>
-            <w:hideMark/>
-          </w:tcPr>
-          <w:p>
-            <w:pPr>
-              <w:spacing w:after="0" w:line="240" w:lineRule="auto"/>
-              <w:jc w:val="center"/>
-              <w:rPr>
-                <w:rFonts w:ascii="Times New Roman" w:eastAsia="Times New Roman" w:hAnsi="Times New Roman" w:cs="Times New Roman"/>
-                <w:sz w:val="24"/>
-                <w:szCs w:val="24"/>
-              </w:rPr>
-            </w:pPr>
-          </w:p>
-        </w:tc>
-      </w:tr>
-      <w:tr>
-        <w:trPr>
-          <w:tblCellSpacing w:w="15" w:type="dxa"/>
-        </w:trPr>
-        <w:tc>
-          <w:tcPr>
-            <w:tcW w:w="0" w:type="auto"/>
-            <w:tcBorders>
-              <w:top w:val="outset" w:sz="6" w:space="0" w:color="auto"/>
-              <w:left w:val="outset" w:sz="6" w:space="0" w:color="auto"/>
-              <w:bottom w:val="outset" w:sz="6" w:space="0" w:color="auto"/>
-              <w:right w:val="outset" w:sz="6" w:space="0" w:color="auto"/>
-            </w:tcBorders>
-            <w:vAlign w:val="center"/>
-            <w:hideMark/>
-          </w:tcPr>
-          <w:p>
-            <w:pPr>
-              <w:spacing w:after="0" w:line="240" w:lineRule="auto"/>
-              <w:jc w:val="center"/>
-              <w:rPr>
-                <w:rFonts w:ascii="Times New Roman" w:eastAsia="Times New Roman" w:hAnsi="Times New Roman" w:cs="Times New Roman"/>
-                <w:sz w:val="24"/>
-                <w:szCs w:val="24"/>
-              </w:rPr>
-            </w:pPr>
-          </w:p>
-        </w:tc>
-        <w:tc>
-          <w:tcPr>
-            <w:tcW w:w="0" w:type="auto"/>
-            <w:tcBorders>
-              <w:top w:val="outset" w:sz="6" w:space="0" w:color="auto"/>
-              <w:left w:val="outset" w:sz="6" w:space="0" w:color="auto"/>
-              <w:bottom w:val="outset" w:sz="6" w:space="0" w:color="auto"/>
-              <w:right w:val="outset" w:sz="6" w:space="0" w:color="auto"/>
-            </w:tcBorders>
-            <w:vAlign w:val="center"/>
-            <w:hideMark/>
-          </w:tcPr>
-          <w:p>
-            <w:pPr>
-              <w:spacing w:after="0" w:line="240" w:lineRule="auto"/>
-              <w:jc w:val="center"/>
-              <w:rPr>
-                <w:rFonts w:ascii="Times New Roman" w:eastAsia="Times New Roman" w:hAnsi="Times New Roman" w:cs="Times New Roman"/>
-                <w:sz w:val="24"/>
-                <w:szCs w:val="24"/>
-              </w:rPr>
-            </w:pPr>
-          </w:p>
-        </w:tc>
-        <w:tc>
-          <w:tcPr>
-            <w:tcW w:w="0" w:type="auto"/>
-            <w:tcBorders>
-              <w:top w:val="outset" w:sz="6" w:space="0" w:color="auto"/>
-              <w:left w:val="outset" w:sz="6" w:space="0" w:color="auto"/>
-              <w:bottom w:val="outset" w:sz="6" w:space="0" w:color="auto"/>
-              <w:right w:val="outset" w:sz="6" w:space="0" w:color="auto"/>
-            </w:tcBorders>
-            <w:vAlign w:val="center"/>
-            <w:hideMark/>
-          </w:tcPr>
-          <w:p>
-            <w:pPr>
-              <w:spacing w:after="0" w:line="240" w:lineRule="auto"/>
-              <w:jc w:val="center"/>
-              <w:rPr>
-                <w:rFonts w:ascii="Times New Roman" w:eastAsia="Times New Roman" w:hAnsi="Times New Roman" w:cs="Times New Roman"/>
-                <w:sz w:val="24"/>
-                <w:szCs w:val="24"/>
-              </w:rPr>
-            </w:pPr>
-          </w:p>
-        </w:tc>
-        <w:tc>
-          <w:tcPr>
-            <w:tcW w:w="0" w:type="auto"/>
-            <w:tcBorders>
-              <w:top w:val="outset" w:sz="6" w:space="0" w:color="auto"/>
-              <w:left w:val="outset" w:sz="6" w:space="0" w:color="auto"/>
-              <w:bottom w:val="outset" w:sz="6" w:space="0" w:color="auto"/>
-              <w:right w:val="outset" w:sz="6" w:space="0" w:color="auto"/>
-            </w:tcBorders>
-            <w:vAlign w:val="center"/>
-            <w:hideMark/>
-          </w:tcPr>
-          <w:p>
-            <w:pPr>
-              <w:spacing w:after="0" w:line="240" w:lineRule="auto"/>
-              <w:jc w:val="center"/>
-              <w:rPr>
-                <w:rFonts w:ascii="Times New Roman" w:eastAsia="Times New Roman" w:hAnsi="Times New Roman" w:cs="Times New Roman"/>
-                <w:sz w:val="24"/>
-                <w:szCs w:val="24"/>
-              </w:rPr>
-            </w:pPr>
-          </w:p>
-        </w:tc>
-        <w:tc>
-          <w:tcPr>
-            <w:tcW w:w="0" w:type="auto"/>
-            <w:tcBorders>
-              <w:top w:val="outset" w:sz="6" w:space="0" w:color="auto"/>
-              <w:left w:val="outset" w:sz="6" w:space="0" w:color="auto"/>
-              <w:bottom w:val="outset" w:sz="6" w:space="0" w:color="auto"/>
-              <w:right w:val="outset" w:sz="6" w:space="0" w:color="auto"/>
-            </w:tcBorders>
-            <w:vAlign w:val="center"/>
-            <w:hideMark/>
-          </w:tcPr>
-          <w:p>
-            <w:pPr>
-              <w:spacing w:after="0" w:line="240" w:lineRule="auto"/>
-              <w:jc w:val="center"/>
-              <w:rPr>
-                <w:rFonts w:ascii="Times New Roman" w:eastAsia="Times New Roman" w:hAnsi="Times New Roman" w:cs="Times New Roman"/>
-                <w:sz w:val="24"/>
-                <w:szCs w:val="24"/>
-              </w:rPr>
-            </w:pPr>
-          </w:p>
-        </w:tc>
-        <w:tc>
-          <w:tcPr>
-            <w:tcW w:w="0" w:type="auto"/>
-            <w:tcBorders>
-              <w:top w:val="outset" w:sz="6" w:space="0" w:color="auto"/>
-              <w:left w:val="outset" w:sz="6" w:space="0" w:color="auto"/>
-              <w:bottom w:val="outset" w:sz="6" w:space="0" w:color="auto"/>
-              <w:right w:val="outset" w:sz="6" w:space="0" w:color="auto"/>
-            </w:tcBorders>
-            <w:vAlign w:val="center"/>
-            <w:hideMark/>
-          </w:tcPr>
-          <w:p>
-            <w:pPr>
-              <w:spacing w:after="0" w:line="240" w:lineRule="auto"/>
-              <w:jc w:val="center"/>
-              <w:rPr>
-                <w:rFonts w:ascii="Times New Roman" w:eastAsia="Times New Roman" w:hAnsi="Times New Roman" w:cs="Times New Roman"/>
-                <w:sz w:val="24"/>
-                <w:szCs w:val="24"/>
-              </w:rPr>
-            </w:pPr>
-          </w:p>
-        </w:tc>
-        <w:tc>
-          <w:tcPr>
-            <w:tcW w:w="0" w:type="auto"/>
-            <w:tcBorders>
-              <w:top w:val="outset" w:sz="6" w:space="0" w:color="auto"/>
-              <w:left w:val="outset" w:sz="6" w:space="0" w:color="auto"/>
-              <w:bottom w:val="outset" w:sz="6" w:space="0" w:color="auto"/>
-              <w:right w:val="outset" w:sz="6" w:space="0" w:color="auto"/>
-            </w:tcBorders>
-            <w:vAlign w:val="center"/>
-            <w:hideMark/>
-          </w:tcPr>
-          <w:p>
-            <w:pPr>
-              <w:spacing w:after="0" w:line="240" w:lineRule="auto"/>
-              <w:jc w:val="center"/>
-              <w:rPr>
-                <w:rFonts w:ascii="Times New Roman" w:eastAsia="Times New Roman" w:hAnsi="Times New Roman" w:cs="Times New Roman"/>
-                <w:sz w:val="24"/>
-                <w:szCs w:val="24"/>
-              </w:rPr>
-            </w:pPr>
-          </w:p>
-        </w:tc>
-        <w:tc>
-          <w:tcPr>
-            <w:tcW w:w="0" w:type="auto"/>
-            <w:tcBorders>
-              <w:top w:val="outset" w:sz="6" w:space="0" w:color="auto"/>
-              <w:left w:val="outset" w:sz="6" w:space="0" w:color="auto"/>
-              <w:bottom w:val="outset" w:sz="6" w:space="0" w:color="auto"/>
-              <w:right w:val="outset" w:sz="6" w:space="0" w:color="auto"/>
-            </w:tcBorders>
-            <w:vAlign w:val="center"/>
-            <w:hideMark/>
-          </w:tcPr>
-          <w:p>
-            <w:pPr>
-              <w:spacing w:after="0" w:line="240" w:lineRule="auto"/>
-              <w:jc w:val="center"/>
-              <w:rPr>
-                <w:rFonts w:ascii="Times New Roman" w:eastAsia="Times New Roman" w:hAnsi="Times New Roman" w:cs="Times New Roman"/>
-                <w:sz w:val="24"/>
-                <w:szCs w:val="24"/>
-              </w:rPr>
-            </w:pPr>
-          </w:p>
-        </w:tc>
-        <w:tc>
-          <w:tcPr>
-            <w:tcW w:w="0" w:type="auto"/>
-            <w:tcBorders>
-              <w:top w:val="outset" w:sz="6" w:space="0" w:color="auto"/>
-              <w:left w:val="outset" w:sz="6" w:space="0" w:color="auto"/>
-              <w:bottom w:val="outset" w:sz="6" w:space="0" w:color="auto"/>
-              <w:right w:val="outset" w:sz="6" w:space="0" w:color="auto"/>
-            </w:tcBorders>
-            <w:vAlign w:val="center"/>
-            <w:hideMark/>
-          </w:tcPr>
-          <w:p>
-            <w:pPr>
-              <w:spacing w:after="0" w:line="240" w:lineRule="auto"/>
-              <w:jc w:val="center"/>
-              <w:rPr>
-                <w:rFonts w:ascii="Times New Roman" w:eastAsia="Times New Roman" w:hAnsi="Times New Roman" w:cs="Times New Roman"/>
-                <w:sz w:val="24"/>
-                <w:szCs w:val="24"/>
-              </w:rPr>
-            </w:pPr>
-          </w:p>
-        </w:tc>
-        <w:tc>
-          <w:tcPr>
-            <w:tcW w:w="0" w:type="auto"/>
-            <w:tcBorders>
-              <w:top w:val="outset" w:sz="6" w:space="0" w:color="auto"/>
-              <w:left w:val="outset" w:sz="6" w:space="0" w:color="auto"/>
-              <w:bottom w:val="outset" w:sz="6" w:space="0" w:color="auto"/>
-              <w:right w:val="outset" w:sz="6" w:space="0" w:color="auto"/>
-            </w:tcBorders>
-            <w:vAlign w:val="center"/>
-            <w:hideMark/>
-          </w:tcPr>
-          <w:p>
-            <w:pPr>
-              <w:spacing w:after="0" w:line="240" w:lineRule="auto"/>
-              <w:jc w:val="center"/>
-              <w:rPr>
-                <w:rFonts w:ascii="Times New Roman" w:eastAsia="Times New Roman" w:hAnsi="Times New Roman" w:cs="Times New Roman"/>
-                <w:sz w:val="24"/>
-                <w:szCs w:val="24"/>
-              </w:rPr>
-            </w:pPr>
-          </w:p>
-        </w:tc>
-        <w:tc>
-          <w:tcPr>
-            <w:tcW w:w="0" w:type="auto"/>
-            <w:tcBorders>
-              <w:top w:val="outset" w:sz="6" w:space="0" w:color="auto"/>
-              <w:left w:val="outset" w:sz="6" w:space="0" w:color="auto"/>
-              <w:bottom w:val="outset" w:sz="6" w:space="0" w:color="auto"/>
-              <w:right w:val="outset" w:sz="6" w:space="0" w:color="auto"/>
-            </w:tcBorders>
-            <w:vAlign w:val="center"/>
-            <w:hideMark/>
-          </w:tcPr>
-          <w:p>
-            <w:pPr>
-              <w:spacing w:after="0" w:line="240" w:lineRule="auto"/>
-              <w:jc w:val="center"/>
-              <w:rPr>
-                <w:rFonts w:ascii="Times New Roman" w:eastAsia="Times New Roman" w:hAnsi="Times New Roman" w:cs="Times New Roman"/>
-                <w:sz w:val="24"/>
-                <w:szCs w:val="24"/>
-              </w:rPr>
-            </w:pPr>
-          </w:p>
-        </w:tc>
-        <w:tc>
-          <w:tcPr>
-            <w:tcW w:w="0" w:type="auto"/>
-            <w:tcBorders>
-              <w:top w:val="outset" w:sz="6" w:space="0" w:color="auto"/>
-              <w:left w:val="outset" w:sz="6" w:space="0" w:color="auto"/>
-              <w:bottom w:val="outset" w:sz="6" w:space="0" w:color="auto"/>
-              <w:right w:val="outset" w:sz="6" w:space="0" w:color="auto"/>
-            </w:tcBorders>
-            <w:vAlign w:val="center"/>
-            <w:hideMark/>
-          </w:tcPr>
-          <w:p>
-            <w:pPr>
-              <w:spacing w:after="0" w:line="240" w:lineRule="auto"/>
-              <w:jc w:val="center"/>
-              <w:rPr>
-                <w:rFonts w:ascii="Times New Roman" w:eastAsia="Times New Roman" w:hAnsi="Times New Roman" w:cs="Times New Roman"/>
-                <w:sz w:val="24"/>
-                <w:szCs w:val="24"/>
-              </w:rPr>
-            </w:pPr>
-          </w:p>
-        </w:tc>
-        <w:tc>
-          <w:tcPr>
-            <w:tcW w:w="0" w:type="auto"/>
-            <w:tcBorders>
-              <w:top w:val="outset" w:sz="6" w:space="0" w:color="auto"/>
-              <w:left w:val="outset" w:sz="6" w:space="0" w:color="auto"/>
-              <w:bottom w:val="outset" w:sz="6" w:space="0" w:color="auto"/>
-              <w:right w:val="outset" w:sz="6" w:space="0" w:color="auto"/>
-            </w:tcBorders>
-            <w:vAlign w:val="center"/>
-            <w:hideMark/>
-          </w:tcPr>
-          <w:p>
-            <w:pPr>
-              <w:spacing w:after="0" w:line="240" w:lineRule="auto"/>
-              <w:jc w:val="center"/>
-              <w:rPr>
-                <w:rFonts w:ascii="Times New Roman" w:eastAsia="Times New Roman" w:hAnsi="Times New Roman" w:cs="Times New Roman"/>
-                <w:sz w:val="24"/>
-                <w:szCs w:val="24"/>
-              </w:rPr>
-            </w:pPr>
-          </w:p>
-        </w:tc>
-        <w:tc>
-          <w:tcPr>
-            <w:tcW w:w="0" w:type="auto"/>
-            <w:tcBorders>
-              <w:top w:val="outset" w:sz="6" w:space="0" w:color="auto"/>
-              <w:left w:val="outset" w:sz="6" w:space="0" w:color="auto"/>
-              <w:bottom w:val="outset" w:sz="6" w:space="0" w:color="auto"/>
-              <w:right w:val="outset" w:sz="6" w:space="0" w:color="auto"/>
-            </w:tcBorders>
-            <w:vAlign w:val="center"/>
-            <w:hideMark/>
-          </w:tcPr>
-          <w:p>
-            <w:pPr>
-              <w:spacing w:after="0" w:line="240" w:lineRule="auto"/>
-              <w:jc w:val="center"/>
-              <w:rPr>
-                <w:rFonts w:ascii="Times New Roman" w:eastAsia="Times New Roman" w:hAnsi="Times New Roman" w:cs="Times New Roman"/>
-                <w:sz w:val="24"/>
-                <w:szCs w:val="24"/>
-              </w:rPr>
-            </w:pPr>
-          </w:p>
-        </w:tc>
-        <w:tc>
-          <w:tcPr>
-            <w:tcW w:w="0" w:type="auto"/>
-            <w:tcBorders>
-              <w:top w:val="outset" w:sz="6" w:space="0" w:color="auto"/>
-              <w:left w:val="outset" w:sz="6" w:space="0" w:color="auto"/>
-              <w:bottom w:val="outset" w:sz="6" w:space="0" w:color="auto"/>
-              <w:right w:val="outset" w:sz="6" w:space="0" w:color="auto"/>
-            </w:tcBorders>
-            <w:vAlign w:val="center"/>
-            <w:hideMark/>
-          </w:tcPr>
-          <w:p>
-            <w:pPr>
-              <w:spacing w:after="0" w:line="240" w:lineRule="auto"/>
-              <w:jc w:val="center"/>
-              <w:rPr>
-                <w:rFonts w:ascii="Times New Roman" w:eastAsia="Times New Roman" w:hAnsi="Times New Roman" w:cs="Times New Roman"/>
-                <w:sz w:val="24"/>
-                <w:szCs w:val="24"/>
-              </w:rPr>
-            </w:pPr>
-          </w:p>
-        </w:tc>
-        <w:tc>
-          <w:tcPr>
-            <w:tcW w:w="0" w:type="auto"/>
-            <w:tcBorders>
-              <w:top w:val="outset" w:sz="6" w:space="0" w:color="auto"/>
-              <w:left w:val="outset" w:sz="6" w:space="0" w:color="auto"/>
-              <w:bottom w:val="outset" w:sz="6" w:space="0" w:color="auto"/>
-              <w:right w:val="outset" w:sz="6" w:space="0" w:color="auto"/>
-            </w:tcBorders>
-            <w:vAlign w:val="center"/>
-            <w:hideMark/>
-          </w:tcPr>
-          <w:p>
-            <w:pPr>
-              <w:spacing w:after="0" w:line="240" w:lineRule="auto"/>
-              <w:jc w:val="center"/>
-              <w:rPr>
-                <w:rFonts w:ascii="Times New Roman" w:eastAsia="Times New Roman" w:hAnsi="Times New Roman" w:cs="Times New Roman"/>
-                <w:sz w:val="24"/>
-                <w:szCs w:val="24"/>
-              </w:rPr>
-            </w:pPr>
-          </w:p>
-        </w:tc>
-        <w:tc>
-          <w:tcPr>
-            <w:tcW w:w="0" w:type="auto"/>
-            <w:tcBorders>
-              <w:top w:val="outset" w:sz="6" w:space="0" w:color="auto"/>
-              <w:left w:val="outset" w:sz="6" w:space="0" w:color="auto"/>
-              <w:bottom w:val="outset" w:sz="6" w:space="0" w:color="auto"/>
-              <w:right w:val="outset" w:sz="6" w:space="0" w:color="auto"/>
-            </w:tcBorders>
-            <w:vAlign w:val="center"/>
-            <w:hideMark/>
-          </w:tcPr>
-          <w:p>
-            <w:pPr>
-              <w:spacing w:after="0" w:line="240" w:lineRule="auto"/>
-              <w:jc w:val="center"/>
-              <w:rPr>
-                <w:rFonts w:ascii="Times New Roman" w:eastAsia="Times New Roman" w:hAnsi="Times New Roman" w:cs="Times New Roman"/>
-                <w:sz w:val="24"/>
-                <w:szCs w:val="24"/>
-              </w:rPr>
-            </w:pPr>
-          </w:p>
-        </w:tc>
-      </w:tr>
     </w:tbl>
     <w:p>
       <w:pPr>
         <w:pStyle w:val="NoSpacing"/>
         <w:rPr>
           <w:rFonts w:ascii="Times New Roman" w:eastAsia="Times New Roman" w:hAnsi="Symbol" w:cs="Times New Roman"/>
+          <w:sz w:val="24"/>
+          <w:szCs w:val="24"/>
+        </w:rPr>
+      </w:pPr>
+    </w:p>
+    <w:p>
+      <w:pPr>
+        <w:pStyle w:val="NoSpacing"/>
+        <w:rPr>
+          <w:rFonts w:ascii="Times New Roman" w:eastAsia="Times New Roman" w:hAnsi="Times New Roman" w:cs="Times New Roman"/>
+          <w:sz w:val="24"/>
+          <w:szCs w:val="24"/>
+        </w:rPr>
+      </w:pPr>
+    </w:p>
+    <w:p>
+      <w:pPr>
+        <w:pStyle w:val="NoSpacing"/>
+        <w:rPr>
+          <w:rFonts w:ascii="Times New Roman" w:eastAsia="Times New Roman" w:hAnsi="Times New Roman" w:cs="Times New Roman"/>
           <w:sz w:val="24"/>
           <w:szCs w:val="24"/>
         </w:rPr>
@@ -4720,7 +3914,7 @@
 </file>
 
 <file path=word/numbering.xml><?xml version="1.0" encoding="utf-8"?>
-<w:numbering xmlns:ve="http://schemas.openxmlformats.org/markup-compatibility/2006" xmlns:o="urn:schemas-microsoft-com:office:office" xmlns:r="http://schemas.openxmlformats.org/officeDocument/2006/relationships" xmlns:m="http://schemas.openxmlformats.org/officeDocument/2006/math" xmlns:v="urn:schemas-microsoft-com:vml" xmlns:wp="http://schemas.openxmlformats.org/drawingml/2006/wordprocessingDrawing" xmlns:w10="urn:schemas-microsoft-com:office:word" xmlns:w="http://schemas.openxmlformats.org/wordprocessingml/2006/main" xmlns:wne="http://schemas.microsoft.com/office/word/2006/wordml">
+<w:numbering xmlns:wpc="http://schemas.microsoft.com/office/word/2010/wordprocessingCanvas" xmlns:mc="http://schemas.openxmlformats.org/markup-compatibility/2006" xmlns:o="urn:schemas-microsoft-com:office:office" xmlns:r="http://schemas.openxmlformats.org/officeDocument/2006/relationships" xmlns:m="http://schemas.openxmlformats.org/officeDocument/2006/math" xmlns:v="urn:schemas-microsoft-com:vml" xmlns:wp14="http://schemas.microsoft.com/office/word/2010/wordprocessingDrawing" xmlns:wp="http://schemas.openxmlformats.org/drawingml/2006/wordprocessingDrawing" xmlns:w10="urn:schemas-microsoft-com:office:word" xmlns:w="http://schemas.openxmlformats.org/wordprocessingml/2006/main" xmlns:w14="http://schemas.microsoft.com/office/word/2010/wordml" xmlns:w15="http://schemas.microsoft.com/office/word/2012/wordml" xmlns:wpg="http://schemas.microsoft.com/office/word/2010/wordprocessingGroup" xmlns:wpi="http://schemas.microsoft.com/office/word/2010/wordprocessingInk" xmlns:wne="http://schemas.microsoft.com/office/word/2006/wordml" xmlns:wps="http://schemas.microsoft.com/office/word/2010/wordprocessingShape" mc:Ignorable="w14 w15 wp14">
   <w:abstractNum w:abstractNumId="0">
     <w:nsid w:val="12E048C3"/>
     <w:multiLevelType w:val="hybridMultilevel"/>
@@ -4841,7 +4035,7 @@
 </file>
 
 <file path=word/styles.xml><?xml version="1.0" encoding="utf-8"?>
-<w:styles xmlns:r="http://schemas.openxmlformats.org/officeDocument/2006/relationships" xmlns:w="http://schemas.openxmlformats.org/wordprocessingml/2006/main">
+<w:styles xmlns:mc="http://schemas.openxmlformats.org/markup-compatibility/2006" xmlns:r="http://schemas.openxmlformats.org/officeDocument/2006/relationships" xmlns:w="http://schemas.openxmlformats.org/wordprocessingml/2006/main" xmlns:w14="http://schemas.microsoft.com/office/word/2010/wordml" xmlns:w15="http://schemas.microsoft.com/office/word/2012/wordml" mc:Ignorable="w14 w15">
   <w:docDefaults>
     <w:rPrDefault>
       <w:rPr>
@@ -4857,382 +4051,378 @@
       </w:pPr>
     </w:pPrDefault>
   </w:docDefaults>
-  <w:latentStyles w:defLockedState="0" w:defUIPriority="99" w:defSemiHidden="1" w:defUnhideWhenUsed="1" w:defQFormat="0" w:count="267">
-    <w:lsdException w:name="Normal" w:semiHidden="0" w:uiPriority="0" w:unhideWhenUsed="0" w:qFormat="1"/>
-    <w:lsdException w:name="heading 1" w:semiHidden="0" w:uiPriority="9" w:unhideWhenUsed="0" w:qFormat="1"/>
-    <w:lsdException w:name="heading 2" w:uiPriority="9" w:qFormat="1"/>
-    <w:lsdException w:name="heading 3" w:uiPriority="9" w:qFormat="1"/>
-    <w:lsdException w:name="heading 4" w:uiPriority="9" w:qFormat="1"/>
-    <w:lsdException w:name="heading 5" w:uiPriority="9" w:qFormat="1"/>
-    <w:lsdException w:name="heading 6" w:uiPriority="9" w:qFormat="1"/>
-    <w:lsdException w:name="heading 7" w:uiPriority="9" w:qFormat="1"/>
-    <w:lsdException w:name="heading 8" w:uiPriority="9" w:qFormat="1"/>
-    <w:lsdException w:name="heading 9" w:uiPriority="9" w:qFormat="1"/>
-    <w:lsdException w:name="toc 1" w:uiPriority="39"/>
-    <w:lsdException w:name="toc 2" w:uiPriority="39"/>
-    <w:lsdException w:name="toc 3" w:uiPriority="39"/>
-    <w:lsdException w:name="toc 4" w:uiPriority="39"/>
-    <w:lsdException w:name="toc 5" w:uiPriority="39"/>
-    <w:lsdException w:name="toc 6" w:uiPriority="39"/>
-    <w:lsdException w:name="toc 7" w:uiPriority="39"/>
-    <w:lsdException w:name="toc 8" w:uiPriority="39"/>
-    <w:lsdException w:name="toc 9" w:uiPriority="39"/>
-    <w:lsdException w:name="caption" w:uiPriority="35" w:qFormat="1"/>
-    <w:lsdException w:name="Title" w:semiHidden="0" w:uiPriority="10" w:unhideWhenUsed="0" w:qFormat="1"/>
-    <w:lsdException w:name="Default Paragraph Font" w:uiPriority="1"/>
-    <w:lsdException w:name="Subtitle" w:semiHidden="0" w:uiPriority="11" w:unhideWhenUsed="0" w:qFormat="1"/>
-    <w:lsdException w:name="Strong" w:semiHidden="0" w:uiPriority="22" w:unhideWhenUsed="0" w:qFormat="1"/>
-    <w:lsdException w:name="Emphasis" w:semiHidden="0" w:uiPriority="20" w:unhideWhenUsed="0" w:qFormat="1"/>
-    <w:lsdException w:name="Table Grid" w:semiHidden="0" w:uiPriority="59" w:unhideWhenUsed="0"/>
-    <w:lsdException w:name="Placeholder Text" w:unhideWhenUsed="0"/>
-    <w:lsdException w:name="No Spacing" w:semiHidden="0" w:uiPriority="1" w:unhideWhenUsed="0" w:qFormat="1"/>
-    <w:lsdException w:name="Light Shading" w:semiHidden="0" w:uiPriority="60" w:unhideWhenUsed="0"/>
-    <w:lsdException w:name="Light List" w:semiHidden="0" w:uiPriority="61" w:unhideWhenUsed="0"/>
-    <w:lsdException w:name="Light Grid" w:semiHidden="0" w:uiPriority="62" w:unhideWhenUsed="0"/>
-    <w:lsdException w:name="Medium Shading 1" w:semiHidden="0" w:uiPriority="63" w:unhideWhenUsed="0"/>
-    <w:lsdException w:name="Medium Shading 2" w:semiHidden="0" w:uiPriority="64" w:unhideWhenUsed="0"/>
-    <w:lsdException w:name="Medium List 1" w:semiHidden="0" w:uiPriority="65" w:unhideWhenUsed="0"/>
-    <w:lsdException w:name="Medium List 2" w:semiHidden="0" w:uiPriority="66" w:unhideWhenUsed="0"/>
-    <w:lsdException w:name="Medium Grid 1" w:semiHidden="0" w:uiPriority="67" w:unhideWhenUsed="0"/>
-    <w:lsdException w:name="Medium Grid 2" w:semiHidden="0" w:uiPriority="68" w:unhideWhenUsed="0"/>
-    <w:lsdException w:name="Medium Grid 3" w:semiHidden="0" w:uiPriority="69" w:unhideWhenUsed="0"/>
-    <w:lsdException w:name="Dark List" w:semiHidden="0" w:uiPriority="70" w:unhideWhenUsed="0"/>
-    <w:lsdException w:name="Colorful Shading" w:semiHidden="0" w:uiPriority="71" w:unhideWhenUsed="0"/>
-    <w:lsdException w:name="Colorful List" w:semiHidden="0" w:uiPriority="72" w:unhideWhenUsed="0"/>
-    <w:lsdException w:name="Colorful Grid" w:semiHidden="0" w:uiPriority="73" w:unhideWhenUsed="0"/>
-    <w:lsdException w:name="Light Shading Accent 1" w:semiHidden="0" w:uiPriority="60" w:unhideWhenUsed="0"/>
-    <w:lsdException w:name="Light List Accent 1" w:semiHidden="0" w:uiPriority="61" w:unhideWhenUsed="0"/>
-    <w:lsdException w:name="Light Grid Accent 1" w:semiHidden="0" w:uiPriority="62" w:unhideWhenUsed="0"/>
-    <w:lsdException w:name="Medium Shading 1 Accent 1" w:semiHidden="0" w:uiPriority="63" w:unhideWhenUsed="0"/>
-    <w:lsdException w:name="Medium Shading 2 Accent 1" w:semiHidden="0" w:uiPriority="64" w:unhideWhenUsed="0"/>
-    <w:lsdException w:name="Medium List 1 Accent 1" w:semiHidden="0" w:uiPriority="65" w:unhideWhenUsed="0"/>
-    <w:lsdException w:name="Revision" w:unhideWhenUsed="0"/>
-    <w:lsdException w:name="List Paragraph" w:semiHidden="0" w:uiPriority="34" w:unhideWhenUsed="0" w:qFormat="1"/>
-    <w:lsdException w:name="Quote" w:semiHidden="0" w:uiPriority="29" w:unhideWhenUsed="0" w:qFormat="1"/>
-    <w:lsdException w:name="Intense Quote" w:semiHidden="0" w:uiPriority="30" w:unhideWhenUsed="0" w:qFormat="1"/>
-    <w:lsdException w:name="Medium List 2 Accent 1" w:semiHidden="0" w:uiPriority="66" w:unhideWhenUsed="0"/>
-    <w:lsdException w:name="Medium Grid 1 Accent 1" w:semiHidden="0" w:uiPriority="67" w:unhideWhenUsed="0"/>
-    <w:lsdException w:name="Medium Grid 2 Accent 1" w:semiHidden="0" w:uiPriority="68" w:unhideWhenUsed="0"/>
-    <w:lsdException w:name="Medium Grid 3 Accent 1" w:semiHidden="0" w:uiPriority="69" w:unhideWhenUsed="0"/>
-    <w:lsdException w:name="Dark List Accent 1" w:semiHidden="0" w:uiPriority="70" w:unhideWhenUsed="0"/>
-    <w:lsdException w:name="Colorful Shading Accent 1" w:semiHidden="0" w:uiPriority="71" w:unhideWhenUsed="0"/>
-    <w:lsdException w:name="Colorful List Accent 1" w:semiHidden="0" w:uiPriority="72" w:unhideWhenUsed="0"/>
-    <w:lsdException w:name="Colorful Grid Accent 1" w:semiHidden="0" w:uiPriority="73" w:unhideWhenUsed="0"/>
-    <w:lsdException w:name="Light Shading Accent 2" w:semiHidden="0" w:uiPriority="60" w:unhideWhenUsed="0"/>
-    <w:lsdException w:name="Light List Accent 2" w:semiHidden="0" w:uiPriority="61" w:unhideWhenUsed="0"/>
-    <w:lsdException w:name="Light Grid Accent 2" w:semiHidden="0" w:uiPriority="62" w:unhideWhenUsed="0"/>
-    <w:lsdException w:name="Medium Shading 1 Accent 2" w:semiHidden="0" w:uiPriority="63" w:unhideWhenUsed="0"/>
-    <w:lsdException w:name="Medium Shading 2 Accent 2" w:semiHidden="0" w:uiPriority="64" w:unhideWhenUsed="0"/>
-    <w:lsdException w:name="Medium List 1 Accent 2" w:semiHidden="0" w:uiPriority="65" w:unhideWhenUsed="0"/>
-    <w:lsdException w:name="Medium List 2 Accent 2" w:semiHidden="0" w:uiPriority="66" w:unhideWhenUsed="0"/>
-    <w:lsdException w:name="Medium Grid 1 Accent 2" w:semiHidden="0" w:uiPriority="67" w:unhideWhenUsed="0"/>
-    <w:lsdException w:name="Medium Grid 2 Accent 2" w:semiHidden="0" w:uiPriority="68" w:unhideWhenUsed="0"/>
-    <w:lsdException w:name="Medium Grid 3 Accent 2" w:semiHidden="0" w:uiPriority="69" w:unhideWhenUsed="0"/>
-    <w:lsdException w:name="Dark List Accent 2" w:semiHidden="0" w:uiPriority="70" w:unhideWhenUsed="0"/>
-    <w:lsdException w:name="Colorful Shading Accent 2" w:semiHidden="0" w:uiPriority="71" w:unhideWhenUsed="0"/>
-    <w:lsdException w:name="Colorful List Accent 2" w:semiHidden="0" w:uiPriority="72" w:unhideWhenUsed="0"/>
-    <w:lsdException w:name="Colorful Grid Accent 2" w:semiHidden="0" w:uiPriority="73" w:unhideWhenUsed="0"/>
-    <w:lsdException w:name="Light Shading Accent 3" w:semiHidden="0" w:uiPriority="60" w:unhideWhenUsed="0"/>
-    <w:lsdException w:name="Light List Accent 3" w:semiHidden="0" w:uiPriority="61" w:unhideWhenUsed="0"/>
-    <w:lsdException w:name="Light Grid Accent 3" w:semiHidden="0" w:uiPriority="62" w:unhideWhenUsed="0"/>
-    <w:lsdException w:name="Medium Shading 1 Accent 3" w:semiHidden="0" w:uiPriority="63" w:unhideWhenUsed="0"/>
-    <w:lsdException w:name="Medium Shading 2 Accent 3" w:semiHidden="0" w:uiPriority="64" w:unhideWhenUsed="0"/>
-    <w:lsdException w:name="Medium List 1 Accent 3" w:semiHidden="0" w:uiPriority="65" w:unhideWhenUsed="0"/>
-    <w:lsdException w:name="Medium List 2 Accent 3" w:semiHidden="0" w:uiPriority="66" w:unhideWhenUsed="0"/>
-    <w:lsdException w:name="Medium Grid 1 Accent 3" w:semiHidden="0" w:uiPriority="67" w:unhideWhenUsed="0"/>
-    <w:lsdException w:name="Medium Grid 2 Accent 3" w:semiHidden="0" w:uiPriority="68" w:unhideWhenUsed="0"/>
-    <w:lsdException w:name="Medium Grid 3 Accent 3" w:semiHidden="0" w:uiPriority="69" w:unhideWhenUsed="0"/>
-    <w:lsdException w:name="Dark List Accent 3" w:semiHidden="0" w:uiPriority="70" w:unhideWhenUsed="0"/>
-    <w:lsdException w:name="Colorful Shading Accent 3" w:semiHidden="0" w:uiPriority="71" w:unhideWhenUsed="0"/>
-    <w:lsdException w:name="Colorful List Accent 3" w:semiHidden="0" w:uiPriority="72" w:unhideWhenUsed="0"/>
-    <w:lsdException w:name="Colorful Grid Accent 3" w:semiHidden="0" w:uiPriority="73" w:unhideWhenUsed="0"/>
-    <w:lsdException w:name="Light Shading Accent 4" w:semiHidden="0" w:uiPriority="60" w:unhideWhenUsed="0"/>
-    <w:lsdException w:name="Light List Accent 4" w:semiHidden="0" w:uiPriority="61" w:unhideWhenUsed="0"/>
-    <w:lsdException w:name="Light Grid Accent 4" w:semiHidden="0" w:uiPriority="62" w:unhideWhenUsed="0"/>
-    <w:lsdException w:name="Medium Shading 1 Accent 4" w:semiHidden="0" w:uiPriority="63" w:unhideWhenUsed="0"/>
-    <w:lsdException w:name="Medium Shading 2 Accent 4" w:semiHidden="0" w:uiPriority="64" w:unhideWhenUsed="0"/>
-    <w:lsdException w:name="Medium List 1 Accent 4" w:semiHidden="0" w:uiPriority="65" w:unhideWhenUsed="0"/>
-    <w:lsdException w:name="Medium List 2 Accent 4" w:semiHidden="0" w:uiPriority="66" w:unhideWhenUsed="0"/>
-    <w:lsdException w:name="Medium Grid 1 Accent 4" w:semiHidden="0" w:uiPriority="67" w:unhideWhenUsed="0"/>
-    <w:lsdException w:name="Medium Grid 2 Accent 4" w:semiHidden="0" w:uiPriority="68" w:unhideWhenUsed="0"/>
-    <w:lsdException w:name="Medium Grid 3 Accent 4" w:semiHidden="0" w:uiPriority="69" w:unhideWhenUsed="0"/>
-    <w:lsdException w:name="Dark List Accent 4" w:semiHidden="0" w:uiPriority="70" w:unhideWhenUsed="0"/>
-    <w:lsdException w:name="Colorful Shading Accent 4" w:semiHidden="0" w:uiPriority="71" w:unhideWhenUsed="0"/>
-    <w:lsdException w:name="Colorful List Accent 4" w:semiHidden="0" w:uiPriority="72" w:unhideWhenUsed="0"/>
-    <w:lsdException w:name="Colorful Grid Accent 4" w:semiHidden="0" w:uiPriority="73" w:unhideWhenUsed="0"/>
-    <w:lsdException w:name="Light Shading Accent 5" w:semiHidden="0" w:uiPriority="60" w:unhideWhenUsed="0"/>
-    <w:lsdException w:name="Light List Accent 5" w:semiHidden="0" w:uiPriority="61" w:unhideWhenUsed="0"/>
-    <w:lsdException w:name="Light Grid Accent 5" w:semiHidden="0" w:uiPriority="62" w:unhideWhenUsed="0"/>
-    <w:lsdException w:name="Medium Shading 1 Accent 5" w:semiHidden="0" w:uiPriority="63" w:unhideWhenUsed="0"/>
-    <w:lsdException w:name="Medium Shading 2 Accent 5" w:semiHidden="0" w:uiPriority="64" w:unhideWhenUsed="0"/>
-    <w:lsdException w:name="Medium List 1 Accent 5" w:semiHidden="0" w:uiPriority="65" w:unhideWhenUsed="0"/>
-    <w:lsdException w:name="Medium List 2 Accent 5" w:semiHidden="0" w:uiPriority="66" w:unhideWhenUsed="0"/>
-    <w:lsdException w:name="Medium Grid 1 Accent 5" w:semiHidden="0" w:uiPriority="67" w:unhideWhenUsed="0"/>
-    <w:lsdException w:name="Medium Grid 2 Accent 5" w:semiHidden="0" w:uiPriority="68" w:unhideWhenUsed="0"/>
-    <w:lsdException w:name="Medium Grid 3 Accent 5" w:semiHidden="0" w:uiPriority="69" w:unhideWhenUsed="0"/>
-    <w:lsdException w:name="Dark List Accent 5" w:semiHidden="0" w:uiPriority="70" w:unhideWhenUsed="0"/>
-    <w:lsdException w:name="Colorful Shading Accent 5" w:semiHidden="0" w:uiPriority="71" w:unhideWhenUsed="0"/>
-    <w:lsdException w:name="Colorful List Accent 5" w:semiHidden="0" w:uiPriority="72" w:unhideWhenUsed="0"/>
-    <w:lsdException w:name="Colorful Grid Accent 5" w:semiHidden="0" w:uiPriority="73" w:unhideWhenUsed="0"/>
-    <w:lsdException w:name="Light Shading Accent 6" w:semiHidden="0" w:uiPriority="60" w:unhideWhenUsed="0"/>
-    <w:lsdException w:name="Light List Accent 6" w:semiHidden="0" w:uiPriority="61" w:unhideWhenUsed="0"/>
-    <w:lsdException w:name="Light Grid Accent 6" w:semiHidden="0" w:uiPriority="62" w:unhideWhenUsed="0"/>
-    <w:lsdException w:name="Medium Shading 1 Accent 6" w:semiHidden="0" w:uiPriority="63" w:unhideWhenUsed="0"/>
-    <w:lsdException w:name="Medium Shading 2 Accent 6" w:semiHidden="0" w:uiPriority="64" w:unhideWhenUsed="0"/>
-    <w:lsdException w:name="Medium List 1 Accent 6" w:semiHidden="0" w:uiPriority="65" w:unhideWhenUsed="0"/>
-    <w:lsdException w:name="Medium List 2 Accent 6" w:semiHidden="0" w:uiPriority="66" w:unhideWhenUsed="0"/>
-    <w:lsdException w:name="Medium Grid 1 Accent 6" w:semiHidden="0" w:uiPriority="67" w:unhideWhenUsed="0"/>
-    <w:lsdException w:name="Medium Grid 2 Accent 6" w:semiHidden="0" w:uiPriority="68" w:unhideWhenUsed="0"/>
-    <w:lsdException w:name="Medium Grid 3 Accent 6" w:semiHidden="0" w:uiPriority="69" w:unhideWhenUsed="0"/>
-    <w:lsdException w:name="Dark List Accent 6" w:semiHidden="0" w:uiPriority="70" w:unhideWhenUsed="0"/>
-    <w:lsdException w:name="Colorful Shading Accent 6" w:semiHidden="0" w:uiPriority="71" w:unhideWhenUsed="0"/>
-    <w:lsdException w:name="Colorful List Accent 6" w:semiHidden="0" w:uiPriority="72" w:unhideWhenUsed="0"/>
-    <w:lsdException w:name="Colorful Grid Accent 6" w:semiHidden="0" w:uiPriority="73" w:unhideWhenUsed="0"/>
-    <w:lsdException w:name="Subtle Emphasis" w:semiHidden="0" w:uiPriority="19" w:unhideWhenUsed="0" w:qFormat="1"/>
-    <w:lsdException w:name="Intense Emphasis" w:semiHidden="0" w:uiPriority="21" w:unhideWhenUsed="0" w:qFormat="1"/>
-    <w:lsdException w:name="Subtle Reference" w:semiHidden="0" w:uiPriority="31" w:unhideWhenUsed="0" w:qFormat="1"/>
-    <w:lsdException w:name="Intense Reference" w:semiHidden="0" w:uiPriority="32" w:unhideWhenUsed="0" w:qFormat="1"/>
-    <w:lsdException w:name="Book Title" w:semiHidden="0" w:uiPriority="33" w:unhideWhenUsed="0" w:qFormat="1"/>
-    <w:lsdException w:name="Bibliography" w:uiPriority="37"/>
-    <w:lsdException w:name="TOC Heading" w:uiPriority="39" w:qFormat="1"/>
-  </w:latentStyles>
-  <w:style w:type="paragraph" w:default="1" w:styleId="Normal">
-    <w:name w:val="Normal"/>
-    <w:qFormat/>
-    <w:rsid w:val="00806364"/>
-  </w:style>
-  <w:style w:type="character" w:default="1" w:styleId="DefaultParagraphFont">
-    <w:name w:val="Default Paragraph Font"/>
-    <w:uiPriority w:val="1"/>
-    <w:semiHidden/>
-    <w:unhideWhenUsed/>
-  </w:style>
-  <w:style w:type="table" w:default="1" w:styleId="TableNormal">
-    <w:name w:val="Normal Table"/>
-    <w:uiPriority w:val="99"/>
-    <w:semiHidden/>
-    <w:unhideWhenUsed/>
-    <w:qFormat/>
-    <w:tblPr>
-      <w:tblInd w:w="0" w:type="dxa"/>
-      <w:tblCellMar>
-        <w:top w:w="0" w:type="dxa"/>
-        <w:left w:w="108" w:type="dxa"/>
-        <w:bottom w:w="0" w:type="dxa"/>
-        <w:right w:w="108" w:type="dxa"/>
-      </w:tblCellMar>
-    </w:tblPr>
-  </w:style>
-  <w:style w:type="numbering" w:default="1" w:styleId="NoList">
-    <w:name w:val="No List"/>
-    <w:uiPriority w:val="99"/>
-    <w:semiHidden/>
-    <w:unhideWhenUsed/>
-  </w:style>
-  <w:style w:type="character" w:styleId="Hyperlink">
-    <w:name w:val="Hyperlink"/>
-    <w:basedOn w:val="DefaultParagraphFont"/>
-    <w:uiPriority w:val="99"/>
-    <w:unhideWhenUsed/>
-    <w:rsid w:val="00B41AEC"/>
-    <w:rPr>
-      <w:color w:val="0000FF" w:themeColor="hyperlink"/>
-      <w:u w:val="single"/>
-    </w:rPr>
-  </w:style>
-  <w:style w:type="table" w:styleId="TableGrid">
-    <w:name w:val="Table Grid"/>
-    <w:basedOn w:val="TableNormal"/>
-    <w:uiPriority w:val="59"/>
-    <w:rsid w:val="00B41AEC"/>
-    <w:pPr>
-      <w:spacing w:after="0" w:line="240" w:lineRule="auto"/>
-    </w:pPr>
-    <w:tblPr>
-      <w:tblInd w:w="0" w:type="dxa"/>
-      <w:tblBorders>
-        <w:top w:val="single" w:sz="4" w:space="0" w:color="auto"/>
-        <w:left w:val="single" w:sz="4" w:space="0" w:color="auto"/>
-        <w:bottom w:val="single" w:sz="4" w:space="0" w:color="auto"/>
-        <w:right w:val="single" w:sz="4" w:space="0" w:color="auto"/>
-        <w:insideH w:val="single" w:sz="4" w:space="0" w:color="auto"/>
-        <w:insideV w:val="single" w:sz="4" w:space="0" w:color="auto"/>
-      </w:tblBorders>
-      <w:tblCellMar>
-        <w:top w:w="0" w:type="dxa"/>
-        <w:left w:w="108" w:type="dxa"/>
-        <w:bottom w:w="0" w:type="dxa"/>
-        <w:right w:w="108" w:type="dxa"/>
-      </w:tblCellMar>
-    </w:tblPr>
-  </w:style>
-  <w:style w:type="paragraph" w:styleId="NoSpacing">
-    <w:name w:val="No Spacing"/>
-    <w:uiPriority w:val="1"/>
-    <w:qFormat/>
-    <w:rsid w:val="00640872"/>
-    <w:pPr>
-      <w:spacing w:after="0" w:line="240" w:lineRule="auto"/>
-    </w:pPr>
-  </w:style>
-</w:styles>
-</file>
-
-<file path=word/stylesWithEffects.xml><?xml version="1.0" encoding="utf-8"?>
-<w:styles xmlns:wpc="http://schemas.microsoft.com/office/word/2010/wordprocessingCanvas" xmlns:mo="http://schemas.microsoft.com/office/mac/office/2008/main" xmlns:mc="http://schemas.openxmlformats.org/markup-compatibility/2006" xmlns:mv="urn:schemas-microsoft-com:mac:vml" xmlns:o="urn:schemas-microsoft-com:office:office" xmlns:r="http://schemas.openxmlformats.org/officeDocument/2006/relationships" xmlns:m="http://schemas.openxmlformats.org/officeDocument/2006/math" xmlns:v="urn:schemas-microsoft-com:vml" xmlns:wp14="http://schemas.microsoft.com/office/word/2010/wordprocessingDrawing" xmlns:wp="http://schemas.openxmlformats.org/drawingml/2006/wordprocessingDrawing" xmlns:w10="urn:schemas-microsoft-com:office:word" xmlns:w="http://schemas.openxmlformats.org/wordprocessingml/2006/main" xmlns:w14="http://schemas.microsoft.com/office/word/2010/wordml" xmlns:wpg="http://schemas.microsoft.com/office/word/2010/wordprocessingGroup" xmlns:wpi="http://schemas.microsoft.com/office/word/2010/wordprocessingInk" xmlns:wne="http://schemas.microsoft.com/office/word/2006/wordml" xmlns:wps="http://schemas.microsoft.com/office/word/2010/wordprocessingShape" mc:Ignorable="w14 wp14">
-  <w:docDefaults>
-    <w:rPrDefault>
-      <w:rPr>
-        <w:rFonts w:asciiTheme="minorHAnsi" w:eastAsiaTheme="minorHAnsi" w:hAnsiTheme="minorHAnsi" w:cstheme="minorBidi"/>
-        <w:sz w:val="22"/>
-        <w:szCs w:val="22"/>
-        <w:lang w:val="en-US" w:eastAsia="en-US" w:bidi="ar-SA"/>
-      </w:rPr>
-    </w:rPrDefault>
-    <w:pPrDefault>
-      <w:pPr>
-        <w:spacing w:after="200" w:line="276" w:lineRule="auto"/>
-      </w:pPr>
-    </w:pPrDefault>
-  </w:docDefaults>
-  <w:latentStyles w:defLockedState="0" w:defUIPriority="99" w:defSemiHidden="1" w:defUnhideWhenUsed="1" w:defQFormat="0" w:count="276">
-    <w:lsdException w:name="Normal" w:semiHidden="0" w:uiPriority="0" w:unhideWhenUsed="0" w:qFormat="1"/>
-    <w:lsdException w:name="heading 1" w:semiHidden="0" w:uiPriority="9" w:unhideWhenUsed="0" w:qFormat="1"/>
-    <w:lsdException w:name="heading 2" w:uiPriority="9" w:qFormat="1"/>
-    <w:lsdException w:name="heading 3" w:uiPriority="9" w:qFormat="1"/>
-    <w:lsdException w:name="heading 4" w:uiPriority="9" w:qFormat="1"/>
-    <w:lsdException w:name="heading 5" w:uiPriority="9" w:qFormat="1"/>
-    <w:lsdException w:name="heading 6" w:uiPriority="9" w:qFormat="1"/>
-    <w:lsdException w:name="heading 7" w:uiPriority="9" w:qFormat="1"/>
-    <w:lsdException w:name="heading 8" w:uiPriority="9" w:qFormat="1"/>
-    <w:lsdException w:name="heading 9" w:uiPriority="9" w:qFormat="1"/>
-    <w:lsdException w:name="toc 1" w:uiPriority="39"/>
-    <w:lsdException w:name="toc 2" w:uiPriority="39"/>
-    <w:lsdException w:name="toc 3" w:uiPriority="39"/>
-    <w:lsdException w:name="toc 4" w:uiPriority="39"/>
-    <w:lsdException w:name="toc 5" w:uiPriority="39"/>
-    <w:lsdException w:name="toc 6" w:uiPriority="39"/>
-    <w:lsdException w:name="toc 7" w:uiPriority="39"/>
-    <w:lsdException w:name="toc 8" w:uiPriority="39"/>
-    <w:lsdException w:name="toc 9" w:uiPriority="39"/>
-    <w:lsdException w:name="caption" w:uiPriority="35" w:qFormat="1"/>
-    <w:lsdException w:name="Title" w:semiHidden="0" w:uiPriority="10" w:unhideWhenUsed="0" w:qFormat="1"/>
-    <w:lsdException w:name="Default Paragraph Font" w:uiPriority="1"/>
-    <w:lsdException w:name="Subtitle" w:semiHidden="0" w:uiPriority="11" w:unhideWhenUsed="0" w:qFormat="1"/>
-    <w:lsdException w:name="Strong" w:semiHidden="0" w:uiPriority="22" w:unhideWhenUsed="0" w:qFormat="1"/>
-    <w:lsdException w:name="Emphasis" w:semiHidden="0" w:uiPriority="20" w:unhideWhenUsed="0" w:qFormat="1"/>
-    <w:lsdException w:name="Table Grid" w:semiHidden="0" w:uiPriority="59" w:unhideWhenUsed="0"/>
-    <w:lsdException w:name="Placeholder Text" w:unhideWhenUsed="0"/>
-    <w:lsdException w:name="No Spacing" w:semiHidden="0" w:uiPriority="1" w:unhideWhenUsed="0" w:qFormat="1"/>
-    <w:lsdException w:name="Light Shading" w:semiHidden="0" w:uiPriority="60" w:unhideWhenUsed="0"/>
-    <w:lsdException w:name="Light List" w:semiHidden="0" w:uiPriority="61" w:unhideWhenUsed="0"/>
-    <w:lsdException w:name="Light Grid" w:semiHidden="0" w:uiPriority="62" w:unhideWhenUsed="0"/>
-    <w:lsdException w:name="Medium Shading 1" w:semiHidden="0" w:uiPriority="63" w:unhideWhenUsed="0"/>
-    <w:lsdException w:name="Medium Shading 2" w:semiHidden="0" w:uiPriority="64" w:unhideWhenUsed="0"/>
-    <w:lsdException w:name="Medium List 1" w:semiHidden="0" w:uiPriority="65" w:unhideWhenUsed="0"/>
-    <w:lsdException w:name="Medium List 2" w:semiHidden="0" w:uiPriority="66" w:unhideWhenUsed="0"/>
-    <w:lsdException w:name="Medium Grid 1" w:semiHidden="0" w:uiPriority="67" w:unhideWhenUsed="0"/>
-    <w:lsdException w:name="Medium Grid 2" w:semiHidden="0" w:uiPriority="68" w:unhideWhenUsed="0"/>
-    <w:lsdException w:name="Medium Grid 3" w:semiHidden="0" w:uiPriority="69" w:unhideWhenUsed="0"/>
-    <w:lsdException w:name="Dark List" w:semiHidden="0" w:uiPriority="70" w:unhideWhenUsed="0"/>
-    <w:lsdException w:name="Colorful Shading" w:semiHidden="0" w:uiPriority="71" w:unhideWhenUsed="0"/>
-    <w:lsdException w:name="Colorful List" w:semiHidden="0" w:uiPriority="72" w:unhideWhenUsed="0"/>
-    <w:lsdException w:name="Colorful Grid" w:semiHidden="0" w:uiPriority="73" w:unhideWhenUsed="0"/>
-    <w:lsdException w:name="Light Shading Accent 1" w:semiHidden="0" w:uiPriority="60" w:unhideWhenUsed="0"/>
-    <w:lsdException w:name="Light List Accent 1" w:semiHidden="0" w:uiPriority="61" w:unhideWhenUsed="0"/>
-    <w:lsdException w:name="Light Grid Accent 1" w:semiHidden="0" w:uiPriority="62" w:unhideWhenUsed="0"/>
-    <w:lsdException w:name="Medium Shading 1 Accent 1" w:semiHidden="0" w:uiPriority="63" w:unhideWhenUsed="0"/>
-    <w:lsdException w:name="Medium Shading 2 Accent 1" w:semiHidden="0" w:uiPriority="64" w:unhideWhenUsed="0"/>
-    <w:lsdException w:name="Medium List 1 Accent 1" w:semiHidden="0" w:uiPriority="65" w:unhideWhenUsed="0"/>
-    <w:lsdException w:name="Revision" w:unhideWhenUsed="0"/>
-    <w:lsdException w:name="List Paragraph" w:semiHidden="0" w:uiPriority="34" w:unhideWhenUsed="0" w:qFormat="1"/>
-    <w:lsdException w:name="Quote" w:semiHidden="0" w:uiPriority="29" w:unhideWhenUsed="0" w:qFormat="1"/>
-    <w:lsdException w:name="Intense Quote" w:semiHidden="0" w:uiPriority="30" w:unhideWhenUsed="0" w:qFormat="1"/>
-    <w:lsdException w:name="Medium List 2 Accent 1" w:semiHidden="0" w:uiPriority="66" w:unhideWhenUsed="0"/>
-    <w:lsdException w:name="Medium Grid 1 Accent 1" w:semiHidden="0" w:uiPriority="67" w:unhideWhenUsed="0"/>
-    <w:lsdException w:name="Medium Grid 2 Accent 1" w:semiHidden="0" w:uiPriority="68" w:unhideWhenUsed="0"/>
-    <w:lsdException w:name="Medium Grid 3 Accent 1" w:semiHidden="0" w:uiPriority="69" w:unhideWhenUsed="0"/>
-    <w:lsdException w:name="Dark List Accent 1" w:semiHidden="0" w:uiPriority="70" w:unhideWhenUsed="0"/>
-    <w:lsdException w:name="Colorful Shading Accent 1" w:semiHidden="0" w:uiPriority="71" w:unhideWhenUsed="0"/>
-    <w:lsdException w:name="Colorful List Accent 1" w:semiHidden="0" w:uiPriority="72" w:unhideWhenUsed="0"/>
-    <w:lsdException w:name="Colorful Grid Accent 1" w:semiHidden="0" w:uiPriority="73" w:unhideWhenUsed="0"/>
-    <w:lsdException w:name="Light Shading Accent 2" w:semiHidden="0" w:uiPriority="60" w:unhideWhenUsed="0"/>
-    <w:lsdException w:name="Light List Accent 2" w:semiHidden="0" w:uiPriority="61" w:unhideWhenUsed="0"/>
-    <w:lsdException w:name="Light Grid Accent 2" w:semiHidden="0" w:uiPriority="62" w:unhideWhenUsed="0"/>
-    <w:lsdException w:name="Medium Shading 1 Accent 2" w:semiHidden="0" w:uiPriority="63" w:unhideWhenUsed="0"/>
-    <w:lsdException w:name="Medium Shading 2 Accent 2" w:semiHidden="0" w:uiPriority="64" w:unhideWhenUsed="0"/>
-    <w:lsdException w:name="Medium List 1 Accent 2" w:semiHidden="0" w:uiPriority="65" w:unhideWhenUsed="0"/>
-    <w:lsdException w:name="Medium List 2 Accent 2" w:semiHidden="0" w:uiPriority="66" w:unhideWhenUsed="0"/>
-    <w:lsdException w:name="Medium Grid 1 Accent 2" w:semiHidden="0" w:uiPriority="67" w:unhideWhenUsed="0"/>
-    <w:lsdException w:name="Medium Grid 2 Accent 2" w:semiHidden="0" w:uiPriority="68" w:unhideWhenUsed="0"/>
-    <w:lsdException w:name="Medium Grid 3 Accent 2" w:semiHidden="0" w:uiPriority="69" w:unhideWhenUsed="0"/>
-    <w:lsdException w:name="Dark List Accent 2" w:semiHidden="0" w:uiPriority="70" w:unhideWhenUsed="0"/>
-    <w:lsdException w:name="Colorful Shading Accent 2" w:semiHidden="0" w:uiPriority="71" w:unhideWhenUsed="0"/>
-    <w:lsdException w:name="Colorful List Accent 2" w:semiHidden="0" w:uiPriority="72" w:unhideWhenUsed="0"/>
-    <w:lsdException w:name="Colorful Grid Accent 2" w:semiHidden="0" w:uiPriority="73" w:unhideWhenUsed="0"/>
-    <w:lsdException w:name="Light Shading Accent 3" w:semiHidden="0" w:uiPriority="60" w:unhideWhenUsed="0"/>
-    <w:lsdException w:name="Light List Accent 3" w:semiHidden="0" w:uiPriority="61" w:unhideWhenUsed="0"/>
-    <w:lsdException w:name="Light Grid Accent 3" w:semiHidden="0" w:uiPriority="62" w:unhideWhenUsed="0"/>
-    <w:lsdException w:name="Medium Shading 1 Accent 3" w:semiHidden="0" w:uiPriority="63" w:unhideWhenUsed="0"/>
-    <w:lsdException w:name="Medium Shading 2 Accent 3" w:semiHidden="0" w:uiPriority="64" w:unhideWhenUsed="0"/>
-    <w:lsdException w:name="Medium List 1 Accent 3" w:semiHidden="0" w:uiPriority="65" w:unhideWhenUsed="0"/>
-    <w:lsdException w:name="Medium List 2 Accent 3" w:semiHidden="0" w:uiPriority="66" w:unhideWhenUsed="0"/>
-    <w:lsdException w:name="Medium Grid 1 Accent 3" w:semiHidden="0" w:uiPriority="67" w:unhideWhenUsed="0"/>
-    <w:lsdException w:name="Medium Grid 2 Accent 3" w:semiHidden="0" w:uiPriority="68" w:unhideWhenUsed="0"/>
-    <w:lsdException w:name="Medium Grid 3 Accent 3" w:semiHidden="0" w:uiPriority="69" w:unhideWhenUsed="0"/>
-    <w:lsdException w:name="Dark List Accent 3" w:semiHidden="0" w:uiPriority="70" w:unhideWhenUsed="0"/>
-    <w:lsdException w:name="Colorful Shading Accent 3" w:semiHidden="0" w:uiPriority="71" w:unhideWhenUsed="0"/>
-    <w:lsdException w:name="Colorful List Accent 3" w:semiHidden="0" w:uiPriority="72" w:unhideWhenUsed="0"/>
-    <w:lsdException w:name="Colorful Grid Accent 3" w:semiHidden="0" w:uiPriority="73" w:unhideWhenUsed="0"/>
-    <w:lsdException w:name="Light Shading Accent 4" w:semiHidden="0" w:uiPriority="60" w:unhideWhenUsed="0"/>
-    <w:lsdException w:name="Light List Accent 4" w:semiHidden="0" w:uiPriority="61" w:unhideWhenUsed="0"/>
-    <w:lsdException w:name="Light Grid Accent 4" w:semiHidden="0" w:uiPriority="62" w:unhideWhenUsed="0"/>
-    <w:lsdException w:name="Medium Shading 1 Accent 4" w:semiHidden="0" w:uiPriority="63" w:unhideWhenUsed="0"/>
-    <w:lsdException w:name="Medium Shading 2 Accent 4" w:semiHidden="0" w:uiPriority="64" w:unhideWhenUsed="0"/>
-    <w:lsdException w:name="Medium List 1 Accent 4" w:semiHidden="0" w:uiPriority="65" w:unhideWhenUsed="0"/>
-    <w:lsdException w:name="Medium List 2 Accent 4" w:semiHidden="0" w:uiPriority="66" w:unhideWhenUsed="0"/>
-    <w:lsdException w:name="Medium Grid 1 Accent 4" w:semiHidden="0" w:uiPriority="67" w:unhideWhenUsed="0"/>
-    <w:lsdException w:name="Medium Grid 2 Accent 4" w:semiHidden="0" w:uiPriority="68" w:unhideWhenUsed="0"/>
-    <w:lsdException w:name="Medium Grid 3 Accent 4" w:semiHidden="0" w:uiPriority="69" w:unhideWhenUsed="0"/>
-    <w:lsdException w:name="Dark List Accent 4" w:semiHidden="0" w:uiPriority="70" w:unhideWhenUsed="0"/>
-    <w:lsdException w:name="Colorful Shading Accent 4" w:semiHidden="0" w:uiPriority="71" w:unhideWhenUsed="0"/>
-    <w:lsdException w:name="Colorful List Accent 4" w:semiHidden="0" w:uiPriority="72" w:unhideWhenUsed="0"/>
-    <w:lsdException w:name="Colorful Grid Accent 4" w:semiHidden="0" w:uiPriority="73" w:unhideWhenUsed="0"/>
-    <w:lsdException w:name="Light Shading Accent 5" w:semiHidden="0" w:uiPriority="60" w:unhideWhenUsed="0"/>
-    <w:lsdException w:name="Light List Accent 5" w:semiHidden="0" w:uiPriority="61" w:unhideWhenUsed="0"/>
-    <w:lsdException w:name="Light Grid Accent 5" w:semiHidden="0" w:uiPriority="62" w:unhideWhenUsed="0"/>
-    <w:lsdException w:name="Medium Shading 1 Accent 5" w:semiHidden="0" w:uiPriority="63" w:unhideWhenUsed="0"/>
-    <w:lsdException w:name="Medium Shading 2 Accent 5" w:semiHidden="0" w:uiPriority="64" w:unhideWhenUsed="0"/>
-    <w:lsdException w:name="Medium List 1 Accent 5" w:semiHidden="0" w:uiPriority="65" w:unhideWhenUsed="0"/>
-    <w:lsdException w:name="Medium List 2 Accent 5" w:semiHidden="0" w:uiPriority="66" w:unhideWhenUsed="0"/>
-    <w:lsdException w:name="Medium Grid 1 Accent 5" w:semiHidden="0" w:uiPriority="67" w:unhideWhenUsed="0"/>
-    <w:lsdException w:name="Medium Grid 2 Accent 5" w:semiHidden="0" w:uiPriority="68" w:unhideWhenUsed="0"/>
-    <w:lsdException w:name="Medium Grid 3 Accent 5" w:semiHidden="0" w:uiPriority="69" w:unhideWhenUsed="0"/>
-    <w:lsdException w:name="Dark List Accent 5" w:semiHidden="0" w:uiPriority="70" w:unhideWhenUsed="0"/>
-    <w:lsdException w:name="Colorful Shading Accent 5" w:semiHidden="0" w:uiPriority="71" w:unhideWhenUsed="0"/>
-    <w:lsdException w:name="Colorful List Accent 5" w:semiHidden="0" w:uiPriority="72" w:unhideWhenUsed="0"/>
-    <w:lsdException w:name="Colorful Grid Accent 5" w:semiHidden="0" w:uiPriority="73" w:unhideWhenUsed="0"/>
-    <w:lsdException w:name="Light Shading Accent 6" w:semiHidden="0" w:uiPriority="60" w:unhideWhenUsed="0"/>
-    <w:lsdException w:name="Light List Accent 6" w:semiHidden="0" w:uiPriority="61" w:unhideWhenUsed="0"/>
-    <w:lsdException w:name="Light Grid Accent 6" w:semiHidden="0" w:uiPriority="62" w:unhideWhenUsed="0"/>
-    <w:lsdException w:name="Medium Shading 1 Accent 6" w:semiHidden="0" w:uiPriority="63" w:unhideWhenUsed="0"/>
-    <w:lsdException w:name="Medium Shading 2 Accent 6" w:semiHidden="0" w:uiPriority="64" w:unhideWhenUsed="0"/>
-    <w:lsdException w:name="Medium List 1 Accent 6" w:semiHidden="0" w:uiPriority="65" w:unhideWhenUsed="0"/>
-    <w:lsdException w:name="Medium List 2 Accent 6" w:semiHidden="0" w:uiPriority="66" w:unhideWhenUsed="0"/>
-    <w:lsdException w:name="Medium Grid 1 Accent 6" w:semiHidden="0" w:uiPriority="67" w:unhideWhenUsed="0"/>
-    <w:lsdException w:name="Medium Grid 2 Accent 6" w:semiHidden="0" w:uiPriority="68" w:unhideWhenUsed="0"/>
-    <w:lsdException w:name="Medium Grid 3 Accent 6" w:semiHidden="0" w:uiPriority="69" w:unhideWhenUsed="0"/>
-    <w:lsdException w:name="Dark List Accent 6" w:semiHidden="0" w:uiPriority="70" w:unhideWhenUsed="0"/>
-    <w:lsdException w:name="Colorful Shading Accent 6" w:semiHidden="0" w:uiPriority="71" w:unhideWhenUsed="0"/>
-    <w:lsdException w:name="Colorful List Accent 6" w:semiHidden="0" w:uiPriority="72" w:unhideWhenUsed="0"/>
-    <w:lsdException w:name="Colorful Grid Accent 6" w:semiHidden="0" w:uiPriority="73" w:unhideWhenUsed="0"/>
-    <w:lsdException w:name="Subtle Emphasis" w:semiHidden="0" w:uiPriority="19" w:unhideWhenUsed="0" w:qFormat="1"/>
-    <w:lsdException w:name="Intense Emphasis" w:semiHidden="0" w:uiPriority="21" w:unhideWhenUsed="0" w:qFormat="1"/>
-    <w:lsdException w:name="Subtle Reference" w:semiHidden="0" w:uiPriority="31" w:unhideWhenUsed="0" w:qFormat="1"/>
-    <w:lsdException w:name="Intense Reference" w:semiHidden="0" w:uiPriority="32" w:unhideWhenUsed="0" w:qFormat="1"/>
-    <w:lsdException w:name="Book Title" w:semiHidden="0" w:uiPriority="33" w:unhideWhenUsed="0" w:qFormat="1"/>
-    <w:lsdException w:name="Bibliography" w:uiPriority="37"/>
-    <w:lsdException w:name="TOC Heading" w:uiPriority="39" w:qFormat="1"/>
+  <w:latentStyles w:defLockedState="0" w:defUIPriority="99" w:defSemiHidden="0" w:defUnhideWhenUsed="0" w:defQFormat="0" w:count="371">
+    <w:lsdException w:name="Normal" w:uiPriority="0" w:qFormat="1"/>
+    <w:lsdException w:name="heading 1" w:uiPriority="9" w:qFormat="1"/>
+    <w:lsdException w:name="heading 2" w:semiHidden="1" w:uiPriority="9" w:unhideWhenUsed="1" w:qFormat="1"/>
+    <w:lsdException w:name="heading 3" w:semiHidden="1" w:uiPriority="9" w:unhideWhenUsed="1" w:qFormat="1"/>
+    <w:lsdException w:name="heading 4" w:semiHidden="1" w:uiPriority="9" w:unhideWhenUsed="1" w:qFormat="1"/>
+    <w:lsdException w:name="heading 5" w:semiHidden="1" w:uiPriority="9" w:unhideWhenUsed="1" w:qFormat="1"/>
+    <w:lsdException w:name="heading 6" w:semiHidden="1" w:uiPriority="9" w:unhideWhenUsed="1" w:qFormat="1"/>
+    <w:lsdException w:name="heading 7" w:semiHidden="1" w:uiPriority="9" w:unhideWhenUsed="1" w:qFormat="1"/>
+    <w:lsdException w:name="heading 8" w:semiHidden="1" w:uiPriority="9" w:unhideWhenUsed="1" w:qFormat="1"/>
+    <w:lsdException w:name="heading 9" w:semiHidden="1" w:uiPriority="9" w:unhideWhenUsed="1" w:qFormat="1"/>
+    <w:lsdException w:name="index 1" w:semiHidden="1" w:unhideWhenUsed="1"/>
+    <w:lsdException w:name="index 2" w:semiHidden="1" w:unhideWhenUsed="1"/>
+    <w:lsdException w:name="index 3" w:semiHidden="1" w:unhideWhenUsed="1"/>
+    <w:lsdException w:name="index 4" w:semiHidden="1" w:unhideWhenUsed="1"/>
+    <w:lsdException w:name="index 5" w:semiHidden="1" w:unhideWhenUsed="1"/>
+    <w:lsdException w:name="index 6" w:semiHidden="1" w:unhideWhenUsed="1"/>
+    <w:lsdException w:name="index 7" w:semiHidden="1" w:unhideWhenUsed="1"/>
+    <w:lsdException w:name="index 8" w:semiHidden="1" w:unhideWhenUsed="1"/>
+    <w:lsdException w:name="index 9" w:semiHidden="1" w:unhideWhenUsed="1"/>
+    <w:lsdException w:name="toc 1" w:semiHidden="1" w:uiPriority="39" w:unhideWhenUsed="1"/>
+    <w:lsdException w:name="toc 2" w:semiHidden="1" w:uiPriority="39" w:unhideWhenUsed="1"/>
+    <w:lsdException w:name="toc 3" w:semiHidden="1" w:uiPriority="39" w:unhideWhenUsed="1"/>
+    <w:lsdException w:name="toc 4" w:semiHidden="1" w:uiPriority="39" w:unhideWhenUsed="1"/>
+    <w:lsdException w:name="toc 5" w:semiHidden="1" w:uiPriority="39" w:unhideWhenUsed="1"/>
+    <w:lsdException w:name="toc 6" w:semiHidden="1" w:uiPriority="39" w:unhideWhenUsed="1"/>
+    <w:lsdException w:name="toc 7" w:semiHidden="1" w:uiPriority="39" w:unhideWhenUsed="1"/>
+    <w:lsdException w:name="toc 8" w:semiHidden="1" w:uiPriority="39" w:unhideWhenUsed="1"/>
+    <w:lsdException w:name="toc 9" w:semiHidden="1" w:uiPriority="39" w:unhideWhenUsed="1"/>
+    <w:lsdException w:name="Normal Indent" w:semiHidden="1" w:unhideWhenUsed="1"/>
+    <w:lsdException w:name="footnote text" w:semiHidden="1" w:unhideWhenUsed="1"/>
+    <w:lsdException w:name="annotation text" w:semiHidden="1" w:unhideWhenUsed="1"/>
+    <w:lsdException w:name="header" w:semiHidden="1" w:unhideWhenUsed="1"/>
+    <w:lsdException w:name="footer" w:semiHidden="1" w:unhideWhenUsed="1"/>
+    <w:lsdException w:name="index heading" w:semiHidden="1" w:unhideWhenUsed="1"/>
+    <w:lsdException w:name="caption" w:semiHidden="1" w:uiPriority="35" w:unhideWhenUsed="1" w:qFormat="1"/>
+    <w:lsdException w:name="table of figures" w:semiHidden="1" w:unhideWhenUsed="1"/>
+    <w:lsdException w:name="envelope address" w:semiHidden="1" w:unhideWhenUsed="1"/>
+    <w:lsdException w:name="envelope return" w:semiHidden="1" w:unhideWhenUsed="1"/>
+    <w:lsdException w:name="footnote reference" w:semiHidden="1" w:unhideWhenUsed="1"/>
+    <w:lsdException w:name="annotation reference" w:semiHidden="1" w:unhideWhenUsed="1"/>
+    <w:lsdException w:name="line number" w:semiHidden="1" w:unhideWhenUsed="1"/>
+    <w:lsdException w:name="page number" w:semiHidden="1" w:unhideWhenUsed="1"/>
+    <w:lsdException w:name="endnote reference" w:semiHidden="1" w:unhideWhenUsed="1"/>
+    <w:lsdException w:name="endnote text" w:semiHidden="1" w:unhideWhenUsed="1"/>
+    <w:lsdException w:name="table of authorities" w:semiHidden="1" w:unhideWhenUsed="1"/>
+    <w:lsdException w:name="macro" w:semiHidden="1" w:unhideWhenUsed="1"/>
+    <w:lsdException w:name="toa heading" w:semiHidden="1" w:unhideWhenUsed="1"/>
+    <w:lsdException w:name="List" w:semiHidden="1" w:unhideWhenUsed="1"/>
+    <w:lsdException w:name="List Bullet" w:semiHidden="1" w:unhideWhenUsed="1"/>
+    <w:lsdException w:name="List Number" w:semiHidden="1" w:unhideWhenUsed="1"/>
+    <w:lsdException w:name="List 2" w:semiHidden="1" w:unhideWhenUsed="1"/>
+    <w:lsdException w:name="List 3" w:semiHidden="1" w:unhideWhenUsed="1"/>
+    <w:lsdException w:name="List 4" w:semiHidden="1" w:unhideWhenUsed="1"/>
+    <w:lsdException w:name="List 5" w:semiHidden="1" w:unhideWhenUsed="1"/>
+    <w:lsdException w:name="List Bullet 2" w:semiHidden="1" w:unhideWhenUsed="1"/>
+    <w:lsdException w:name="List Bullet 3" w:semiHidden="1" w:unhideWhenUsed="1"/>
+    <w:lsdException w:name="List Bullet 4" w:semiHidden="1" w:unhideWhenUsed="1"/>
+    <w:lsdException w:name="List Bullet 5" w:semiHidden="1" w:unhideWhenUsed="1"/>
+    <w:lsdException w:name="List Number 2" w:semiHidden="1" w:unhideWhenUsed="1"/>
+    <w:lsdException w:name="List Number 3" w:semiHidden="1" w:unhideWhenUsed="1"/>
+    <w:lsdException w:name="List Number 4" w:semiHidden="1" w:unhideWhenUsed="1"/>
+    <w:lsdException w:name="List Number 5" w:semiHidden="1" w:unhideWhenUsed="1"/>
+    <w:lsdException w:name="Title" w:uiPriority="10" w:qFormat="1"/>
+    <w:lsdException w:name="Closing" w:semiHidden="1" w:unhideWhenUsed="1"/>
+    <w:lsdException w:name="Signature" w:semiHidden="1" w:unhideWhenUsed="1"/>
+    <w:lsdException w:name="Default Paragraph Font" w:semiHidden="1" w:uiPriority="1" w:unhideWhenUsed="1"/>
+    <w:lsdException w:name="Body Text" w:semiHidden="1" w:unhideWhenUsed="1"/>
+    <w:lsdException w:name="Body Text Indent" w:semiHidden="1" w:unhideWhenUsed="1"/>
+    <w:lsdException w:name="List Continue" w:semiHidden="1" w:unhideWhenUsed="1"/>
+    <w:lsdException w:name="List Continue 2" w:semiHidden="1" w:unhideWhenUsed="1"/>
+    <w:lsdException w:name="List Continue 3" w:semiHidden="1" w:unhideWhenUsed="1"/>
+    <w:lsdException w:name="List Continue 4" w:semiHidden="1" w:unhideWhenUsed="1"/>
+    <w:lsdException w:name="List Continue 5" w:semiHidden="1" w:unhideWhenUsed="1"/>
+    <w:lsdException w:name="Message Header" w:semiHidden="1" w:unhideWhenUsed="1"/>
+    <w:lsdException w:name="Subtitle" w:uiPriority="11" w:qFormat="1"/>
+    <w:lsdException w:name="Salutation" w:semiHidden="1" w:unhideWhenUsed="1"/>
+    <w:lsdException w:name="Date" w:semiHidden="1" w:unhideWhenUsed="1"/>
+    <w:lsdException w:name="Body Text First Indent" w:semiHidden="1" w:unhideWhenUsed="1"/>
+    <w:lsdException w:name="Body Text First Indent 2" w:semiHidden="1" w:unhideWhenUsed="1"/>
+    <w:lsdException w:name="Note Heading" w:semiHidden="1" w:unhideWhenUsed="1"/>
+    <w:lsdException w:name="Body Text 2" w:semiHidden="1" w:unhideWhenUsed="1"/>
+    <w:lsdException w:name="Body Text 3" w:semiHidden="1" w:unhideWhenUsed="1"/>
+    <w:lsdException w:name="Body Text Indent 2" w:semiHidden="1" w:unhideWhenUsed="1"/>
+    <w:lsdException w:name="Body Text Indent 3" w:semiHidden="1" w:unhideWhenUsed="1"/>
+    <w:lsdException w:name="Block Text" w:semiHidden="1" w:unhideWhenUsed="1"/>
+    <w:lsdException w:name="Hyperlink" w:semiHidden="1" w:unhideWhenUsed="1"/>
+    <w:lsdException w:name="FollowedHyperlink" w:semiHidden="1" w:unhideWhenUsed="1"/>
+    <w:lsdException w:name="Strong" w:uiPriority="22" w:qFormat="1"/>
+    <w:lsdException w:name="Emphasis" w:uiPriority="20" w:qFormat="1"/>
+    <w:lsdException w:name="Document Map" w:semiHidden="1" w:unhideWhenUsed="1"/>
+    <w:lsdException w:name="Plain Text" w:semiHidden="1" w:unhideWhenUsed="1"/>
+    <w:lsdException w:name="E-mail Signature" w:semiHidden="1" w:unhideWhenUsed="1"/>
+    <w:lsdException w:name="HTML Top of Form" w:semiHidden="1" w:unhideWhenUsed="1"/>
+    <w:lsdException w:name="HTML Bottom of Form" w:semiHidden="1" w:unhideWhenUsed="1"/>
+    <w:lsdException w:name="Normal (Web)" w:semiHidden="1" w:unhideWhenUsed="1"/>
+    <w:lsdException w:name="HTML Acronym" w:semiHidden="1" w:unhideWhenUsed="1"/>
+    <w:lsdException w:name="HTML Address" w:semiHidden="1" w:unhideWhenUsed="1"/>
+    <w:lsdException w:name="HTML Cite" w:semiHidden="1" w:unhideWhenUsed="1"/>
+    <w:lsdException w:name="HTML Code" w:semiHidden="1" w:unhideWhenUsed="1"/>
+    <w:lsdException w:name="HTML Definition" w:semiHidden="1" w:unhideWhenUsed="1"/>
+    <w:lsdException w:name="HTML Keyboard" w:semiHidden="1" w:unhideWhenUsed="1"/>
+    <w:lsdException w:name="HTML Preformatted" w:semiHidden="1" w:unhideWhenUsed="1"/>
+    <w:lsdException w:name="HTML Sample" w:semiHidden="1" w:unhideWhenUsed="1"/>
+    <w:lsdException w:name="HTML Typewriter" w:semiHidden="1" w:unhideWhenUsed="1"/>
+    <w:lsdException w:name="HTML Variable" w:semiHidden="1" w:unhideWhenUsed="1"/>
+    <w:lsdException w:name="Normal Table" w:semiHidden="1" w:unhideWhenUsed="1"/>
+    <w:lsdException w:name="annotation subject" w:semiHidden="1" w:unhideWhenUsed="1"/>
+    <w:lsdException w:name="No List" w:semiHidden="1" w:unhideWhenUsed="1"/>
+    <w:lsdException w:name="Outline List 1" w:semiHidden="1" w:unhideWhenUsed="1"/>
+    <w:lsdException w:name="Outline List 2" w:semiHidden="1" w:unhideWhenUsed="1"/>
+    <w:lsdException w:name="Outline List 3" w:semiHidden="1" w:unhideWhenUsed="1"/>
+    <w:lsdException w:name="Table Simple 1" w:semiHidden="1" w:unhideWhenUsed="1"/>
+    <w:lsdException w:name="Table Simple 2" w:semiHidden="1" w:unhideWhenUsed="1"/>
+    <w:lsdException w:name="Table Simple 3" w:semiHidden="1" w:unhideWhenUsed="1"/>
+    <w:lsdException w:name="Table Classic 1" w:semiHidden="1" w:unhideWhenUsed="1"/>
+    <w:lsdException w:name="Table Classic 2" w:semiHidden="1" w:unhideWhenUsed="1"/>
+    <w:lsdException w:name="Table Classic 3" w:semiHidden="1" w:unhideWhenUsed="1"/>
+    <w:lsdException w:name="Table Classic 4" w:semiHidden="1" w:unhideWhenUsed="1"/>
+    <w:lsdException w:name="Table Colorful 1" w:semiHidden="1" w:unhideWhenUsed="1"/>
+    <w:lsdException w:name="Table Colorful 2" w:semiHidden="1" w:unhideWhenUsed="1"/>
+    <w:lsdException w:name="Table Colorful 3" w:semiHidden="1" w:unhideWhenUsed="1"/>
+    <w:lsdException w:name="Table Columns 1" w:semiHidden="1" w:unhideWhenUsed="1"/>
+    <w:lsdException w:name="Table Columns 2" w:semiHidden="1" w:unhideWhenUsed="1"/>
+    <w:lsdException w:name="Table Columns 3" w:semiHidden="1" w:unhideWhenUsed="1"/>
+    <w:lsdException w:name="Table Columns 4" w:semiHidden="1" w:unhideWhenUsed="1"/>
+    <w:lsdException w:name="Table Columns 5" w:semiHidden="1" w:unhideWhenUsed="1"/>
+    <w:lsdException w:name="Table Grid 1" w:semiHidden="1" w:unhideWhenUsed="1"/>
+    <w:lsdException w:name="Table Grid 2" w:semiHidden="1" w:unhideWhenUsed="1"/>
+    <w:lsdException w:name="Table Grid 3" w:semiHidden="1" w:unhideWhenUsed="1"/>
+    <w:lsdException w:name="Table Grid 4" w:semiHidden="1" w:unhideWhenUsed="1"/>
+    <w:lsdException w:name="Table Grid 5" w:semiHidden="1" w:unhideWhenUsed="1"/>
+    <w:lsdException w:name="Table Grid 6" w:semiHidden="1" w:unhideWhenUsed="1"/>
+    <w:lsdException w:name="Table Grid 7" w:semiHidden="1" w:unhideWhenUsed="1"/>
+    <w:lsdException w:name="Table Grid 8" w:semiHidden="1" w:unhideWhenUsed="1"/>
+    <w:lsdException w:name="Table List 1" w:semiHidden="1" w:unhideWhenUsed="1"/>
+    <w:lsdException w:name="Table List 2" w:semiHidden="1" w:unhideWhenUsed="1"/>
+    <w:lsdException w:name="Table List 3" w:semiHidden="1" w:unhideWhenUsed="1"/>
+    <w:lsdException w:name="Table List 4" w:semiHidden="1" w:unhideWhenUsed="1"/>
+    <w:lsdException w:name="Table List 5" w:semiHidden="1" w:unhideWhenUsed="1"/>
+    <w:lsdException w:name="Table List 6" w:semiHidden="1" w:unhideWhenUsed="1"/>
+    <w:lsdException w:name="Table List 7" w:semiHidden="1" w:unhideWhenUsed="1"/>
+    <w:lsdException w:name="Table List 8" w:semiHidden="1" w:unhideWhenUsed="1"/>
+    <w:lsdException w:name="Table 3D effects 1" w:semiHidden="1" w:unhideWhenUsed="1"/>
+    <w:lsdException w:name="Table 3D effects 2" w:semiHidden="1" w:unhideWhenUsed="1"/>
+    <w:lsdException w:name="Table 3D effects 3" w:semiHidden="1" w:unhideWhenUsed="1"/>
+    <w:lsdException w:name="Table Contemporary" w:semiHidden="1" w:unhideWhenUsed="1"/>
+    <w:lsdException w:name="Table Elegant" w:semiHidden="1" w:unhideWhenUsed="1"/>
+    <w:lsdException w:name="Table Professional" w:semiHidden="1" w:unhideWhenUsed="1"/>
+    <w:lsdException w:name="Table Subtle 1" w:semiHidden="1" w:unhideWhenUsed="1"/>
+    <w:lsdException w:name="Table Subtle 2" w:semiHidden="1" w:unhideWhenUsed="1"/>
+    <w:lsdException w:name="Table Web 1" w:semiHidden="1" w:unhideWhenUsed="1"/>
+    <w:lsdException w:name="Table Web 2" w:semiHidden="1" w:unhideWhenUsed="1"/>
+    <w:lsdException w:name="Table Web 3" w:semiHidden="1" w:unhideWhenUsed="1"/>
+    <w:lsdException w:name="Balloon Text" w:semiHidden="1" w:unhideWhenUsed="1"/>
+    <w:lsdException w:name="Table Grid" w:uiPriority="59"/>
+    <w:lsdException w:name="Table Theme" w:semiHidden="1" w:unhideWhenUsed="1"/>
+    <w:lsdException w:name="Placeholder Text" w:semiHidden="1"/>
+    <w:lsdException w:name="No Spacing" w:uiPriority="1" w:qFormat="1"/>
+    <w:lsdException w:name="Light Shading" w:uiPriority="60"/>
+    <w:lsdException w:name="Light List" w:uiPriority="61"/>
+    <w:lsdException w:name="Light Grid" w:uiPriority="62"/>
+    <w:lsdException w:name="Medium Shading 1" w:uiPriority="63"/>
+    <w:lsdException w:name="Medium Shading 2" w:uiPriority="64"/>
+    <w:lsdException w:name="Medium List 1" w:uiPriority="65"/>
+    <w:lsdException w:name="Medium List 2" w:uiPriority="66"/>
+    <w:lsdException w:name="Medium Grid 1" w:uiPriority="67"/>
+    <w:lsdException w:name="Medium Grid 2" w:uiPriority="68"/>
+    <w:lsdException w:name="Medium Grid 3" w:uiPriority="69"/>
+    <w:lsdException w:name="Dark List" w:uiPriority="70"/>
+    <w:lsdException w:name="Colorful Shading" w:uiPriority="71"/>
+    <w:lsdException w:name="Colorful List" w:uiPriority="72"/>
+    <w:lsdException w:name="Colorful Grid" w:uiPriority="73"/>
+    <w:lsdException w:name="Light Shading Accent 1" w:uiPriority="60"/>
+    <w:lsdException w:name="Light List Accent 1" w:uiPriority="61"/>
+    <w:lsdException w:name="Light Grid Accent 1" w:uiPriority="62"/>
+    <w:lsdException w:name="Medium Shading 1 Accent 1" w:uiPriority="63"/>
+    <w:lsdException w:name="Medium Shading 2 Accent 1" w:uiPriority="64"/>
+    <w:lsdException w:name="Medium List 1 Accent 1" w:uiPriority="65"/>
+    <w:lsdException w:name="Revision" w:semiHidden="1"/>
+    <w:lsdException w:name="List Paragraph" w:uiPriority="34" w:qFormat="1"/>
+    <w:lsdException w:name="Quote" w:uiPriority="29" w:qFormat="1"/>
+    <w:lsdException w:name="Intense Quote" w:uiPriority="30" w:qFormat="1"/>
+    <w:lsdException w:name="Medium List 2 Accent 1" w:uiPriority="66"/>
+    <w:lsdException w:name="Medium Grid 1 Accent 1" w:uiPriority="67"/>
+    <w:lsdException w:name="Medium Grid 2 Accent 1" w:uiPriority="68"/>
+    <w:lsdException w:name="Medium Grid 3 Accent 1" w:uiPriority="69"/>
+    <w:lsdException w:name="Dark List Accent 1" w:uiPriority="70"/>
+    <w:lsdException w:name="Colorful Shading Accent 1" w:uiPriority="71"/>
+    <w:lsdException w:name="Colorful List Accent 1" w:uiPriority="72"/>
+    <w:lsdException w:name="Colorful Grid Accent 1" w:uiPriority="73"/>
+    <w:lsdException w:name="Light Shading Accent 2" w:uiPriority="60"/>
+    <w:lsdException w:name="Light List Accent 2" w:uiPriority="61"/>
+    <w:lsdException w:name="Light Grid Accent 2" w:uiPriority="62"/>
+    <w:lsdException w:name="Medium Shading 1 Accent 2" w:uiPriority="63"/>
+    <w:lsdException w:name="Medium Shading 2 Accent 2" w:uiPriority="64"/>
+    <w:lsdException w:name="Medium List 1 Accent 2" w:uiPriority="65"/>
+    <w:lsdException w:name="Medium List 2 Accent 2" w:uiPriority="66"/>
+    <w:lsdException w:name="Medium Grid 1 Accent 2" w:uiPriority="67"/>
+    <w:lsdException w:name="Medium Grid 2 Accent 2" w:uiPriority="68"/>
+    <w:lsdException w:name="Medium Grid 3 Accent 2" w:uiPriority="69"/>
+    <w:lsdException w:name="Dark List Accent 2" w:uiPriority="70"/>
+    <w:lsdException w:name="Colorful Shading Accent 2" w:uiPriority="71"/>
+    <w:lsdException w:name="Colorful List Accent 2" w:uiPriority="72"/>
+    <w:lsdException w:name="Colorful Grid Accent 2" w:uiPriority="73"/>
+    <w:lsdException w:name="Light Shading Accent 3" w:uiPriority="60"/>
+    <w:lsdException w:name="Light List Accent 3" w:uiPriority="61"/>
+    <w:lsdException w:name="Light Grid Accent 3" w:uiPriority="62"/>
+    <w:lsdException w:name="Medium Shading 1 Accent 3" w:uiPriority="63"/>
+    <w:lsdException w:name="Medium Shading 2 Accent 3" w:uiPriority="64"/>
+    <w:lsdException w:name="Medium List 1 Accent 3" w:uiPriority="65"/>
+    <w:lsdException w:name="Medium List 2 Accent 3" w:uiPriority="66"/>
+    <w:lsdException w:name="Medium Grid 1 Accent 3" w:uiPriority="67"/>
+    <w:lsdException w:name="Medium Grid 2 Accent 3" w:uiPriority="68"/>
+    <w:lsdException w:name="Medium Grid 3 Accent 3" w:uiPriority="69"/>
+    <w:lsdException w:name="Dark List Accent 3" w:uiPriority="70"/>
+    <w:lsdException w:name="Colorful Shading Accent 3" w:uiPriority="71"/>
+    <w:lsdException w:name="Colorful List Accent 3" w:uiPriority="72"/>
+    <w:lsdException w:name="Colorful Grid Accent 3" w:uiPriority="73"/>
+    <w:lsdException w:name="Light Shading Accent 4" w:uiPriority="60"/>
+    <w:lsdException w:name="Light List Accent 4" w:uiPriority="61"/>
+    <w:lsdException w:name="Light Grid Accent 4" w:uiPriority="62"/>
+    <w:lsdException w:name="Medium Shading 1 Accent 4" w:uiPriority="63"/>
+    <w:lsdException w:name="Medium Shading 2 Accent 4" w:uiPriority="64"/>
+    <w:lsdException w:name="Medium List 1 Accent 4" w:uiPriority="65"/>
+    <w:lsdException w:name="Medium List 2 Accent 4" w:uiPriority="66"/>
+    <w:lsdException w:name="Medium Grid 1 Accent 4" w:uiPriority="67"/>
+    <w:lsdException w:name="Medium Grid 2 Accent 4" w:uiPriority="68"/>
+    <w:lsdException w:name="Medium Grid 3 Accent 4" w:uiPriority="69"/>
+    <w:lsdException w:name="Dark List Accent 4" w:uiPriority="70"/>
+    <w:lsdException w:name="Colorful Shading Accent 4" w:uiPriority="71"/>
+    <w:lsdException w:name="Colorful List Accent 4" w:uiPriority="72"/>
+    <w:lsdException w:name="Colorful Grid Accent 4" w:uiPriority="73"/>
+    <w:lsdException w:name="Light Shading Accent 5" w:uiPriority="60"/>
+    <w:lsdException w:name="Light List Accent 5" w:uiPriority="61"/>
+    <w:lsdException w:name="Light Grid Accent 5" w:uiPriority="62"/>
+    <w:lsdException w:name="Medium Shading 1 Accent 5" w:uiPriority="63"/>
+    <w:lsdException w:name="Medium Shading 2 Accent 5" w:uiPriority="64"/>
+    <w:lsdException w:name="Medium List 1 Accent 5" w:uiPriority="65"/>
+    <w:lsdException w:name="Medium List 2 Accent 5" w:uiPriority="66"/>
+    <w:lsdException w:name="Medium Grid 1 Accent 5" w:uiPriority="67"/>
+    <w:lsdException w:name="Medium Grid 2 Accent 5" w:uiPriority="68"/>
+    <w:lsdException w:name="Medium Grid 3 Accent 5" w:uiPriority="69"/>
+    <w:lsdException w:name="Dark List Accent 5" w:uiPriority="70"/>
+    <w:lsdException w:name="Colorful Shading Accent 5" w:uiPriority="71"/>
+    <w:lsdException w:name="Colorful List Accent 5" w:uiPriority="72"/>
+    <w:lsdException w:name="Colorful Grid Accent 5" w:uiPriority="73"/>
+    <w:lsdException w:name="Light Shading Accent 6" w:uiPriority="60"/>
+    <w:lsdException w:name="Light List Accent 6" w:uiPriority="61"/>
+    <w:lsdException w:name="Light Grid Accent 6" w:uiPriority="62"/>
+    <w:lsdException w:name="Medium Shading 1 Accent 6" w:uiPriority="63"/>
+    <w:lsdException w:name="Medium Shading 2 Accent 6" w:uiPriority="64"/>
+    <w:lsdException w:name="Medium List 1 Accent 6" w:uiPriority="65"/>
+    <w:lsdException w:name="Medium List 2 Accent 6" w:uiPriority="66"/>
+    <w:lsdException w:name="Medium Grid 1 Accent 6" w:uiPriority="67"/>
+    <w:lsdException w:name="Medium Grid 2 Accent 6" w:uiPriority="68"/>
+    <w:lsdException w:name="Medium Grid 3 Accent 6" w:uiPriority="69"/>
+    <w:lsdException w:name="Dark List Accent 6" w:uiPriority="70"/>
+    <w:lsdException w:name="Colorful Shading Accent 6" w:uiPriority="71"/>
+    <w:lsdException w:name="Colorful List Accent 6" w:uiPriority="72"/>
+    <w:lsdException w:name="Colorful Grid Accent 6" w:uiPriority="73"/>
+    <w:lsdException w:name="Subtle Emphasis" w:uiPriority="19" w:qFormat="1"/>
+    <w:lsdException w:name="Intense Emphasis" w:uiPriority="21" w:qFormat="1"/>
+    <w:lsdException w:name="Subtle Reference" w:uiPriority="31" w:qFormat="1"/>
+    <w:lsdException w:name="Intense Reference" w:uiPriority="32" w:qFormat="1"/>
+    <w:lsdException w:name="Book Title" w:uiPriority="33" w:qFormat="1"/>
+    <w:lsdException w:name="Bibliography" w:semiHidden="1" w:uiPriority="37" w:unhideWhenUsed="1"/>
+    <w:lsdException w:name="TOC Heading" w:semiHidden="1" w:uiPriority="39" w:unhideWhenUsed="1" w:qFormat="1"/>
+    <w:lsdException w:name="Plain Table 1" w:uiPriority="41"/>
+    <w:lsdException w:name="Plain Table 2" w:uiPriority="42"/>
+    <w:lsdException w:name="Plain Table 3" w:uiPriority="43"/>
+    <w:lsdException w:name="Plain Table 4" w:uiPriority="44"/>
+    <w:lsdException w:name="Plain Table 5" w:uiPriority="45"/>
+    <w:lsdException w:name="Grid Table Light" w:uiPriority="40"/>
+    <w:lsdException w:name="Grid Table 1 Light" w:uiPriority="46"/>
+    <w:lsdException w:name="Grid Table 2" w:uiPriority="47"/>
+    <w:lsdException w:name="Grid Table 3" w:uiPriority="48"/>
+    <w:lsdException w:name="Grid Table 4" w:uiPriority="49"/>
+    <w:lsdException w:name="Grid Table 5 Dark" w:uiPriority="50"/>
+    <w:lsdException w:name="Grid Table 6 Colorful" w:uiPriority="51"/>
+    <w:lsdException w:name="Grid Table 7 Colorful" w:uiPriority="52"/>
+    <w:lsdException w:name="Grid Table 1 Light Accent 1" w:uiPriority="46"/>
+    <w:lsdException w:name="Grid Table 2 Accent 1" w:uiPriority="47"/>
+    <w:lsdException w:name="Grid Table 3 Accent 1" w:uiPriority="48"/>
+    <w:lsdException w:name="Grid Table 4 Accent 1" w:uiPriority="49"/>
+    <w:lsdException w:name="Grid Table 5 Dark Accent 1" w:uiPriority="50"/>
+    <w:lsdException w:name="Grid Table 6 Colorful Accent 1" w:uiPriority="51"/>
+    <w:lsdException w:name="Grid Table 7 Colorful Accent 1" w:uiPriority="52"/>
+    <w:lsdException w:name="Grid Table 1 Light Accent 2" w:uiPriority="46"/>
+    <w:lsdException w:name="Grid Table 2 Accent 2" w:uiPriority="47"/>
+    <w:lsdException w:name="Grid Table 3 Accent 2" w:uiPriority="48"/>
+    <w:lsdException w:name="Grid Table 4 Accent 2" w:uiPriority="49"/>
+    <w:lsdException w:name="Grid Table 5 Dark Accent 2" w:uiPriority="50"/>
+    <w:lsdException w:name="Grid Table 6 Colorful Accent 2" w:uiPriority="51"/>
+    <w:lsdException w:name="Grid Table 7 Colorful Accent 2" w:uiPriority="52"/>
+    <w:lsdException w:name="Grid Table 1 Light Accent 3" w:uiPriority="46"/>
+    <w:lsdException w:name="Grid Table 2 Accent 3" w:uiPriority="47"/>
+    <w:lsdException w:name="Grid Table 3 Accent 3" w:uiPriority="48"/>
+    <w:lsdException w:name="Grid Table 4 Accent 3" w:uiPriority="49"/>
+    <w:lsdException w:name="Grid Table 5 Dark Accent 3" w:uiPriority="50"/>
+    <w:lsdException w:name="Grid Table 6 Colorful Accent 3" w:uiPriority="51"/>
+    <w:lsdException w:name="Grid Table 7 Colorful Accent 3" w:uiPriority="52"/>
+    <w:lsdException w:name="Grid Table 1 Light Accent 4" w:uiPriority="46"/>
+    <w:lsdException w:name="Grid Table 2 Accent 4" w:uiPriority="47"/>
+    <w:lsdException w:name="Grid Table 3 Accent 4" w:uiPriority="48"/>
+    <w:lsdException w:name="Grid Table 4 Accent 4" w:uiPriority="49"/>
+    <w:lsdException w:name="Grid Table 5 Dark Accent 4" w:uiPriority="50"/>
+    <w:lsdException w:name="Grid Table 6 Colorful Accent 4" w:uiPriority="51"/>
+    <w:lsdException w:name="Grid Table 7 Colorful Accent 4" w:uiPriority="52"/>
+    <w:lsdException w:name="Grid Table 1 Light Accent 5" w:uiPriority="46"/>
+    <w:lsdException w:name="Grid Table 2 Accent 5" w:uiPriority="47"/>
+    <w:lsdException w:name="Grid Table 3 Accent 5" w:uiPriority="48"/>
+    <w:lsdException w:name="Grid Table 4 Accent 5" w:uiPriority="49"/>
+    <w:lsdException w:name="Grid Table 5 Dark Accent 5" w:uiPriority="50"/>
+    <w:lsdException w:name="Grid Table 6 Colorful Accent 5" w:uiPriority="51"/>
+    <w:lsdException w:name="Grid Table 7 Colorful Accent 5" w:uiPriority="52"/>
+    <w:lsdException w:name="Grid Table 1 Light Accent 6" w:uiPriority="46"/>
+    <w:lsdException w:name="Grid Table 2 Accent 6" w:uiPriority="47"/>
+    <w:lsdException w:name="Grid Table 3 Accent 6" w:uiPriority="48"/>
+    <w:lsdException w:name="Grid Table 4 Accent 6" w:uiPriority="49"/>
+    <w:lsdException w:name="Grid Table 5 Dark Accent 6" w:uiPriority="50"/>
+    <w:lsdException w:name="Grid Table 6 Colorful Accent 6" w:uiPriority="51"/>
+    <w:lsdException w:name="Grid Table 7 Colorful Accent 6" w:uiPriority="52"/>
+    <w:lsdException w:name="List Table 1 Light" w:uiPriority="46"/>
+    <w:lsdException w:name="List Table 2" w:uiPriority="47"/>
+    <w:lsdException w:name="List Table 3" w:uiPriority="48"/>
+    <w:lsdException w:name="List Table 4" w:uiPriority="49"/>
+    <w:lsdException w:name="List Table 5 Dark" w:uiPriority="50"/>
+    <w:lsdException w:name="List Table 6 Colorful" w:uiPriority="51"/>
+    <w:lsdException w:name="List Table 7 Colorful" w:uiPriority="52"/>
+    <w:lsdException w:name="List Table 1 Light Accent 1" w:uiPriority="46"/>
+    <w:lsdException w:name="List Table 2 Accent 1" w:uiPriority="47"/>
+    <w:lsdException w:name="List Table 3 Accent 1" w:uiPriority="48"/>
+    <w:lsdException w:name="List Table 4 Accent 1" w:uiPriority="49"/>
+    <w:lsdException w:name="List Table 5 Dark Accent 1" w:uiPriority="50"/>
+    <w:lsdException w:name="List Table 6 Colorful Accent 1" w:uiPriority="51"/>
+    <w:lsdException w:name="List Table 7 Colorful Accent 1" w:uiPriority="52"/>
+    <w:lsdException w:name="List Table 1 Light Accent 2" w:uiPriority="46"/>
+    <w:lsdException w:name="List Table 2 Accent 2" w:uiPriority="47"/>
+    <w:lsdException w:name="List Table 3 Accent 2" w:uiPriority="48"/>
+    <w:lsdException w:name="List Table 4 Accent 2" w:uiPriority="49"/>
+    <w:lsdException w:name="List Table 5 Dark Accent 2" w:uiPriority="50"/>
+    <w:lsdException w:name="List Table 6 Colorful Accent 2" w:uiPriority="51"/>
+    <w:lsdException w:name="List Table 7 Colorful Accent 2" w:uiPriority="52"/>
+    <w:lsdException w:name="List Table 1 Light Accent 3" w:uiPriority="46"/>
+    <w:lsdException w:name="List Table 2 Accent 3" w:uiPriority="47"/>
+    <w:lsdException w:name="List Table 3 Accent 3" w:uiPriority="48"/>
+    <w:lsdException w:name="List Table 4 Accent 3" w:uiPriority="49"/>
+    <w:lsdException w:name="List Table 5 Dark Accent 3" w:uiPriority="50"/>
+    <w:lsdException w:name="List Table 6 Colorful Accent 3" w:uiPriority="51"/>
+    <w:lsdException w:name="List Table 7 Colorful Accent 3" w:uiPriority="52"/>
+    <w:lsdException w:name="List Table 1 Light Accent 4" w:uiPriority="46"/>
+    <w:lsdException w:name="List Table 2 Accent 4" w:uiPriority="47"/>
+    <w:lsdException w:name="List Table 3 Accent 4" w:uiPriority="48"/>
+    <w:lsdException w:name="List Table 4 Accent 4" w:uiPriority="49"/>
+    <w:lsdException w:name="List Table 5 Dark Accent 4" w:uiPriority="50"/>
+    <w:lsdException w:name="List Table 6 Colorful Accent 4" w:uiPriority="51"/>
+    <w:lsdException w:name="List Table 7 Colorful Accent 4" w:uiPriority="52"/>
+    <w:lsdException w:name="List Table 1 Light Accent 5" w:uiPriority="46"/>
+    <w:lsdException w:name="List Table 2 Accent 5" w:uiPriority="47"/>
+    <w:lsdException w:name="List Table 3 Accent 5" w:uiPriority="48"/>
+    <w:lsdException w:name="List Table 4 Accent 5" w:uiPriority="49"/>
+    <w:lsdException w:name="List Table 5 Dark Accent 5" w:uiPriority="50"/>
+    <w:lsdException w:name="List Table 6 Colorful Accent 5" w:uiPriority="51"/>
+    <w:lsdException w:name="List Table 7 Colorful Accent 5" w:uiPriority="52"/>
+    <w:lsdException w:name="List Table 1 Light Accent 6" w:uiPriority="46"/>
+    <w:lsdException w:name="List Table 2 Accent 6" w:uiPriority="47"/>
+    <w:lsdException w:name="List Table 3 Accent 6" w:uiPriority="48"/>
+    <w:lsdException w:name="List Table 4 Accent 6" w:uiPriority="49"/>
+    <w:lsdException w:name="List Table 5 Dark Accent 6" w:uiPriority="50"/>
+    <w:lsdException w:name="List Table 6 Colorful Accent 6" w:uiPriority="51"/>
+    <w:lsdException w:name="List Table 7 Colorful Accent 6" w:uiPriority="52"/>
   </w:latentStyles>
   <w:style w:type="paragraph" w:default="1" w:styleId="Normal">
     <w:name w:val="Normal"/>

</xml_diff>

<commit_message>
Finished milestone 1 document, started presentation.
</commit_message>
<xml_diff>
--- a/Documents/Railroad Signaling Block Design Tool - Milestone 1.docx
+++ b/Documents/Railroad Signaling Block Design Tool - Milestone 1.docx
@@ -981,6 +981,11 @@
       <w:r>
         <w:t xml:space="preserve"> </w:t>
       </w:r>
+      <w:r>
+        <w:t>I worked with Chris to write the Software Development Plan. I began to take what Zach had designed for the GUI and make a basic working version as a test in C#. I also updated the website with the new documents.</w:t>
+      </w:r>
+      <w:bookmarkStart w:id="0" w:name="_GoBack"/>
+      <w:bookmarkEnd w:id="0"/>
     </w:p>
     <w:p>
       <w:pPr>
@@ -998,11 +1003,11 @@
         <w:t>Zach:</w:t>
       </w:r>
       <w:r>
-        <w:t xml:space="preserve"> I began designing the graphical user interface in Adobe Photoshop so that Dan Ballesty at GE could see what we were thinking in terms of GUI. Dan Ballesty then critiqued the design and gave insight to more features to add to the GUI. After the GUI has been agreed on between Dan and our team, we will </w:t>
+        <w:t xml:space="preserve"> I began designing the graphical user interface in Adobe Photoshop so that Dan Ballesty at GE could see what we were thinking in terms of GUI. Dan Ballesty then critiqued the design and gave insight to </w:t>
       </w:r>
       <w:r>
         <w:lastRenderedPageBreak/>
-        <w:t>begin coding the GUI so that it can be used with the different algorithms that have been set up by Ken, Chris and Chad.</w:t>
+        <w:t>more features to add to the GUI. After the GUI has been agreed on between Dan and our team, we will begin coding the GUI so that it can be used with the different algorithms that have been set up by Ken, Chris and Chad.</w:t>
       </w:r>
     </w:p>
     <w:p>
@@ -1216,7 +1221,10 @@
               <w:jc w:val="center"/>
             </w:pPr>
             <w:r>
-              <w:t>100%</w:t>
+              <w:t>5</w:t>
+            </w:r>
+            <w:r>
+              <w:t>0%</w:t>
             </w:r>
           </w:p>
         </w:tc>
@@ -1230,7 +1238,10 @@
               <w:jc w:val="center"/>
             </w:pPr>
             <w:r>
-              <w:t>100%</w:t>
+              <w:t>5</w:t>
+            </w:r>
+            <w:r>
+              <w:t>0%</w:t>
             </w:r>
           </w:p>
         </w:tc>
@@ -1273,7 +1284,10 @@
               <w:jc w:val="center"/>
             </w:pPr>
             <w:r>
-              <w:t>100%</w:t>
+              <w:t>5</w:t>
+            </w:r>
+            <w:r>
+              <w:t>0%</w:t>
             </w:r>
           </w:p>
         </w:tc>
@@ -1315,7 +1329,10 @@
               <w:jc w:val="center"/>
             </w:pPr>
             <w:r>
-              <w:t>100%</w:t>
+              <w:t>5</w:t>
+            </w:r>
+            <w:r>
+              <w:t>0%</w:t>
             </w:r>
           </w:p>
         </w:tc>
@@ -1450,8 +1467,6 @@
       <w:pPr>
         <w:pStyle w:val="NoSpacing"/>
       </w:pPr>
-      <w:bookmarkStart w:id="0" w:name="_GoBack"/>
-      <w:bookmarkEnd w:id="0"/>
     </w:p>
     <w:p>
       <w:pPr>

</xml_diff>